<commit_message>
V 2.4.1.0 - Added Shelf Row Card info to line details.
</commit_message>
<xml_diff>
--- a/RadiusR Customer Setup Service/User Manual/MasterISS Customer Setup Service V2.docx
+++ b/RadiusR Customer Setup Service/User Manual/MasterISS Customer Setup Service V2.docx
@@ -2,7 +2,6 @@
 <file path=word/document.xml><?xml version="1.0" encoding="utf-8"?>
 <w:document xmlns:wpc="http://schemas.microsoft.com/office/word/2010/wordprocessingCanvas" xmlns:cx="http://schemas.microsoft.com/office/drawing/2014/chartex" xmlns:cx1="http://schemas.microsoft.com/office/drawing/2015/9/8/chartex" xmlns:cx2="http://schemas.microsoft.com/office/drawing/2015/10/21/chartex" xmlns:cx3="http://schemas.microsoft.com/office/drawing/2016/5/9/chartex" xmlns:cx4="http://schemas.microsoft.com/office/drawing/2016/5/10/chartex" xmlns:cx5="http://schemas.microsoft.com/office/drawing/2016/5/11/chartex" xmlns:cx6="http://schemas.microsoft.com/office/drawing/2016/5/12/chartex" xmlns:cx7="http://schemas.microsoft.com/office/drawing/2016/5/13/chartex" xmlns:cx8="http://schemas.microsoft.com/office/drawing/2016/5/14/chartex" xmlns:mc="http://schemas.openxmlformats.org/markup-compatibility/2006" xmlns:aink="http://schemas.microsoft.com/office/drawing/2016/ink" xmlns:am3d="http://schemas.microsoft.com/office/drawing/2017/model3d" xmlns:o="urn:schemas-microsoft-com:office:office" xmlns:r="http://schemas.openxmlformats.org/officeDocument/2006/relationships" xmlns:m="http://schemas.openxmlformats.org/officeDocument/2006/math" xmlns:v="urn:schemas-microsoft-com:vml" xmlns:wp14="http://schemas.microsoft.com/office/word/2010/wordprocessingDrawing" xmlns:wp="http://schemas.openxmlformats.org/drawingml/2006/wordprocessingDrawing" xmlns:w10="urn:schemas-microsoft-com:office:word" xmlns:w="http://schemas.openxmlformats.org/wordprocessingml/2006/main" xmlns:w14="http://schemas.microsoft.com/office/word/2010/wordml" xmlns:w15="http://schemas.microsoft.com/office/word/2012/wordml" xmlns:w16cex="http://schemas.microsoft.com/office/word/2018/wordml/cex" xmlns:w16cid="http://schemas.microsoft.com/office/word/2016/wordml/cid" xmlns:w16="http://schemas.microsoft.com/office/word/2018/wordml" xmlns:w16se="http://schemas.microsoft.com/office/word/2015/wordml/symex" xmlns:wpg="http://schemas.microsoft.com/office/word/2010/wordprocessingGroup" xmlns:wpi="http://schemas.microsoft.com/office/word/2010/wordprocessingInk" xmlns:wne="http://schemas.microsoft.com/office/word/2006/wordml" xmlns:wps="http://schemas.microsoft.com/office/word/2010/wordprocessingShape" mc:Ignorable="w14 w15 w16se w16cid w16 w16cex wp14">
   <w:body>
-    <w:bookmarkStart w:id="0" w:name="_Toc61445246" w:displacedByCustomXml="next"/>
     <w:sdt>
       <w:sdtPr>
         <w:id w:val="1795174409"/>
@@ -11,6 +10,7 @@
           <w:docPartUnique/>
         </w:docPartObj>
       </w:sdtPr>
+      <w:sdtEndPr/>
       <w:sdtContent>
         <w:p>
           <w:r>
@@ -133,6 +133,7 @@
                                     <w:dataBinding w:prefixMappings="xmlns:ns0='http://purl.org/dc/elements/1.1/' xmlns:ns1='http://schemas.openxmlformats.org/package/2006/metadata/core-properties' " w:xpath="/ns1:coreProperties[1]/ns0:creator[1]" w:storeItemID="{6C3C8BC8-F283-45AE-878A-BAB7291924A1}"/>
                                     <w:text/>
                                   </w:sdtPr>
+                                  <w:sdtEndPr/>
                                   <w:sdtContent>
                                     <w:p>
                                       <w:pPr>
@@ -147,16 +148,8 @@
                                         <w:rPr>
                                           <w:color w:val="FFFFFF" w:themeColor="background1"/>
                                         </w:rPr>
-                                        <w:t xml:space="preserve">Reza </w:t>
+                                        <w:t>Reza Barzegaran</w:t>
                                       </w:r>
-                                      <w:proofErr w:type="spellStart"/>
-                                      <w:r>
-                                        <w:rPr>
-                                          <w:color w:val="FFFFFF" w:themeColor="background1"/>
-                                        </w:rPr>
-                                        <w:t>Barzegaran</w:t>
-                                      </w:r>
-                                      <w:proofErr w:type="spellEnd"/>
                                     </w:p>
                                   </w:sdtContent>
                                 </w:sdt>
@@ -181,6 +174,7 @@
                                       <w:dataBinding w:prefixMappings="xmlns:ns0='http://schemas.openxmlformats.org/officeDocument/2006/extended-properties' " w:xpath="/ns0:Properties[1]/ns0:Company[1]" w:storeItemID="{6668398D-A668-4E3E-A5EB-62B293D839F1}"/>
                                       <w:text/>
                                     </w:sdtPr>
+                                    <w:sdtEndPr/>
                                     <w:sdtContent>
                                       <w:r>
                                         <w:rPr>
@@ -208,6 +202,7 @@
                                       <w:dataBinding w:prefixMappings="xmlns:ns0='http://schemas.microsoft.com/office/2006/coverPageProps' " w:xpath="/ns0:CoverPageProperties[1]/ns0:CompanyAddress[1]" w:storeItemID="{55AF091B-3C7A-41E3-B477-F2FDAA23CFDA}"/>
                                       <w:text/>
                                     </w:sdtPr>
+                                    <w:sdtEndPr/>
                                     <w:sdtContent>
                                       <w:r>
                                         <w:rPr>
@@ -277,6 +272,7 @@
                                     <w:dataBinding w:prefixMappings="xmlns:ns0='http://purl.org/dc/elements/1.1/' xmlns:ns1='http://schemas.openxmlformats.org/package/2006/metadata/core-properties' " w:xpath="/ns1:coreProperties[1]/ns0:title[1]" w:storeItemID="{6C3C8BC8-F283-45AE-878A-BAB7291924A1}"/>
                                     <w:text/>
                                   </w:sdtPr>
+                                  <w:sdtEndPr/>
                                   <w:sdtContent>
                                     <w:p>
                                       <w:pPr>
@@ -342,6 +338,7 @@
                               <w:dataBinding w:prefixMappings="xmlns:ns0='http://purl.org/dc/elements/1.1/' xmlns:ns1='http://schemas.openxmlformats.org/package/2006/metadata/core-properties' " w:xpath="/ns1:coreProperties[1]/ns0:creator[1]" w:storeItemID="{6C3C8BC8-F283-45AE-878A-BAB7291924A1}"/>
                               <w:text/>
                             </w:sdtPr>
+                            <w:sdtEndPr/>
                             <w:sdtContent>
                               <w:p>
                                 <w:pPr>
@@ -356,16 +353,8 @@
                                   <w:rPr>
                                     <w:color w:val="FFFFFF" w:themeColor="background1"/>
                                   </w:rPr>
-                                  <w:t xml:space="preserve">Reza </w:t>
+                                  <w:t>Reza Barzegaran</w:t>
                                 </w:r>
-                                <w:proofErr w:type="spellStart"/>
-                                <w:r>
-                                  <w:rPr>
-                                    <w:color w:val="FFFFFF" w:themeColor="background1"/>
-                                  </w:rPr>
-                                  <w:t>Barzegaran</w:t>
-                                </w:r>
-                                <w:proofErr w:type="spellEnd"/>
                               </w:p>
                             </w:sdtContent>
                           </w:sdt>
@@ -390,6 +379,7 @@
                                 <w:dataBinding w:prefixMappings="xmlns:ns0='http://schemas.openxmlformats.org/officeDocument/2006/extended-properties' " w:xpath="/ns0:Properties[1]/ns0:Company[1]" w:storeItemID="{6668398D-A668-4E3E-A5EB-62B293D839F1}"/>
                                 <w:text/>
                               </w:sdtPr>
+                              <w:sdtEndPr/>
                               <w:sdtContent>
                                 <w:r>
                                   <w:rPr>
@@ -417,6 +407,7 @@
                                 <w:dataBinding w:prefixMappings="xmlns:ns0='http://schemas.microsoft.com/office/2006/coverPageProps' " w:xpath="/ns0:CoverPageProperties[1]/ns0:CompanyAddress[1]" w:storeItemID="{55AF091B-3C7A-41E3-B477-F2FDAA23CFDA}"/>
                                 <w:text/>
                               </w:sdtPr>
+                              <w:sdtEndPr/>
                               <w:sdtContent>
                                 <w:r>
                                   <w:rPr>
@@ -452,6 +443,7 @@
                               <w:dataBinding w:prefixMappings="xmlns:ns0='http://purl.org/dc/elements/1.1/' xmlns:ns1='http://schemas.openxmlformats.org/package/2006/metadata/core-properties' " w:xpath="/ns1:coreProperties[1]/ns0:title[1]" w:storeItemID="{6C3C8BC8-F283-45AE-878A-BAB7291924A1}"/>
                               <w:text/>
                             </w:sdtPr>
+                            <w:sdtEndPr/>
                             <w:sdtContent>
                               <w:p>
                                 <w:pPr>
@@ -506,12 +498,11 @@
       <w:pPr>
         <w:pStyle w:val="Head1"/>
       </w:pPr>
-      <w:proofErr w:type="spellStart"/>
+      <w:bookmarkStart w:id="0" w:name="_Toc61453127"/>
       <w:r>
         <w:lastRenderedPageBreak/>
         <w:t>MasterISS</w:t>
       </w:r>
-      <w:proofErr w:type="spellEnd"/>
       <w:r>
         <w:t xml:space="preserve"> Customer Setup Service</w:t>
       </w:r>
@@ -560,7 +551,7 @@
         </w:rPr>
         <w:fldChar w:fldCharType="separate"/>
       </w:r>
-      <w:hyperlink w:anchor="_Toc61445246" w:history="1">
+      <w:hyperlink w:anchor="_Toc61453127" w:history="1">
         <w:r>
           <w:rPr>
             <w:rStyle w:val="Hyperlink"/>
@@ -587,7 +578,7 @@
             <w:noProof/>
             <w:webHidden/>
           </w:rPr>
-          <w:instrText xml:space="preserve"> PAGEREF _Toc61445246 \h </w:instrText>
+          <w:instrText xml:space="preserve"> PAGEREF _Toc61453127 \h </w:instrText>
         </w:r>
         <w:r>
           <w:rPr>
@@ -634,7 +625,7 @@
           <w:szCs w:val="22"/>
         </w:rPr>
       </w:pPr>
-      <w:hyperlink w:anchor="_Toc61445247" w:history="1">
+      <w:hyperlink w:anchor="_Toc61453128" w:history="1">
         <w:r>
           <w:rPr>
             <w:rStyle w:val="Hyperlink"/>
@@ -661,7 +652,7 @@
             <w:noProof/>
             <w:webHidden/>
           </w:rPr>
-          <w:instrText xml:space="preserve"> PAGEREF _Toc61445247 \h </w:instrText>
+          <w:instrText xml:space="preserve"> PAGEREF _Toc61453128 \h </w:instrText>
         </w:r>
         <w:r>
           <w:rPr>
@@ -706,7 +697,7 @@
           <w:szCs w:val="22"/>
         </w:rPr>
       </w:pPr>
-      <w:hyperlink w:anchor="_Toc61445248" w:history="1">
+      <w:hyperlink w:anchor="_Toc61453129" w:history="1">
         <w:r>
           <w:rPr>
             <w:rStyle w:val="Hyperlink"/>
@@ -733,7 +724,7 @@
             <w:noProof/>
             <w:webHidden/>
           </w:rPr>
-          <w:instrText xml:space="preserve"> PAGEREF _Toc61445248 \h </w:instrText>
+          <w:instrText xml:space="preserve"> PAGEREF _Toc61453129 \h </w:instrText>
         </w:r>
         <w:r>
           <w:rPr>
@@ -778,7 +769,7 @@
           <w:szCs w:val="22"/>
         </w:rPr>
       </w:pPr>
-      <w:hyperlink w:anchor="_Toc61445249" w:history="1">
+      <w:hyperlink w:anchor="_Toc61453130" w:history="1">
         <w:r>
           <w:rPr>
             <w:rStyle w:val="Hyperlink"/>
@@ -805,7 +796,7 @@
             <w:noProof/>
             <w:webHidden/>
           </w:rPr>
-          <w:instrText xml:space="preserve"> PAGEREF _Toc61445249 \h </w:instrText>
+          <w:instrText xml:space="preserve"> PAGEREF _Toc61453130 \h </w:instrText>
         </w:r>
         <w:r>
           <w:rPr>
@@ -850,7 +841,7 @@
           <w:szCs w:val="22"/>
         </w:rPr>
       </w:pPr>
-      <w:hyperlink w:anchor="_Toc61445250" w:history="1">
+      <w:hyperlink w:anchor="_Toc61453131" w:history="1">
         <w:r>
           <w:rPr>
             <w:rStyle w:val="Hyperlink"/>
@@ -877,7 +868,7 @@
             <w:noProof/>
             <w:webHidden/>
           </w:rPr>
-          <w:instrText xml:space="preserve"> PAGEREF _Toc61445250 \h </w:instrText>
+          <w:instrText xml:space="preserve"> PAGEREF _Toc61453131 \h </w:instrText>
         </w:r>
         <w:r>
           <w:rPr>
@@ -922,7 +913,7 @@
           <w:szCs w:val="22"/>
         </w:rPr>
       </w:pPr>
-      <w:hyperlink w:anchor="_Toc61445251" w:history="1">
+      <w:hyperlink w:anchor="_Toc61453132" w:history="1">
         <w:r>
           <w:rPr>
             <w:rStyle w:val="Hyperlink"/>
@@ -949,7 +940,7 @@
             <w:noProof/>
             <w:webHidden/>
           </w:rPr>
-          <w:instrText xml:space="preserve"> PAGEREF _Toc61445251 \h </w:instrText>
+          <w:instrText xml:space="preserve"> PAGEREF _Toc61453132 \h </w:instrText>
         </w:r>
         <w:r>
           <w:rPr>
@@ -996,7 +987,7 @@
           <w:szCs w:val="22"/>
         </w:rPr>
       </w:pPr>
-      <w:hyperlink w:anchor="_Toc61445252" w:history="1">
+      <w:hyperlink w:anchor="_Toc61453133" w:history="1">
         <w:r>
           <w:rPr>
             <w:rStyle w:val="Hyperlink"/>
@@ -1023,7 +1014,7 @@
             <w:noProof/>
             <w:webHidden/>
           </w:rPr>
-          <w:instrText xml:space="preserve"> PAGEREF _Toc61445252 \h </w:instrText>
+          <w:instrText xml:space="preserve"> PAGEREF _Toc61453133 \h </w:instrText>
         </w:r>
         <w:r>
           <w:rPr>
@@ -1068,7 +1059,7 @@
           <w:szCs w:val="22"/>
         </w:rPr>
       </w:pPr>
-      <w:hyperlink w:anchor="_Toc61445253" w:history="1">
+      <w:hyperlink w:anchor="_Toc61453134" w:history="1">
         <w:r>
           <w:rPr>
             <w:rStyle w:val="Hyperlink"/>
@@ -1095,7 +1086,7 @@
             <w:noProof/>
             <w:webHidden/>
           </w:rPr>
-          <w:instrText xml:space="preserve"> PAGEREF _Toc61445253 \h </w:instrText>
+          <w:instrText xml:space="preserve"> PAGEREF _Toc61453134 \h </w:instrText>
         </w:r>
         <w:r>
           <w:rPr>
@@ -1140,7 +1131,7 @@
           <w:szCs w:val="22"/>
         </w:rPr>
       </w:pPr>
-      <w:hyperlink w:anchor="_Toc61445254" w:history="1">
+      <w:hyperlink w:anchor="_Toc61453135" w:history="1">
         <w:r>
           <w:rPr>
             <w:rStyle w:val="Hyperlink"/>
@@ -1167,7 +1158,7 @@
             <w:noProof/>
             <w:webHidden/>
           </w:rPr>
-          <w:instrText xml:space="preserve"> PAGEREF _Toc61445254 \h </w:instrText>
+          <w:instrText xml:space="preserve"> PAGEREF _Toc61453135 \h </w:instrText>
         </w:r>
         <w:r>
           <w:rPr>
@@ -1212,7 +1203,7 @@
           <w:szCs w:val="22"/>
         </w:rPr>
       </w:pPr>
-      <w:hyperlink w:anchor="_Toc61445255" w:history="1">
+      <w:hyperlink w:anchor="_Toc61453136" w:history="1">
         <w:r>
           <w:rPr>
             <w:rStyle w:val="Hyperlink"/>
@@ -1239,7 +1230,7 @@
             <w:noProof/>
             <w:webHidden/>
           </w:rPr>
-          <w:instrText xml:space="preserve"> PAGEREF _Toc61445255 \h </w:instrText>
+          <w:instrText xml:space="preserve"> PAGEREF _Toc61453136 \h </w:instrText>
         </w:r>
         <w:r>
           <w:rPr>
@@ -1286,7 +1277,7 @@
           <w:szCs w:val="22"/>
         </w:rPr>
       </w:pPr>
-      <w:hyperlink w:anchor="_Toc61445256" w:history="1">
+      <w:hyperlink w:anchor="_Toc61453137" w:history="1">
         <w:r>
           <w:rPr>
             <w:rStyle w:val="Hyperlink"/>
@@ -1313,7 +1304,7 @@
             <w:noProof/>
             <w:webHidden/>
           </w:rPr>
-          <w:instrText xml:space="preserve"> PAGEREF _Toc61445256 \h </w:instrText>
+          <w:instrText xml:space="preserve"> PAGEREF _Toc61453137 \h </w:instrText>
         </w:r>
         <w:r>
           <w:rPr>
@@ -1358,7 +1349,7 @@
           <w:szCs w:val="22"/>
         </w:rPr>
       </w:pPr>
-      <w:hyperlink w:anchor="_Toc61445257" w:history="1">
+      <w:hyperlink w:anchor="_Toc61453138" w:history="1">
         <w:r>
           <w:rPr>
             <w:rStyle w:val="Hyperlink"/>
@@ -1385,7 +1376,7 @@
             <w:noProof/>
             <w:webHidden/>
           </w:rPr>
-          <w:instrText xml:space="preserve"> PAGEREF _Toc61445257 \h </w:instrText>
+          <w:instrText xml:space="preserve"> PAGEREF _Toc61453138 \h </w:instrText>
         </w:r>
         <w:r>
           <w:rPr>
@@ -1430,7 +1421,7 @@
           <w:szCs w:val="22"/>
         </w:rPr>
       </w:pPr>
-      <w:hyperlink w:anchor="_Toc61445258" w:history="1">
+      <w:hyperlink w:anchor="_Toc61453139" w:history="1">
         <w:r>
           <w:rPr>
             <w:rStyle w:val="Hyperlink"/>
@@ -1457,7 +1448,7 @@
             <w:noProof/>
             <w:webHidden/>
           </w:rPr>
-          <w:instrText xml:space="preserve"> PAGEREF _Toc61445258 \h </w:instrText>
+          <w:instrText xml:space="preserve"> PAGEREF _Toc61453139 \h </w:instrText>
         </w:r>
         <w:r>
           <w:rPr>
@@ -1502,7 +1493,7 @@
           <w:szCs w:val="22"/>
         </w:rPr>
       </w:pPr>
-      <w:hyperlink w:anchor="_Toc61445259" w:history="1">
+      <w:hyperlink w:anchor="_Toc61453140" w:history="1">
         <w:r>
           <w:rPr>
             <w:rStyle w:val="Hyperlink"/>
@@ -1529,7 +1520,7 @@
             <w:noProof/>
             <w:webHidden/>
           </w:rPr>
-          <w:instrText xml:space="preserve"> PAGEREF _Toc61445259 \h </w:instrText>
+          <w:instrText xml:space="preserve"> PAGEREF _Toc61453140 \h </w:instrText>
         </w:r>
         <w:r>
           <w:rPr>
@@ -1574,7 +1565,7 @@
           <w:szCs w:val="22"/>
         </w:rPr>
       </w:pPr>
-      <w:hyperlink w:anchor="_Toc61445260" w:history="1">
+      <w:hyperlink w:anchor="_Toc61453141" w:history="1">
         <w:r>
           <w:rPr>
             <w:rStyle w:val="Hyperlink"/>
@@ -1602,7 +1593,7 @@
             <w:noProof/>
             <w:webHidden/>
           </w:rPr>
-          <w:instrText xml:space="preserve"> PAGEREF _Toc61445260 \h </w:instrText>
+          <w:instrText xml:space="preserve"> PAGEREF _Toc61453141 \h </w:instrText>
         </w:r>
         <w:r>
           <w:rPr>
@@ -1647,7 +1638,7 @@
           <w:szCs w:val="22"/>
         </w:rPr>
       </w:pPr>
-      <w:hyperlink w:anchor="_Toc61445261" w:history="1">
+      <w:hyperlink w:anchor="_Toc61453142" w:history="1">
         <w:r>
           <w:rPr>
             <w:rStyle w:val="Hyperlink"/>
@@ -1674,7 +1665,7 @@
             <w:noProof/>
             <w:webHidden/>
           </w:rPr>
-          <w:instrText xml:space="preserve"> PAGEREF _Toc61445261 \h </w:instrText>
+          <w:instrText xml:space="preserve"> PAGEREF _Toc61453142 \h </w:instrText>
         </w:r>
         <w:r>
           <w:rPr>
@@ -1719,7 +1710,7 @@
           <w:szCs w:val="22"/>
         </w:rPr>
       </w:pPr>
-      <w:hyperlink w:anchor="_Toc61445262" w:history="1">
+      <w:hyperlink w:anchor="_Toc61453143" w:history="1">
         <w:r>
           <w:rPr>
             <w:rStyle w:val="Hyperlink"/>
@@ -1746,7 +1737,7 @@
             <w:noProof/>
             <w:webHidden/>
           </w:rPr>
-          <w:instrText xml:space="preserve"> PAGEREF _Toc61445262 \h </w:instrText>
+          <w:instrText xml:space="preserve"> PAGEREF _Toc61453143 \h </w:instrText>
         </w:r>
         <w:r>
           <w:rPr>
@@ -1791,7 +1782,7 @@
           <w:szCs w:val="22"/>
         </w:rPr>
       </w:pPr>
-      <w:hyperlink w:anchor="_Toc61445263" w:history="1">
+      <w:hyperlink w:anchor="_Toc61453144" w:history="1">
         <w:r>
           <w:rPr>
             <w:rStyle w:val="Hyperlink"/>
@@ -1819,7 +1810,7 @@
             <w:noProof/>
             <w:webHidden/>
           </w:rPr>
-          <w:instrText xml:space="preserve"> PAGEREF _Toc61445263 \h </w:instrText>
+          <w:instrText xml:space="preserve"> PAGEREF _Toc61453144 \h </w:instrText>
         </w:r>
         <w:r>
           <w:rPr>
@@ -1864,7 +1855,7 @@
           <w:szCs w:val="22"/>
         </w:rPr>
       </w:pPr>
-      <w:hyperlink w:anchor="_Toc61445264" w:history="1">
+      <w:hyperlink w:anchor="_Toc61453145" w:history="1">
         <w:r>
           <w:rPr>
             <w:rStyle w:val="Hyperlink"/>
@@ -1892,7 +1883,7 @@
             <w:noProof/>
             <w:webHidden/>
           </w:rPr>
-          <w:instrText xml:space="preserve"> PAGEREF _Toc61445264 \h </w:instrText>
+          <w:instrText xml:space="preserve"> PAGEREF _Toc61453145 \h </w:instrText>
         </w:r>
         <w:r>
           <w:rPr>
@@ -1937,7 +1928,7 @@
           <w:szCs w:val="22"/>
         </w:rPr>
       </w:pPr>
-      <w:hyperlink w:anchor="_Toc61445265" w:history="1">
+      <w:hyperlink w:anchor="_Toc61453146" w:history="1">
         <w:r>
           <w:rPr>
             <w:rStyle w:val="Hyperlink"/>
@@ -1965,7 +1956,7 @@
             <w:noProof/>
             <w:webHidden/>
           </w:rPr>
-          <w:instrText xml:space="preserve"> PAGEREF _Toc61445265 \h </w:instrText>
+          <w:instrText xml:space="preserve"> PAGEREF _Toc61453146 \h </w:instrText>
         </w:r>
         <w:r>
           <w:rPr>
@@ -2010,7 +2001,7 @@
           <w:szCs w:val="22"/>
         </w:rPr>
       </w:pPr>
-      <w:hyperlink w:anchor="_Toc61445266" w:history="1">
+      <w:hyperlink w:anchor="_Toc61453147" w:history="1">
         <w:r>
           <w:rPr>
             <w:rStyle w:val="Hyperlink"/>
@@ -2037,7 +2028,7 @@
             <w:noProof/>
             <w:webHidden/>
           </w:rPr>
-          <w:instrText xml:space="preserve"> PAGEREF _Toc61445266 \h </w:instrText>
+          <w:instrText xml:space="preserve"> PAGEREF _Toc61453147 \h </w:instrText>
         </w:r>
         <w:r>
           <w:rPr>
@@ -2098,14 +2089,12 @@
       <w:pPr>
         <w:pStyle w:val="Head1"/>
       </w:pPr>
-      <w:bookmarkStart w:id="1" w:name="_Toc61445247"/>
-      <w:proofErr w:type="spellStart"/>
+      <w:bookmarkStart w:id="1" w:name="_Toc61453128"/>
       <w:r>
         <w:lastRenderedPageBreak/>
         <w:t>Prequisites</w:t>
       </w:r>
       <w:bookmarkEnd w:id="1"/>
-      <w:proofErr w:type="spellEnd"/>
     </w:p>
     <w:p>
       <w:r>
@@ -2127,7 +2116,7 @@
       <w:pPr>
         <w:pStyle w:val="Head2"/>
       </w:pPr>
-      <w:bookmarkStart w:id="2" w:name="_Toc61445248"/>
+      <w:bookmarkStart w:id="2" w:name="_Toc61453129"/>
       <w:r>
         <w:t>Authentication</w:t>
       </w:r>
@@ -2152,7 +2141,7 @@
       <w:pPr>
         <w:pStyle w:val="Head2"/>
       </w:pPr>
-      <w:bookmarkStart w:id="3" w:name="_Toc61445249"/>
+      <w:bookmarkStart w:id="3" w:name="_Toc61453130"/>
       <w:r>
         <w:t>File Encoding</w:t>
       </w:r>
@@ -2192,14 +2181,12 @@
       <w:r>
         <w:t xml:space="preserve">, </w:t>
       </w:r>
-      <w:proofErr w:type="spellStart"/>
       <w:r>
         <w:rPr>
           <w:color w:val="C45911" w:themeColor="accent2" w:themeShade="BF"/>
         </w:rPr>
         <w:t>png</w:t>
       </w:r>
-      <w:proofErr w:type="spellEnd"/>
       <w:r>
         <w:t>,</w:t>
       </w:r>
@@ -2215,15 +2202,7 @@
     </w:p>
     <w:p>
       <w:r>
-        <w:t xml:space="preserve">Encoding files to text is simple. Just convert the byte array aka </w:t>
-      </w:r>
-      <w:proofErr w:type="gramStart"/>
-      <w:r>
-        <w:t>byte[</w:t>
-      </w:r>
-      <w:proofErr w:type="gramEnd"/>
-      <w:r>
-        <w:t xml:space="preserve">] to </w:t>
+        <w:t xml:space="preserve">Encoding files to text is simple. Just convert the byte array aka byte[] to </w:t>
       </w:r>
       <w:r>
         <w:rPr>
@@ -2239,7 +2218,7 @@
       <w:pPr>
         <w:pStyle w:val="Head2"/>
       </w:pPr>
-      <w:bookmarkStart w:id="4" w:name="_Toc61445250"/>
+      <w:bookmarkStart w:id="4" w:name="_Toc61453131"/>
       <w:r>
         <w:t>Date Format</w:t>
       </w:r>
@@ -2254,19 +2233,11 @@
       <w:r>
         <w:t xml:space="preserve">Date is used in this format: </w:t>
       </w:r>
-      <w:proofErr w:type="spellStart"/>
-      <w:r>
-        <w:rPr>
-          <w:color w:val="C45911" w:themeColor="accent2" w:themeShade="BF"/>
-        </w:rPr>
-        <w:t>yyyy</w:t>
-      </w:r>
-      <w:proofErr w:type="spellEnd"/>
-      <w:r>
-        <w:rPr>
-          <w:color w:val="C45911" w:themeColor="accent2" w:themeShade="BF"/>
-        </w:rPr>
-        <w:t>-</w:t>
+      <w:r>
+        <w:rPr>
+          <w:color w:val="C45911" w:themeColor="accent2" w:themeShade="BF"/>
+        </w:rPr>
+        <w:t>yyyy-</w:t>
       </w:r>
       <w:r>
         <w:rPr>
@@ -2282,14 +2253,21 @@
       </w:r>
     </w:p>
     <w:p>
-      <w:proofErr w:type="spellStart"/>
-      <w:r>
-        <w:rPr>
-          <w:color w:val="C45911" w:themeColor="accent2" w:themeShade="BF"/>
-        </w:rPr>
-        <w:t>yyyy</w:t>
-      </w:r>
-      <w:proofErr w:type="spellEnd"/>
+      <w:r>
+        <w:rPr>
+          <w:color w:val="C45911" w:themeColor="accent2" w:themeShade="BF"/>
+        </w:rPr>
+        <w:t xml:space="preserve">yyyy </w:t>
+      </w:r>
+      <w:r>
+        <w:t xml:space="preserve">is year, </w:t>
+      </w:r>
+      <w:r>
+        <w:rPr>
+          <w:color w:val="C45911" w:themeColor="accent2" w:themeShade="BF"/>
+        </w:rPr>
+        <w:t>MM</w:t>
+      </w:r>
       <w:r>
         <w:rPr>
           <w:color w:val="C45911" w:themeColor="accent2" w:themeShade="BF"/>
@@ -2297,6 +2275,70 @@
         <w:t xml:space="preserve"> </w:t>
       </w:r>
       <w:r>
+        <w:t xml:space="preserve">is month and </w:t>
+      </w:r>
+      <w:r>
+        <w:rPr>
+          <w:color w:val="C45911" w:themeColor="accent2" w:themeShade="BF"/>
+        </w:rPr>
+        <w:t xml:space="preserve">dd </w:t>
+      </w:r>
+      <w:r>
+        <w:t>is day.</w:t>
+      </w:r>
+    </w:p>
+    <w:p>
+      <w:pPr>
+        <w:pStyle w:val="Head2"/>
+      </w:pPr>
+      <w:bookmarkStart w:id="5" w:name="_Toc61453132"/>
+      <w:r>
+        <w:t>DateTime Format</w:t>
+      </w:r>
+      <w:bookmarkEnd w:id="5"/>
+    </w:p>
+    <w:p>
+      <w:pPr>
+        <w:rPr>
+          <w:color w:val="C45911" w:themeColor="accent2" w:themeShade="BF"/>
+        </w:rPr>
+      </w:pPr>
+      <w:r>
+        <w:t xml:space="preserve">Date is used in this format: </w:t>
+      </w:r>
+      <w:r>
+        <w:rPr>
+          <w:color w:val="C45911" w:themeColor="accent2" w:themeShade="BF"/>
+        </w:rPr>
+        <w:t>yyyy-</w:t>
+      </w:r>
+      <w:r>
+        <w:rPr>
+          <w:color w:val="C45911" w:themeColor="accent2" w:themeShade="BF"/>
+        </w:rPr>
+        <w:t>MM</w:t>
+      </w:r>
+      <w:r>
+        <w:rPr>
+          <w:color w:val="C45911" w:themeColor="accent2" w:themeShade="BF"/>
+        </w:rPr>
+        <w:t>-dd</w:t>
+      </w:r>
+      <w:r>
+        <w:rPr>
+          <w:color w:val="C45911" w:themeColor="accent2" w:themeShade="BF"/>
+        </w:rPr>
+        <w:t xml:space="preserve"> HH:mm:ss</w:t>
+      </w:r>
+    </w:p>
+    <w:p>
+      <w:r>
+        <w:rPr>
+          <w:color w:val="C45911" w:themeColor="accent2" w:themeShade="BF"/>
+        </w:rPr>
+        <w:t xml:space="preserve">yyyy </w:t>
+      </w:r>
+      <w:r>
         <w:t xml:space="preserve">is year, </w:t>
       </w:r>
       <w:r>
@@ -2312,7 +2354,7 @@
         <w:t xml:space="preserve"> </w:t>
       </w:r>
       <w:r>
-        <w:t xml:space="preserve">is month and </w:t>
+        <w:t xml:space="preserve">is month, </w:t>
       </w:r>
       <w:r>
         <w:rPr>
@@ -2321,170 +2363,46 @@
         <w:t xml:space="preserve">dd </w:t>
       </w:r>
       <w:r>
-        <w:t>is day.</w:t>
+        <w:t xml:space="preserve">is day </w:t>
+      </w:r>
+      <w:r>
+        <w:rPr>
+          <w:color w:val="C45911" w:themeColor="accent2" w:themeShade="BF"/>
+        </w:rPr>
+        <w:t>HH</w:t>
+      </w:r>
+      <w:r>
+        <w:t xml:space="preserve"> is hour in 24 format, </w:t>
+      </w:r>
+      <w:r>
+        <w:rPr>
+          <w:color w:val="C45911" w:themeColor="accent2" w:themeShade="BF"/>
+        </w:rPr>
+        <w:t>mm</w:t>
+      </w:r>
+      <w:r>
+        <w:t xml:space="preserve"> is minutes and </w:t>
+      </w:r>
+      <w:r>
+        <w:rPr>
+          <w:color w:val="C45911" w:themeColor="accent2" w:themeShade="BF"/>
+        </w:rPr>
+        <w:t>ss</w:t>
+      </w:r>
+      <w:r>
+        <w:t xml:space="preserve"> is </w:t>
+      </w:r>
+      <w:r>
+        <w:t>seconds</w:t>
+      </w:r>
+      <w:r>
+        <w:t>.</w:t>
       </w:r>
     </w:p>
     <w:p>
       <w:pPr>
         <w:pStyle w:val="Head2"/>
       </w:pPr>
-      <w:bookmarkStart w:id="5" w:name="_Toc61445251"/>
-      <w:proofErr w:type="spellStart"/>
-      <w:r>
-        <w:t>DateTime</w:t>
-      </w:r>
-      <w:proofErr w:type="spellEnd"/>
-      <w:r>
-        <w:t xml:space="preserve"> Format</w:t>
-      </w:r>
-      <w:bookmarkEnd w:id="5"/>
-    </w:p>
-    <w:p>
-      <w:pPr>
-        <w:rPr>
-          <w:color w:val="C45911" w:themeColor="accent2" w:themeShade="BF"/>
-        </w:rPr>
-      </w:pPr>
-      <w:r>
-        <w:t xml:space="preserve">Date is used in this format: </w:t>
-      </w:r>
-      <w:proofErr w:type="spellStart"/>
-      <w:r>
-        <w:rPr>
-          <w:color w:val="C45911" w:themeColor="accent2" w:themeShade="BF"/>
-        </w:rPr>
-        <w:t>yyyy</w:t>
-      </w:r>
-      <w:proofErr w:type="spellEnd"/>
-      <w:r>
-        <w:rPr>
-          <w:color w:val="C45911" w:themeColor="accent2" w:themeShade="BF"/>
-        </w:rPr>
-        <w:t>-</w:t>
-      </w:r>
-      <w:r>
-        <w:rPr>
-          <w:color w:val="C45911" w:themeColor="accent2" w:themeShade="BF"/>
-        </w:rPr>
-        <w:t>MM</w:t>
-      </w:r>
-      <w:r>
-        <w:rPr>
-          <w:color w:val="C45911" w:themeColor="accent2" w:themeShade="BF"/>
-        </w:rPr>
-        <w:t>-dd</w:t>
-      </w:r>
-      <w:r>
-        <w:rPr>
-          <w:color w:val="C45911" w:themeColor="accent2" w:themeShade="BF"/>
-        </w:rPr>
-        <w:t xml:space="preserve"> </w:t>
-      </w:r>
-      <w:proofErr w:type="spellStart"/>
-      <w:r>
-        <w:rPr>
-          <w:color w:val="C45911" w:themeColor="accent2" w:themeShade="BF"/>
-        </w:rPr>
-        <w:t>HH:</w:t>
-      </w:r>
-      <w:proofErr w:type="gramStart"/>
-      <w:r>
-        <w:rPr>
-          <w:color w:val="C45911" w:themeColor="accent2" w:themeShade="BF"/>
-        </w:rPr>
-        <w:t>mm:ss</w:t>
-      </w:r>
-      <w:proofErr w:type="spellEnd"/>
-      <w:proofErr w:type="gramEnd"/>
-    </w:p>
-    <w:p>
-      <w:proofErr w:type="spellStart"/>
-      <w:r>
-        <w:rPr>
-          <w:color w:val="C45911" w:themeColor="accent2" w:themeShade="BF"/>
-        </w:rPr>
-        <w:t>yyyy</w:t>
-      </w:r>
-      <w:proofErr w:type="spellEnd"/>
-      <w:r>
-        <w:rPr>
-          <w:color w:val="C45911" w:themeColor="accent2" w:themeShade="BF"/>
-        </w:rPr>
-        <w:t xml:space="preserve"> </w:t>
-      </w:r>
-      <w:r>
-        <w:t xml:space="preserve">is year, </w:t>
-      </w:r>
-      <w:r>
-        <w:rPr>
-          <w:color w:val="C45911" w:themeColor="accent2" w:themeShade="BF"/>
-        </w:rPr>
-        <w:t>MM</w:t>
-      </w:r>
-      <w:r>
-        <w:rPr>
-          <w:color w:val="C45911" w:themeColor="accent2" w:themeShade="BF"/>
-        </w:rPr>
-        <w:t xml:space="preserve"> </w:t>
-      </w:r>
-      <w:r>
-        <w:t xml:space="preserve">is month, </w:t>
-      </w:r>
-      <w:r>
-        <w:rPr>
-          <w:color w:val="C45911" w:themeColor="accent2" w:themeShade="BF"/>
-        </w:rPr>
-        <w:t xml:space="preserve">dd </w:t>
-      </w:r>
-      <w:r>
-        <w:t xml:space="preserve">is day </w:t>
-      </w:r>
-      <w:r>
-        <w:rPr>
-          <w:color w:val="C45911" w:themeColor="accent2" w:themeShade="BF"/>
-        </w:rPr>
-        <w:t>HH</w:t>
-      </w:r>
-      <w:r>
-        <w:t xml:space="preserve"> is hour in 24 </w:t>
-      </w:r>
-      <w:proofErr w:type="gramStart"/>
-      <w:r>
-        <w:t>format</w:t>
-      </w:r>
-      <w:proofErr w:type="gramEnd"/>
-      <w:r>
-        <w:t xml:space="preserve">, </w:t>
-      </w:r>
-      <w:r>
-        <w:rPr>
-          <w:color w:val="C45911" w:themeColor="accent2" w:themeShade="BF"/>
-        </w:rPr>
-        <w:t>mm</w:t>
-      </w:r>
-      <w:r>
-        <w:t xml:space="preserve"> is minutes and </w:t>
-      </w:r>
-      <w:r>
-        <w:rPr>
-          <w:color w:val="C45911" w:themeColor="accent2" w:themeShade="BF"/>
-        </w:rPr>
-        <w:t>ss</w:t>
-      </w:r>
-      <w:r>
-        <w:t xml:space="preserve"> is </w:t>
-      </w:r>
-      <w:r>
-        <w:t>seconds</w:t>
-      </w:r>
-      <w:r>
-        <w:t>.</w:t>
-      </w:r>
-    </w:p>
-    <w:p>
-      <w:pPr>
-        <w:pStyle w:val="Head2"/>
-      </w:pPr>
     </w:p>
     <w:p>
       <w:r>
@@ -2495,7 +2413,7 @@
       <w:pPr>
         <w:pStyle w:val="Head1"/>
       </w:pPr>
-      <w:bookmarkStart w:id="6" w:name="_Toc61445252"/>
+      <w:bookmarkStart w:id="6" w:name="_Toc61453133"/>
       <w:r>
         <w:lastRenderedPageBreak/>
         <w:t>Common Parameters</w:t>
@@ -2506,7 +2424,7 @@
       <w:pPr>
         <w:pStyle w:val="Head2"/>
       </w:pPr>
-      <w:bookmarkStart w:id="7" w:name="_Toc61445253"/>
+      <w:bookmarkStart w:id="7" w:name="_Toc61453134"/>
       <w:r>
         <w:t>Common</w:t>
       </w:r>
@@ -2589,19 +2507,11 @@
       <w:r>
         <w:t xml:space="preserve"> for Turkish or </w:t>
       </w:r>
-      <w:proofErr w:type="spellStart"/>
       <w:r>
         <w:rPr>
           <w:color w:val="BF8F00" w:themeColor="accent4" w:themeShade="BF"/>
         </w:rPr>
-        <w:t>en</w:t>
-      </w:r>
-      <w:proofErr w:type="spellEnd"/>
-      <w:r>
-        <w:rPr>
-          <w:color w:val="BF8F00" w:themeColor="accent4" w:themeShade="BF"/>
-        </w:rPr>
-        <w:t>-us</w:t>
+        <w:t>en-us</w:t>
       </w:r>
       <w:r>
         <w:t xml:space="preserve"> for English.</w:t>
@@ -2632,7 +2542,7 @@
       <w:pPr>
         <w:pStyle w:val="Head2"/>
       </w:pPr>
-      <w:bookmarkStart w:id="8" w:name="_Toc61445254"/>
+      <w:bookmarkStart w:id="8" w:name="_Toc61453135"/>
       <w:r>
         <w:t>Common Response Parameters</w:t>
       </w:r>
@@ -2646,14 +2556,12 @@
           <w:numId w:val="4"/>
         </w:numPr>
       </w:pPr>
-      <w:proofErr w:type="spellStart"/>
       <w:r>
         <w:rPr>
           <w:color w:val="2E74B5" w:themeColor="accent5" w:themeShade="BF"/>
         </w:rPr>
         <w:t>ResponseMessage</w:t>
       </w:r>
-      <w:proofErr w:type="spellEnd"/>
       <w:r>
         <w:t>:</w:t>
       </w:r>
@@ -2669,14 +2577,12 @@
           <w:numId w:val="6"/>
         </w:numPr>
       </w:pPr>
-      <w:proofErr w:type="spellStart"/>
       <w:r>
         <w:rPr>
           <w:color w:val="2E74B5" w:themeColor="accent5" w:themeShade="BF"/>
         </w:rPr>
         <w:t>ErrorCode</w:t>
       </w:r>
-      <w:proofErr w:type="spellEnd"/>
       <w:r>
         <w:t>: Error code for the response.</w:t>
       </w:r>
@@ -2689,14 +2595,12 @@
           <w:numId w:val="6"/>
         </w:numPr>
       </w:pPr>
-      <w:proofErr w:type="spellStart"/>
       <w:r>
         <w:rPr>
           <w:color w:val="2E74B5" w:themeColor="accent5" w:themeShade="BF"/>
         </w:rPr>
         <w:t>ErrorMessage</w:t>
       </w:r>
-      <w:proofErr w:type="spellEnd"/>
       <w:r>
         <w:t>: Error message for the response.</w:t>
       </w:r>
@@ -2785,22 +2689,14 @@
         <w:t>:</w:t>
       </w:r>
       <w:r>
-        <w:t xml:space="preserve"> Generated hash for response. To validate </w:t>
-      </w:r>
-      <w:proofErr w:type="gramStart"/>
-      <w:r>
-        <w:t>this</w:t>
-      </w:r>
-      <w:proofErr w:type="gramEnd"/>
-      <w:r>
-        <w:t xml:space="preserve"> check the hashing document.</w:t>
+        <w:t xml:space="preserve"> Generated hash for response. To validate this check the hashing document.</w:t>
       </w:r>
     </w:p>
     <w:p>
       <w:pPr>
         <w:pStyle w:val="Head2"/>
       </w:pPr>
-      <w:bookmarkStart w:id="9" w:name="_Toc61445255"/>
+      <w:bookmarkStart w:id="9" w:name="_Toc61453136"/>
       <w:r>
         <w:t>Enumerators (Pre-defined codes)</w:t>
       </w:r>
@@ -3222,15 +3118,7 @@
         </w:numPr>
       </w:pPr>
       <w:r>
-        <w:t xml:space="preserve">Waiting </w:t>
-      </w:r>
-      <w:proofErr w:type="gramStart"/>
-      <w:r>
-        <w:t>For</w:t>
-      </w:r>
-      <w:proofErr w:type="gramEnd"/>
-      <w:r>
-        <w:t xml:space="preserve"> New Rendezvous = 12</w:t>
+        <w:t>Waiting For New Rendezvous = 12</w:t>
       </w:r>
     </w:p>
     <w:p>
@@ -3546,7 +3434,7 @@
       <w:pPr>
         <w:pStyle w:val="Head1"/>
       </w:pPr>
-      <w:bookmarkStart w:id="10" w:name="_Toc61445256"/>
+      <w:bookmarkStart w:id="10" w:name="_Toc61453137"/>
       <w:r>
         <w:lastRenderedPageBreak/>
         <w:t>Webservice Functions</w:t>
@@ -3557,13 +3445,11 @@
       <w:pPr>
         <w:pStyle w:val="Head2"/>
       </w:pPr>
-      <w:bookmarkStart w:id="11" w:name="_Toc61445257"/>
-      <w:proofErr w:type="spellStart"/>
+      <w:bookmarkStart w:id="11" w:name="_Toc61453138"/>
       <w:r>
         <w:t>GetKeyFragment</w:t>
       </w:r>
       <w:bookmarkEnd w:id="11"/>
-      <w:proofErr w:type="spellEnd"/>
     </w:p>
     <w:p>
       <w:r>
@@ -3595,15 +3481,7 @@
         <w:t>string</w:t>
       </w:r>
       <w:r>
-        <w:t xml:space="preserve">): Your given </w:t>
-      </w:r>
-      <w:proofErr w:type="gramStart"/>
-      <w:r>
-        <w:t>user name</w:t>
-      </w:r>
-      <w:proofErr w:type="gramEnd"/>
-      <w:r>
-        <w:t>.</w:t>
+        <w:t>): Your given user name.</w:t>
       </w:r>
     </w:p>
     <w:p>
@@ -3632,15 +3510,7 @@
         <w:t>string</w:t>
       </w:r>
       <w:r>
-        <w:t xml:space="preserve">): The generated key fragment for your </w:t>
-      </w:r>
-      <w:proofErr w:type="gramStart"/>
-      <w:r>
-        <w:t>user name</w:t>
-      </w:r>
-      <w:proofErr w:type="gramEnd"/>
-      <w:r>
-        <w:t>.</w:t>
+        <w:t>): The generated key fragment for your user name.</w:t>
       </w:r>
     </w:p>
     <w:p>
@@ -3652,14 +3522,12 @@
       <w:pPr>
         <w:pStyle w:val="Head2"/>
       </w:pPr>
-      <w:bookmarkStart w:id="12" w:name="_Toc61445258"/>
-      <w:proofErr w:type="spellStart"/>
+      <w:bookmarkStart w:id="12" w:name="_Toc61453139"/>
       <w:r>
         <w:lastRenderedPageBreak/>
         <w:t>GetTaskList</w:t>
       </w:r>
       <w:bookmarkEnd w:id="12"/>
-      <w:proofErr w:type="spellEnd"/>
     </w:p>
     <w:p>
       <w:r>
@@ -3687,11 +3555,9 @@
       <w:pPr>
         <w:pStyle w:val="StandardList"/>
       </w:pPr>
-      <w:proofErr w:type="spellStart"/>
       <w:r>
         <w:t>GetTaskListRequest</w:t>
       </w:r>
-      <w:proofErr w:type="spellEnd"/>
       <w:r>
         <w:t>:</w:t>
       </w:r>
@@ -3767,19 +3633,11 @@
           <w:numId w:val="5"/>
         </w:numPr>
       </w:pPr>
-      <w:proofErr w:type="spellStart"/>
-      <w:r>
-        <w:rPr>
-          <w:color w:val="C45911" w:themeColor="accent2" w:themeShade="BF"/>
-        </w:rPr>
-        <w:t>EndDate</w:t>
-      </w:r>
-      <w:proofErr w:type="spellEnd"/>
-      <w:r>
-        <w:rPr>
-          <w:color w:val="C45911" w:themeColor="accent2" w:themeShade="BF"/>
-        </w:rPr>
-        <w:t xml:space="preserve"> </w:t>
+      <w:r>
+        <w:rPr>
+          <w:color w:val="C45911" w:themeColor="accent2" w:themeShade="BF"/>
+        </w:rPr>
+        <w:t xml:space="preserve">EndDate </w:t>
       </w:r>
       <w:r>
         <w:t>(</w:t>
@@ -3846,11 +3704,9 @@
       <w:pPr>
         <w:pStyle w:val="StandardList"/>
       </w:pPr>
-      <w:proofErr w:type="spellStart"/>
       <w:r>
         <w:t>GetTaskListResponse</w:t>
       </w:r>
-      <w:proofErr w:type="spellEnd"/>
       <w:r>
         <w:t>:</w:t>
       </w:r>
@@ -3863,25 +3719,21 @@
           <w:numId w:val="5"/>
         </w:numPr>
       </w:pPr>
-      <w:proofErr w:type="spellStart"/>
       <w:r>
         <w:rPr>
           <w:color w:val="C45911" w:themeColor="accent2" w:themeShade="BF"/>
         </w:rPr>
         <w:t>TaskList</w:t>
       </w:r>
-      <w:proofErr w:type="spellEnd"/>
       <w:r>
         <w:t xml:space="preserve"> (</w:t>
       </w:r>
-      <w:proofErr w:type="spellStart"/>
       <w:r>
         <w:rPr>
           <w:color w:val="2E74B5" w:themeColor="accent5" w:themeShade="BF"/>
         </w:rPr>
         <w:t>SetupTask</w:t>
       </w:r>
-      <w:proofErr w:type="spellEnd"/>
       <w:r>
         <w:t>):</w:t>
       </w:r>
@@ -3894,31 +3746,466 @@
           <w:numId w:val="5"/>
         </w:numPr>
       </w:pPr>
-      <w:proofErr w:type="spellStart"/>
-      <w:r>
-        <w:rPr>
-          <w:color w:val="C45911" w:themeColor="accent2" w:themeShade="BF"/>
-        </w:rPr>
-        <w:t>TaskNo</w:t>
-      </w:r>
-      <w:proofErr w:type="spellEnd"/>
-      <w:r>
-        <w:rPr>
-          <w:color w:val="C45911" w:themeColor="accent2" w:themeShade="BF"/>
+      <w:r>
+        <w:rPr>
+          <w:color w:val="C45911" w:themeColor="accent2" w:themeShade="BF"/>
+        </w:rPr>
+        <w:t xml:space="preserve">TaskNo </w:t>
+      </w:r>
+      <w:r>
+        <w:t>(</w:t>
+      </w:r>
+      <w:r>
+        <w:rPr>
+          <w:color w:val="2E74B5" w:themeColor="accent5" w:themeShade="BF"/>
+        </w:rPr>
+        <w:t>long</w:t>
+      </w:r>
+      <w:r>
+        <w:t>): Task code.</w:t>
+      </w:r>
+    </w:p>
+    <w:p>
+      <w:pPr>
+        <w:pStyle w:val="StandardList"/>
+        <w:numPr>
+          <w:ilvl w:val="2"/>
+          <w:numId w:val="5"/>
+        </w:numPr>
+      </w:pPr>
+      <w:r>
+        <w:rPr>
+          <w:color w:val="C45911" w:themeColor="accent2" w:themeShade="BF"/>
+        </w:rPr>
+        <w:t>CustomerNo</w:t>
+      </w:r>
+      <w:r>
+        <w:t xml:space="preserve"> (</w:t>
+      </w:r>
+      <w:r>
+        <w:rPr>
+          <w:color w:val="2E74B5" w:themeColor="accent5" w:themeShade="BF"/>
+        </w:rPr>
+        <w:t>string</w:t>
+      </w:r>
+      <w:r>
+        <w:t xml:space="preserve">): Customer </w:t>
+      </w:r>
+      <w:r>
+        <w:t>n</w:t>
+      </w:r>
+      <w:r>
+        <w:t>o.</w:t>
+      </w:r>
+    </w:p>
+    <w:p>
+      <w:pPr>
+        <w:pStyle w:val="StandardList"/>
+        <w:numPr>
+          <w:ilvl w:val="2"/>
+          <w:numId w:val="5"/>
+        </w:numPr>
+      </w:pPr>
+      <w:r>
+        <w:rPr>
+          <w:color w:val="C45911" w:themeColor="accent2" w:themeShade="BF"/>
+        </w:rPr>
+        <w:t>SubscriberNo</w:t>
+      </w:r>
+      <w:r>
+        <w:t xml:space="preserve"> (</w:t>
+      </w:r>
+      <w:r>
+        <w:rPr>
+          <w:color w:val="2E74B5" w:themeColor="accent5" w:themeShade="BF"/>
+        </w:rPr>
+        <w:t>string</w:t>
+      </w:r>
+      <w:r>
+        <w:t>): Customer subscriber no.</w:t>
+      </w:r>
+    </w:p>
+    <w:p>
+      <w:pPr>
+        <w:pStyle w:val="StandardList"/>
+        <w:numPr>
+          <w:ilvl w:val="2"/>
+          <w:numId w:val="5"/>
+        </w:numPr>
+      </w:pPr>
+      <w:r>
+        <w:rPr>
+          <w:color w:val="C45911" w:themeColor="accent2" w:themeShade="BF"/>
+        </w:rPr>
+        <w:t>Province</w:t>
+      </w:r>
+      <w:r>
+        <w:t xml:space="preserve"> (</w:t>
+      </w:r>
+      <w:r>
+        <w:rPr>
+          <w:color w:val="2E74B5" w:themeColor="accent5" w:themeShade="BF"/>
+        </w:rPr>
+        <w:t>string</w:t>
+      </w:r>
+      <w:r>
+        <w:t>): Province name.</w:t>
+      </w:r>
+    </w:p>
+    <w:p>
+      <w:pPr>
+        <w:pStyle w:val="StandardList"/>
+        <w:numPr>
+          <w:ilvl w:val="2"/>
+          <w:numId w:val="5"/>
+        </w:numPr>
+      </w:pPr>
+      <w:r>
+        <w:rPr>
+          <w:color w:val="C45911" w:themeColor="accent2" w:themeShade="BF"/>
+        </w:rPr>
+        <w:t>City</w:t>
+      </w:r>
+      <w:r>
+        <w:t xml:space="preserve"> (</w:t>
+      </w:r>
+      <w:r>
+        <w:rPr>
+          <w:color w:val="2E74B5" w:themeColor="accent5" w:themeShade="BF"/>
+        </w:rPr>
+        <w:t>string</w:t>
+      </w:r>
+      <w:r>
+        <w:t>): City name.</w:t>
+      </w:r>
+    </w:p>
+    <w:p>
+      <w:pPr>
+        <w:pStyle w:val="StandardList"/>
+        <w:numPr>
+          <w:ilvl w:val="2"/>
+          <w:numId w:val="5"/>
+        </w:numPr>
+      </w:pPr>
+      <w:r>
+        <w:rPr>
+          <w:color w:val="C45911" w:themeColor="accent2" w:themeShade="BF"/>
+        </w:rPr>
+        <w:t>Address</w:t>
+      </w:r>
+      <w:r>
+        <w:t xml:space="preserve"> (</w:t>
+      </w:r>
+      <w:r>
+        <w:rPr>
+          <w:color w:val="2E74B5" w:themeColor="accent5" w:themeShade="BF"/>
+        </w:rPr>
+        <w:t>string</w:t>
+      </w:r>
+      <w:r>
+        <w:t xml:space="preserve">): </w:t>
+      </w:r>
+      <w:r>
+        <w:t>Customer</w:t>
+      </w:r>
+      <w:r>
+        <w:t xml:space="preserve"> address.</w:t>
+      </w:r>
+    </w:p>
+    <w:p>
+      <w:pPr>
+        <w:pStyle w:val="StandardList"/>
+        <w:numPr>
+          <w:ilvl w:val="2"/>
+          <w:numId w:val="5"/>
+        </w:numPr>
+      </w:pPr>
+      <w:r>
+        <w:rPr>
+          <w:color w:val="C45911" w:themeColor="accent2" w:themeShade="BF"/>
+        </w:rPr>
+        <w:t>BBK</w:t>
+      </w:r>
+      <w:r>
+        <w:t xml:space="preserve"> (</w:t>
+      </w:r>
+      <w:r>
+        <w:rPr>
+          <w:color w:val="2E74B5" w:themeColor="accent5" w:themeShade="BF"/>
+        </w:rPr>
+        <w:t>string</w:t>
+      </w:r>
+      <w:r>
+        <w:t>): C</w:t>
+      </w:r>
+      <w:r>
+        <w:t>ustomer</w:t>
+      </w:r>
+      <w:r>
+        <w:t xml:space="preserve"> BBK.</w:t>
+      </w:r>
+    </w:p>
+    <w:p>
+      <w:pPr>
+        <w:pStyle w:val="StandardList"/>
+        <w:numPr>
+          <w:ilvl w:val="2"/>
+          <w:numId w:val="5"/>
+        </w:numPr>
+      </w:pPr>
+      <w:r>
+        <w:rPr>
+          <w:color w:val="C45911" w:themeColor="accent2" w:themeShade="BF"/>
+        </w:rPr>
+        <w:t>XDSLNo</w:t>
+      </w:r>
+      <w:r>
+        <w:t xml:space="preserve"> (</w:t>
+      </w:r>
+      <w:r>
+        <w:rPr>
+          <w:color w:val="2E74B5" w:themeColor="accent5" w:themeShade="BF"/>
+        </w:rPr>
+        <w:t>string</w:t>
+      </w:r>
+      <w:r>
+        <w:t xml:space="preserve">): </w:t>
+      </w:r>
+      <w:bookmarkStart w:id="13" w:name="_Hlk5033177"/>
+      <w:r>
+        <w:t>Customer XDSL no.</w:t>
+      </w:r>
+    </w:p>
+    <w:bookmarkEnd w:id="13"/>
+    <w:p>
+      <w:pPr>
+        <w:pStyle w:val="StandardList"/>
+        <w:numPr>
+          <w:ilvl w:val="2"/>
+          <w:numId w:val="5"/>
+        </w:numPr>
+      </w:pPr>
+      <w:r>
+        <w:rPr>
+          <w:color w:val="C45911" w:themeColor="accent2" w:themeShade="BF"/>
+        </w:rPr>
+        <w:t>PSTN</w:t>
+      </w:r>
+      <w:r>
+        <w:t xml:space="preserve"> (</w:t>
+      </w:r>
+      <w:r>
+        <w:rPr>
+          <w:color w:val="2E74B5" w:themeColor="accent5" w:themeShade="BF"/>
+        </w:rPr>
+        <w:t>string</w:t>
+      </w:r>
+      <w:r>
+        <w:t>): Customer PSTN.</w:t>
+      </w:r>
+    </w:p>
+    <w:p>
+      <w:pPr>
+        <w:pStyle w:val="StandardList"/>
+        <w:numPr>
+          <w:ilvl w:val="2"/>
+          <w:numId w:val="5"/>
+        </w:numPr>
+      </w:pPr>
+      <w:r>
+        <w:rPr>
+          <w:color w:val="C45911" w:themeColor="accent2" w:themeShade="BF"/>
+        </w:rPr>
+        <w:t>HasModem</w:t>
+      </w:r>
+      <w:r>
+        <w:t xml:space="preserve"> (</w:t>
+      </w:r>
+      <w:r>
+        <w:rPr>
+          <w:color w:val="2E74B5" w:themeColor="accent5" w:themeShade="BF"/>
+        </w:rPr>
+        <w:t>bool</w:t>
+      </w:r>
+      <w:r>
+        <w:t xml:space="preserve">): </w:t>
+      </w:r>
+      <w:r>
+        <w:t>If Customer has modem.</w:t>
+      </w:r>
+    </w:p>
+    <w:p>
+      <w:pPr>
+        <w:pStyle w:val="StandardList"/>
+        <w:numPr>
+          <w:ilvl w:val="2"/>
+          <w:numId w:val="5"/>
+        </w:numPr>
+      </w:pPr>
+      <w:r>
+        <w:rPr>
+          <w:color w:val="C45911" w:themeColor="accent2" w:themeShade="BF"/>
+        </w:rPr>
+        <w:t>ModemName</w:t>
+      </w:r>
+      <w:r>
+        <w:t xml:space="preserve"> (</w:t>
+      </w:r>
+      <w:r>
+        <w:rPr>
+          <w:color w:val="2E74B5" w:themeColor="accent5" w:themeShade="BF"/>
+        </w:rPr>
+        <w:t>string</w:t>
+      </w:r>
+      <w:r>
+        <w:t>): Customer’s modem model.</w:t>
+      </w:r>
+    </w:p>
+    <w:p>
+      <w:pPr>
+        <w:pStyle w:val="StandardList"/>
+        <w:numPr>
+          <w:ilvl w:val="2"/>
+          <w:numId w:val="5"/>
+        </w:numPr>
+      </w:pPr>
+      <w:r>
+        <w:rPr>
+          <w:color w:val="C45911" w:themeColor="accent2" w:themeShade="BF"/>
+        </w:rPr>
+        <w:t>XDSLType</w:t>
+      </w:r>
+      <w:r>
+        <w:t xml:space="preserve"> (</w:t>
+      </w:r>
+      <w:r>
+        <w:rPr>
+          <w:color w:val="2E74B5" w:themeColor="accent5" w:themeShade="BF"/>
+        </w:rPr>
+        <w:t>short</w:t>
+      </w:r>
+      <w:r>
+        <w:t>): XDSL Type for customer.</w:t>
+      </w:r>
+    </w:p>
+    <w:p>
+      <w:pPr>
+        <w:pStyle w:val="StandardList"/>
+        <w:numPr>
+          <w:ilvl w:val="2"/>
+          <w:numId w:val="5"/>
+        </w:numPr>
+      </w:pPr>
+      <w:r>
+        <w:rPr>
+          <w:color w:val="C45911" w:themeColor="accent2" w:themeShade="BF"/>
+        </w:rPr>
+        <w:t>CustomerPhoneNo</w:t>
+      </w:r>
+      <w:r>
+        <w:t xml:space="preserve"> (</w:t>
+      </w:r>
+      <w:r>
+        <w:rPr>
+          <w:color w:val="2E74B5" w:themeColor="accent5" w:themeShade="BF"/>
+        </w:rPr>
+        <w:t>string</w:t>
+      </w:r>
+      <w:r>
+        <w:t>): Customer’s phone no.</w:t>
+      </w:r>
+    </w:p>
+    <w:p>
+      <w:pPr>
+        <w:pStyle w:val="StandardList"/>
+        <w:numPr>
+          <w:ilvl w:val="2"/>
+          <w:numId w:val="5"/>
+        </w:numPr>
+      </w:pPr>
+      <w:r>
+        <w:rPr>
+          <w:color w:val="C45911" w:themeColor="accent2" w:themeShade="BF"/>
+        </w:rPr>
+        <w:t>ContactName</w:t>
+      </w:r>
+      <w:r>
+        <w:t xml:space="preserve"> (</w:t>
+      </w:r>
+      <w:r>
+        <w:rPr>
+          <w:color w:val="2E74B5" w:themeColor="accent5" w:themeShade="BF"/>
+        </w:rPr>
+        <w:t>string</w:t>
+      </w:r>
+      <w:r>
+        <w:t>): Customer’s name.</w:t>
+      </w:r>
+    </w:p>
+    <w:p>
+      <w:pPr>
+        <w:pStyle w:val="StandardList"/>
+        <w:numPr>
+          <w:ilvl w:val="2"/>
+          <w:numId w:val="5"/>
+        </w:numPr>
+      </w:pPr>
+      <w:r>
+        <w:rPr>
+          <w:color w:val="C45911" w:themeColor="accent2" w:themeShade="BF"/>
+        </w:rPr>
+        <w:t>CustomerType</w:t>
+      </w:r>
+      <w:r>
+        <w:t xml:space="preserve"> (</w:t>
+      </w:r>
+      <w:r>
+        <w:rPr>
+          <w:color w:val="2E74B5" w:themeColor="accent5" w:themeShade="BF"/>
+        </w:rPr>
+        <w:t>short</w:t>
+      </w:r>
+      <w:r>
+        <w:t>): Customer type.</w:t>
+      </w:r>
+    </w:p>
+    <w:p>
+      <w:pPr>
+        <w:pStyle w:val="StandardList"/>
+        <w:numPr>
+          <w:ilvl w:val="2"/>
+          <w:numId w:val="5"/>
+        </w:numPr>
+      </w:pPr>
+      <w:r>
+        <w:rPr>
+          <w:color w:val="C45911" w:themeColor="accent2" w:themeShade="BF"/>
+        </w:rPr>
+        <w:t>ReservationDate</w:t>
+      </w:r>
+      <w:r>
+        <w:t xml:space="preserve"> (</w:t>
+      </w:r>
+      <w:r>
+        <w:rPr>
+          <w:color w:val="2E74B5" w:themeColor="accent5" w:themeShade="BF"/>
+        </w:rPr>
+        <w:t>string</w:t>
+      </w:r>
+      <w:r>
+        <w:rPr>
+          <w:color w:val="2E74B5" w:themeColor="accent5" w:themeShade="BF"/>
         </w:rPr>
         <w:t xml:space="preserve"> </w:t>
       </w:r>
       <w:r>
-        <w:t>(</w:t>
-      </w:r>
-      <w:r>
-        <w:rPr>
-          <w:color w:val="2E74B5" w:themeColor="accent5" w:themeShade="BF"/>
-        </w:rPr>
-        <w:t>long</w:t>
-      </w:r>
-      <w:r>
-        <w:t>): Task code.</w:t>
+        <w:rPr>
+          <w:color w:val="FF0000"/>
+        </w:rPr>
+        <w:t>(Date &amp; Time)</w:t>
+      </w:r>
+      <w:r>
+        <w:t>): Reservation date for customer.</w:t>
       </w:r>
     </w:p>
     <w:p>
@@ -3929,14 +4216,12 @@
           <w:numId w:val="5"/>
         </w:numPr>
       </w:pPr>
-      <w:proofErr w:type="spellStart"/>
-      <w:r>
-        <w:rPr>
-          <w:color w:val="C45911" w:themeColor="accent2" w:themeShade="BF"/>
-        </w:rPr>
-        <w:t>CustomerNo</w:t>
-      </w:r>
-      <w:proofErr w:type="spellEnd"/>
+      <w:r>
+        <w:rPr>
+          <w:color w:val="C45911" w:themeColor="accent2" w:themeShade="BF"/>
+        </w:rPr>
+        <w:t>TaskIssueDate</w:t>
+      </w:r>
       <w:r>
         <w:t xml:space="preserve"> (</w:t>
       </w:r>
@@ -3947,13 +4232,19 @@
         <w:t>string</w:t>
       </w:r>
       <w:r>
-        <w:t xml:space="preserve">): Customer </w:t>
-      </w:r>
-      <w:r>
-        <w:t>n</w:t>
-      </w:r>
-      <w:r>
-        <w:t>o.</w:t>
+        <w:rPr>
+          <w:color w:val="2E74B5" w:themeColor="accent5" w:themeShade="BF"/>
+        </w:rPr>
+        <w:t xml:space="preserve"> </w:t>
+      </w:r>
+      <w:r>
+        <w:rPr>
+          <w:color w:val="FF0000"/>
+        </w:rPr>
+        <w:t>(Date &amp; Time)</w:t>
+      </w:r>
+      <w:r>
+        <w:t>): When the task was issued.</w:t>
       </w:r>
     </w:p>
     <w:p>
@@ -3964,14 +4255,18 @@
           <w:numId w:val="5"/>
         </w:numPr>
       </w:pPr>
-      <w:proofErr w:type="spellStart"/>
-      <w:r>
-        <w:rPr>
-          <w:color w:val="C45911" w:themeColor="accent2" w:themeShade="BF"/>
-        </w:rPr>
-        <w:t>SubscriberNo</w:t>
-      </w:r>
-      <w:proofErr w:type="spellEnd"/>
+      <w:r>
+        <w:rPr>
+          <w:color w:val="C45911" w:themeColor="accent2" w:themeShade="BF"/>
+        </w:rPr>
+        <w:t>Last</w:t>
+      </w:r>
+      <w:r>
+        <w:rPr>
+          <w:color w:val="C45911" w:themeColor="accent2" w:themeShade="BF"/>
+        </w:rPr>
+        <w:t>ConnectionDate</w:t>
+      </w:r>
       <w:r>
         <w:t xml:space="preserve"> (</w:t>
       </w:r>
@@ -3982,7 +4277,25 @@
         <w:t>string</w:t>
       </w:r>
       <w:r>
-        <w:t>): Customer subscriber no.</w:t>
+        <w:rPr>
+          <w:color w:val="2E74B5" w:themeColor="accent5" w:themeShade="BF"/>
+        </w:rPr>
+        <w:t xml:space="preserve"> </w:t>
+      </w:r>
+      <w:r>
+        <w:rPr>
+          <w:color w:val="FF0000"/>
+        </w:rPr>
+        <w:t>(Date &amp; Time)</w:t>
+      </w:r>
+      <w:r>
+        <w:t xml:space="preserve">): When the customer </w:t>
+      </w:r>
+      <w:r>
+        <w:t>last</w:t>
+      </w:r>
+      <w:r>
+        <w:t xml:space="preserve"> connected.</w:t>
       </w:r>
     </w:p>
     <w:p>
@@ -3997,7 +4310,7 @@
         <w:rPr>
           <w:color w:val="C45911" w:themeColor="accent2" w:themeShade="BF"/>
         </w:rPr>
-        <w:t>Province</w:t>
+        <w:t>TaskType</w:t>
       </w:r>
       <w:r>
         <w:t xml:space="preserve"> (</w:t>
@@ -4006,566 +4319,69 @@
         <w:rPr>
           <w:color w:val="2E74B5" w:themeColor="accent5" w:themeShade="BF"/>
         </w:rPr>
+        <w:t>short</w:t>
+      </w:r>
+      <w:r>
+        <w:t xml:space="preserve">): Which type of task </w:t>
+      </w:r>
+      <w:r>
+        <w:t>it is</w:t>
+      </w:r>
+      <w:r>
+        <w:t xml:space="preserve"> (Setup, Fault, etc.).</w:t>
+      </w:r>
+    </w:p>
+    <w:p>
+      <w:pPr>
+        <w:pStyle w:val="StandardList"/>
+        <w:numPr>
+          <w:ilvl w:val="2"/>
+          <w:numId w:val="5"/>
+        </w:numPr>
+      </w:pPr>
+      <w:r>
+        <w:rPr>
+          <w:color w:val="C45911" w:themeColor="accent2" w:themeShade="BF"/>
+        </w:rPr>
+        <w:t>TaskStatus</w:t>
+      </w:r>
+      <w:r>
+        <w:t xml:space="preserve"> (</w:t>
+      </w:r>
+      <w:r>
+        <w:rPr>
+          <w:color w:val="2E74B5" w:themeColor="accent5" w:themeShade="BF"/>
+        </w:rPr>
+        <w:t>short</w:t>
+      </w:r>
+      <w:r>
+        <w:t>): Current task state.</w:t>
+      </w:r>
+    </w:p>
+    <w:p>
+      <w:pPr>
+        <w:pStyle w:val="StandardList"/>
+        <w:numPr>
+          <w:ilvl w:val="2"/>
+          <w:numId w:val="5"/>
+        </w:numPr>
+      </w:pPr>
+      <w:r>
+        <w:rPr>
+          <w:color w:val="C45911" w:themeColor="accent2" w:themeShade="BF"/>
+        </w:rPr>
+        <w:t>Details</w:t>
+      </w:r>
+      <w:r>
+        <w:t xml:space="preserve"> (</w:t>
+      </w:r>
+      <w:r>
+        <w:rPr>
+          <w:color w:val="2E74B5" w:themeColor="accent5" w:themeShade="BF"/>
+        </w:rPr>
         <w:t>string</w:t>
       </w:r>
       <w:r>
-        <w:t>): Province name.</w:t>
-      </w:r>
-    </w:p>
-    <w:p>
-      <w:pPr>
-        <w:pStyle w:val="StandardList"/>
-        <w:numPr>
-          <w:ilvl w:val="2"/>
-          <w:numId w:val="5"/>
-        </w:numPr>
-      </w:pPr>
-      <w:r>
-        <w:rPr>
-          <w:color w:val="C45911" w:themeColor="accent2" w:themeShade="BF"/>
-        </w:rPr>
-        <w:t>City</w:t>
-      </w:r>
-      <w:r>
-        <w:t xml:space="preserve"> (</w:t>
-      </w:r>
-      <w:r>
-        <w:rPr>
-          <w:color w:val="2E74B5" w:themeColor="accent5" w:themeShade="BF"/>
-        </w:rPr>
-        <w:t>string</w:t>
-      </w:r>
-      <w:r>
-        <w:t>): City name.</w:t>
-      </w:r>
-    </w:p>
-    <w:p>
-      <w:pPr>
-        <w:pStyle w:val="StandardList"/>
-        <w:numPr>
-          <w:ilvl w:val="2"/>
-          <w:numId w:val="5"/>
-        </w:numPr>
-      </w:pPr>
-      <w:r>
-        <w:rPr>
-          <w:color w:val="C45911" w:themeColor="accent2" w:themeShade="BF"/>
-        </w:rPr>
-        <w:t>Address</w:t>
-      </w:r>
-      <w:r>
-        <w:t xml:space="preserve"> (</w:t>
-      </w:r>
-      <w:r>
-        <w:rPr>
-          <w:color w:val="2E74B5" w:themeColor="accent5" w:themeShade="BF"/>
-        </w:rPr>
-        <w:t>string</w:t>
-      </w:r>
-      <w:r>
-        <w:t xml:space="preserve">): </w:t>
-      </w:r>
-      <w:r>
-        <w:t>Customer</w:t>
-      </w:r>
-      <w:r>
-        <w:t xml:space="preserve"> address.</w:t>
-      </w:r>
-    </w:p>
-    <w:p>
-      <w:pPr>
-        <w:pStyle w:val="StandardList"/>
-        <w:numPr>
-          <w:ilvl w:val="2"/>
-          <w:numId w:val="5"/>
-        </w:numPr>
-      </w:pPr>
-      <w:r>
-        <w:rPr>
-          <w:color w:val="C45911" w:themeColor="accent2" w:themeShade="BF"/>
-        </w:rPr>
-        <w:t>BBK</w:t>
-      </w:r>
-      <w:r>
-        <w:t xml:space="preserve"> (</w:t>
-      </w:r>
-      <w:r>
-        <w:rPr>
-          <w:color w:val="2E74B5" w:themeColor="accent5" w:themeShade="BF"/>
-        </w:rPr>
-        <w:t>string</w:t>
-      </w:r>
-      <w:r>
-        <w:t>): C</w:t>
-      </w:r>
-      <w:r>
-        <w:t>ustomer</w:t>
-      </w:r>
-      <w:r>
-        <w:t xml:space="preserve"> BBK.</w:t>
-      </w:r>
-    </w:p>
-    <w:p>
-      <w:pPr>
-        <w:pStyle w:val="StandardList"/>
-        <w:numPr>
-          <w:ilvl w:val="2"/>
-          <w:numId w:val="5"/>
-        </w:numPr>
-      </w:pPr>
-      <w:proofErr w:type="spellStart"/>
-      <w:r>
-        <w:rPr>
-          <w:color w:val="C45911" w:themeColor="accent2" w:themeShade="BF"/>
-        </w:rPr>
-        <w:t>XDSLNo</w:t>
-      </w:r>
-      <w:proofErr w:type="spellEnd"/>
-      <w:r>
-        <w:t xml:space="preserve"> (</w:t>
-      </w:r>
-      <w:r>
-        <w:rPr>
-          <w:color w:val="2E74B5" w:themeColor="accent5" w:themeShade="BF"/>
-        </w:rPr>
-        <w:t>string</w:t>
-      </w:r>
-      <w:r>
-        <w:t xml:space="preserve">): </w:t>
-      </w:r>
-      <w:bookmarkStart w:id="13" w:name="_Hlk5033177"/>
-      <w:r>
-        <w:t>Customer XDSL no.</w:t>
-      </w:r>
-    </w:p>
-    <w:bookmarkEnd w:id="13"/>
-    <w:p>
-      <w:pPr>
-        <w:pStyle w:val="StandardList"/>
-        <w:numPr>
-          <w:ilvl w:val="2"/>
-          <w:numId w:val="5"/>
-        </w:numPr>
-      </w:pPr>
-      <w:r>
-        <w:rPr>
-          <w:color w:val="C45911" w:themeColor="accent2" w:themeShade="BF"/>
-        </w:rPr>
-        <w:t>PSTN</w:t>
-      </w:r>
-      <w:r>
-        <w:t xml:space="preserve"> (</w:t>
-      </w:r>
-      <w:r>
-        <w:rPr>
-          <w:color w:val="2E74B5" w:themeColor="accent5" w:themeShade="BF"/>
-        </w:rPr>
-        <w:t>string</w:t>
-      </w:r>
-      <w:r>
-        <w:t>): Customer PSTN.</w:t>
-      </w:r>
-    </w:p>
-    <w:p>
-      <w:pPr>
-        <w:pStyle w:val="StandardList"/>
-        <w:numPr>
-          <w:ilvl w:val="2"/>
-          <w:numId w:val="5"/>
-        </w:numPr>
-      </w:pPr>
-      <w:proofErr w:type="spellStart"/>
-      <w:r>
-        <w:rPr>
-          <w:color w:val="C45911" w:themeColor="accent2" w:themeShade="BF"/>
-        </w:rPr>
-        <w:t>HasModem</w:t>
-      </w:r>
-      <w:proofErr w:type="spellEnd"/>
-      <w:r>
-        <w:t xml:space="preserve"> (</w:t>
-      </w:r>
-      <w:r>
-        <w:rPr>
-          <w:color w:val="2E74B5" w:themeColor="accent5" w:themeShade="BF"/>
-        </w:rPr>
-        <w:t>bool</w:t>
-      </w:r>
-      <w:r>
-        <w:t xml:space="preserve">): </w:t>
-      </w:r>
-      <w:r>
-        <w:t>If Customer has modem.</w:t>
-      </w:r>
-    </w:p>
-    <w:p>
-      <w:pPr>
-        <w:pStyle w:val="StandardList"/>
-        <w:numPr>
-          <w:ilvl w:val="2"/>
-          <w:numId w:val="5"/>
-        </w:numPr>
-      </w:pPr>
-      <w:proofErr w:type="spellStart"/>
-      <w:r>
-        <w:rPr>
-          <w:color w:val="C45911" w:themeColor="accent2" w:themeShade="BF"/>
-        </w:rPr>
-        <w:t>ModemName</w:t>
-      </w:r>
-      <w:proofErr w:type="spellEnd"/>
-      <w:r>
-        <w:t xml:space="preserve"> (</w:t>
-      </w:r>
-      <w:r>
-        <w:rPr>
-          <w:color w:val="2E74B5" w:themeColor="accent5" w:themeShade="BF"/>
-        </w:rPr>
-        <w:t>string</w:t>
-      </w:r>
-      <w:r>
-        <w:t>): Customer’s modem model.</w:t>
-      </w:r>
-    </w:p>
-    <w:p>
-      <w:pPr>
-        <w:pStyle w:val="StandardList"/>
-        <w:numPr>
-          <w:ilvl w:val="2"/>
-          <w:numId w:val="5"/>
-        </w:numPr>
-      </w:pPr>
-      <w:proofErr w:type="spellStart"/>
-      <w:r>
-        <w:rPr>
-          <w:color w:val="C45911" w:themeColor="accent2" w:themeShade="BF"/>
-        </w:rPr>
-        <w:t>XDSLType</w:t>
-      </w:r>
-      <w:proofErr w:type="spellEnd"/>
-      <w:r>
-        <w:t xml:space="preserve"> (</w:t>
-      </w:r>
-      <w:r>
-        <w:rPr>
-          <w:color w:val="2E74B5" w:themeColor="accent5" w:themeShade="BF"/>
-        </w:rPr>
-        <w:t>short</w:t>
-      </w:r>
-      <w:r>
-        <w:t>): XDSL Type for customer.</w:t>
-      </w:r>
-    </w:p>
-    <w:p>
-      <w:pPr>
-        <w:pStyle w:val="StandardList"/>
-        <w:numPr>
-          <w:ilvl w:val="2"/>
-          <w:numId w:val="5"/>
-        </w:numPr>
-      </w:pPr>
-      <w:proofErr w:type="spellStart"/>
-      <w:r>
-        <w:rPr>
-          <w:color w:val="C45911" w:themeColor="accent2" w:themeShade="BF"/>
-        </w:rPr>
-        <w:t>CustomerPhoneNo</w:t>
-      </w:r>
-      <w:proofErr w:type="spellEnd"/>
-      <w:r>
-        <w:t xml:space="preserve"> (</w:t>
-      </w:r>
-      <w:r>
-        <w:rPr>
-          <w:color w:val="2E74B5" w:themeColor="accent5" w:themeShade="BF"/>
-        </w:rPr>
-        <w:t>string</w:t>
-      </w:r>
-      <w:r>
-        <w:t>): Customer’s phone no.</w:t>
-      </w:r>
-    </w:p>
-    <w:p>
-      <w:pPr>
-        <w:pStyle w:val="StandardList"/>
-        <w:numPr>
-          <w:ilvl w:val="2"/>
-          <w:numId w:val="5"/>
-        </w:numPr>
-      </w:pPr>
-      <w:proofErr w:type="spellStart"/>
-      <w:r>
-        <w:rPr>
-          <w:color w:val="C45911" w:themeColor="accent2" w:themeShade="BF"/>
-        </w:rPr>
-        <w:t>ContactName</w:t>
-      </w:r>
-      <w:proofErr w:type="spellEnd"/>
-      <w:r>
-        <w:t xml:space="preserve"> (</w:t>
-      </w:r>
-      <w:r>
-        <w:rPr>
-          <w:color w:val="2E74B5" w:themeColor="accent5" w:themeShade="BF"/>
-        </w:rPr>
-        <w:t>string</w:t>
-      </w:r>
-      <w:r>
-        <w:t>): Customer’s name.</w:t>
-      </w:r>
-    </w:p>
-    <w:p>
-      <w:pPr>
-        <w:pStyle w:val="StandardList"/>
-        <w:numPr>
-          <w:ilvl w:val="2"/>
-          <w:numId w:val="5"/>
-        </w:numPr>
-      </w:pPr>
-      <w:proofErr w:type="spellStart"/>
-      <w:r>
-        <w:rPr>
-          <w:color w:val="C45911" w:themeColor="accent2" w:themeShade="BF"/>
-        </w:rPr>
-        <w:t>CustomerType</w:t>
-      </w:r>
-      <w:proofErr w:type="spellEnd"/>
-      <w:r>
-        <w:t xml:space="preserve"> (</w:t>
-      </w:r>
-      <w:r>
-        <w:rPr>
-          <w:color w:val="2E74B5" w:themeColor="accent5" w:themeShade="BF"/>
-        </w:rPr>
-        <w:t>short</w:t>
-      </w:r>
-      <w:r>
-        <w:t>): Customer type.</w:t>
-      </w:r>
-    </w:p>
-    <w:p>
-      <w:pPr>
-        <w:pStyle w:val="StandardList"/>
-        <w:numPr>
-          <w:ilvl w:val="2"/>
-          <w:numId w:val="5"/>
-        </w:numPr>
-      </w:pPr>
-      <w:proofErr w:type="spellStart"/>
-      <w:r>
-        <w:rPr>
-          <w:color w:val="C45911" w:themeColor="accent2" w:themeShade="BF"/>
-        </w:rPr>
-        <w:t>ReservationDate</w:t>
-      </w:r>
-      <w:proofErr w:type="spellEnd"/>
-      <w:r>
-        <w:t xml:space="preserve"> (</w:t>
-      </w:r>
-      <w:r>
-        <w:rPr>
-          <w:color w:val="2E74B5" w:themeColor="accent5" w:themeShade="BF"/>
-        </w:rPr>
-        <w:t>string</w:t>
-      </w:r>
-      <w:r>
-        <w:rPr>
-          <w:color w:val="2E74B5" w:themeColor="accent5" w:themeShade="BF"/>
-        </w:rPr>
-        <w:t xml:space="preserve"> </w:t>
-      </w:r>
-      <w:r>
-        <w:rPr>
-          <w:color w:val="FF0000"/>
-        </w:rPr>
-        <w:t>(Date &amp; Time)</w:t>
-      </w:r>
-      <w:r>
-        <w:t>): Reservation date for customer.</w:t>
-      </w:r>
-    </w:p>
-    <w:p>
-      <w:pPr>
-        <w:pStyle w:val="StandardList"/>
-        <w:numPr>
-          <w:ilvl w:val="2"/>
-          <w:numId w:val="5"/>
-        </w:numPr>
-      </w:pPr>
-      <w:proofErr w:type="spellStart"/>
-      <w:r>
-        <w:rPr>
-          <w:color w:val="C45911" w:themeColor="accent2" w:themeShade="BF"/>
-        </w:rPr>
-        <w:t>TaskIssueDate</w:t>
-      </w:r>
-      <w:proofErr w:type="spellEnd"/>
-      <w:r>
-        <w:t xml:space="preserve"> (</w:t>
-      </w:r>
-      <w:r>
-        <w:rPr>
-          <w:color w:val="2E74B5" w:themeColor="accent5" w:themeShade="BF"/>
-        </w:rPr>
-        <w:t>string</w:t>
-      </w:r>
-      <w:r>
-        <w:rPr>
-          <w:color w:val="2E74B5" w:themeColor="accent5" w:themeShade="BF"/>
-        </w:rPr>
-        <w:t xml:space="preserve"> </w:t>
-      </w:r>
-      <w:r>
-        <w:rPr>
-          <w:color w:val="FF0000"/>
-        </w:rPr>
-        <w:t>(Date &amp; Time)</w:t>
-      </w:r>
-      <w:r>
-        <w:t>): When the task was issued.</w:t>
-      </w:r>
-    </w:p>
-    <w:p>
-      <w:pPr>
-        <w:pStyle w:val="StandardList"/>
-        <w:numPr>
-          <w:ilvl w:val="2"/>
-          <w:numId w:val="5"/>
-        </w:numPr>
-      </w:pPr>
-      <w:proofErr w:type="spellStart"/>
-      <w:r>
-        <w:rPr>
-          <w:color w:val="C45911" w:themeColor="accent2" w:themeShade="BF"/>
-        </w:rPr>
-        <w:t>Last</w:t>
-      </w:r>
-      <w:r>
-        <w:rPr>
-          <w:color w:val="C45911" w:themeColor="accent2" w:themeShade="BF"/>
-        </w:rPr>
-        <w:t>ConnectionDate</w:t>
-      </w:r>
-      <w:proofErr w:type="spellEnd"/>
-      <w:r>
-        <w:t xml:space="preserve"> (</w:t>
-      </w:r>
-      <w:r>
-        <w:rPr>
-          <w:color w:val="2E74B5" w:themeColor="accent5" w:themeShade="BF"/>
-        </w:rPr>
-        <w:t>string</w:t>
-      </w:r>
-      <w:r>
-        <w:rPr>
-          <w:color w:val="2E74B5" w:themeColor="accent5" w:themeShade="BF"/>
-        </w:rPr>
-        <w:t xml:space="preserve"> </w:t>
-      </w:r>
-      <w:r>
-        <w:rPr>
-          <w:color w:val="FF0000"/>
-        </w:rPr>
-        <w:t>(Date &amp; Time)</w:t>
-      </w:r>
-      <w:r>
-        <w:t xml:space="preserve">): When the customer </w:t>
-      </w:r>
-      <w:r>
-        <w:t>last</w:t>
-      </w:r>
-      <w:r>
-        <w:t xml:space="preserve"> connected.</w:t>
-      </w:r>
-    </w:p>
-    <w:p>
-      <w:pPr>
-        <w:pStyle w:val="StandardList"/>
-        <w:numPr>
-          <w:ilvl w:val="2"/>
-          <w:numId w:val="5"/>
-        </w:numPr>
-      </w:pPr>
-      <w:proofErr w:type="spellStart"/>
-      <w:r>
-        <w:rPr>
-          <w:color w:val="C45911" w:themeColor="accent2" w:themeShade="BF"/>
-        </w:rPr>
-        <w:t>TaskType</w:t>
-      </w:r>
-      <w:proofErr w:type="spellEnd"/>
-      <w:r>
-        <w:t xml:space="preserve"> (</w:t>
-      </w:r>
-      <w:r>
-        <w:rPr>
-          <w:color w:val="2E74B5" w:themeColor="accent5" w:themeShade="BF"/>
-        </w:rPr>
-        <w:t>short</w:t>
-      </w:r>
-      <w:r>
-        <w:t xml:space="preserve">): Which type of task </w:t>
-      </w:r>
-      <w:r>
-        <w:t>it is</w:t>
-      </w:r>
-      <w:r>
-        <w:t xml:space="preserve"> (Setup, Fault, etc.).</w:t>
-      </w:r>
-    </w:p>
-    <w:p>
-      <w:pPr>
-        <w:pStyle w:val="StandardList"/>
-        <w:numPr>
-          <w:ilvl w:val="2"/>
-          <w:numId w:val="5"/>
-        </w:numPr>
-      </w:pPr>
-      <w:proofErr w:type="spellStart"/>
-      <w:r>
-        <w:rPr>
-          <w:color w:val="C45911" w:themeColor="accent2" w:themeShade="BF"/>
-        </w:rPr>
-        <w:t>TaskStatus</w:t>
-      </w:r>
-      <w:proofErr w:type="spellEnd"/>
-      <w:r>
-        <w:t xml:space="preserve"> (</w:t>
-      </w:r>
-      <w:r>
-        <w:rPr>
-          <w:color w:val="2E74B5" w:themeColor="accent5" w:themeShade="BF"/>
-        </w:rPr>
-        <w:t>short</w:t>
-      </w:r>
-      <w:r>
-        <w:t>): Current task state.</w:t>
-      </w:r>
-    </w:p>
-    <w:p>
-      <w:pPr>
-        <w:pStyle w:val="StandardList"/>
-        <w:numPr>
-          <w:ilvl w:val="2"/>
-          <w:numId w:val="5"/>
-        </w:numPr>
-      </w:pPr>
-      <w:r>
-        <w:rPr>
-          <w:color w:val="C45911" w:themeColor="accent2" w:themeShade="BF"/>
-        </w:rPr>
-        <w:t>Details</w:t>
-      </w:r>
-      <w:r>
-        <w:t xml:space="preserve"> (</w:t>
-      </w:r>
-      <w:r>
-        <w:rPr>
-          <w:color w:val="2E74B5" w:themeColor="accent5" w:themeShade="BF"/>
-        </w:rPr>
-        <w:t>string</w:t>
-      </w:r>
-      <w:r>
         <w:t>): Extra details.</w:t>
       </w:r>
     </w:p>
@@ -4578,14 +4394,12 @@
       <w:pPr>
         <w:pStyle w:val="Head2"/>
       </w:pPr>
-      <w:bookmarkStart w:id="14" w:name="_Toc61445259"/>
-      <w:proofErr w:type="spellStart"/>
+      <w:bookmarkStart w:id="14" w:name="_Toc61453140"/>
       <w:r>
         <w:lastRenderedPageBreak/>
         <w:t>GetTaskDetails</w:t>
       </w:r>
       <w:bookmarkEnd w:id="14"/>
-      <w:proofErr w:type="spellEnd"/>
     </w:p>
     <w:p>
       <w:r>
@@ -4601,11 +4415,9 @@
       <w:pPr>
         <w:pStyle w:val="StandardList"/>
       </w:pPr>
-      <w:proofErr w:type="spellStart"/>
       <w:r>
         <w:t>TaskNoRequest</w:t>
       </w:r>
-      <w:proofErr w:type="spellEnd"/>
       <w:r>
         <w:t>:</w:t>
       </w:r>
@@ -4618,14 +4430,12 @@
           <w:numId w:val="5"/>
         </w:numPr>
       </w:pPr>
-      <w:proofErr w:type="spellStart"/>
       <w:r>
         <w:rPr>
           <w:color w:val="C45911" w:themeColor="accent2" w:themeShade="BF"/>
         </w:rPr>
         <w:t>TaskNo</w:t>
       </w:r>
-      <w:proofErr w:type="spellEnd"/>
       <w:r>
         <w:t xml:space="preserve"> (</w:t>
       </w:r>
@@ -4646,15 +4456,7 @@
     </w:p>
     <w:p>
       <w:r>
-        <w:t xml:space="preserve">The same as a single item from </w:t>
-      </w:r>
-      <w:proofErr w:type="spellStart"/>
-      <w:r>
-        <w:t>GetTaskList</w:t>
-      </w:r>
-      <w:proofErr w:type="spellEnd"/>
-      <w:r>
-        <w:t xml:space="preserve"> method</w:t>
+        <w:t>The same as a single item from GetTaskList method</w:t>
       </w:r>
       <w:r>
         <w:t xml:space="preserve"> output</w:t>
@@ -4681,8 +4483,7 @@
       <w:pPr>
         <w:pStyle w:val="Head2"/>
       </w:pPr>
-      <w:bookmarkStart w:id="15" w:name="_Toc61445260"/>
-      <w:proofErr w:type="spellStart"/>
+      <w:bookmarkStart w:id="15" w:name="_Toc61453141"/>
       <w:r>
         <w:rPr>
           <w:highlight w:val="white"/>
@@ -4691,7 +4492,6 @@
         <w:t>GetCustomerCredentials</w:t>
       </w:r>
       <w:bookmarkEnd w:id="15"/>
-      <w:proofErr w:type="spellEnd"/>
     </w:p>
     <w:p>
       <w:r>
@@ -4710,11 +4510,9 @@
       <w:pPr>
         <w:pStyle w:val="StandardList"/>
       </w:pPr>
-      <w:proofErr w:type="spellStart"/>
       <w:r>
         <w:t>TaskNoRequest</w:t>
       </w:r>
-      <w:proofErr w:type="spellEnd"/>
       <w:r>
         <w:t>:</w:t>
       </w:r>
@@ -4727,14 +4525,12 @@
           <w:numId w:val="5"/>
         </w:numPr>
       </w:pPr>
-      <w:proofErr w:type="spellStart"/>
       <w:r>
         <w:rPr>
           <w:color w:val="C45911" w:themeColor="accent2" w:themeShade="BF"/>
         </w:rPr>
         <w:t>TaskNo</w:t>
       </w:r>
-      <w:proofErr w:type="spellEnd"/>
       <w:r>
         <w:t xml:space="preserve"> (</w:t>
       </w:r>
@@ -4764,11 +4560,9 @@
       <w:pPr>
         <w:pStyle w:val="StandardList"/>
       </w:pPr>
-      <w:proofErr w:type="spellStart"/>
       <w:r>
         <w:t>GetCustomerCredentialResponse</w:t>
       </w:r>
-      <w:proofErr w:type="spellEnd"/>
       <w:r>
         <w:t>:</w:t>
       </w:r>
@@ -4836,14 +4630,12 @@
       <w:pPr>
         <w:pStyle w:val="Head2"/>
       </w:pPr>
-      <w:bookmarkStart w:id="16" w:name="_Toc61445261"/>
-      <w:proofErr w:type="spellStart"/>
+      <w:bookmarkStart w:id="16" w:name="_Toc61453142"/>
       <w:r>
         <w:lastRenderedPageBreak/>
         <w:t>GetCustomerLineDetails</w:t>
       </w:r>
       <w:bookmarkEnd w:id="16"/>
-      <w:proofErr w:type="spellEnd"/>
     </w:p>
     <w:p>
       <w:r>
@@ -4859,11 +4651,9 @@
       <w:pPr>
         <w:pStyle w:val="StandardList"/>
       </w:pPr>
-      <w:proofErr w:type="spellStart"/>
       <w:r>
         <w:t>TaskNoRequest</w:t>
       </w:r>
-      <w:proofErr w:type="spellEnd"/>
       <w:r>
         <w:t>:</w:t>
       </w:r>
@@ -4876,14 +4666,12 @@
           <w:numId w:val="5"/>
         </w:numPr>
       </w:pPr>
-      <w:proofErr w:type="spellStart"/>
       <w:r>
         <w:rPr>
           <w:color w:val="C45911" w:themeColor="accent2" w:themeShade="BF"/>
         </w:rPr>
         <w:t>TaskNo</w:t>
       </w:r>
-      <w:proofErr w:type="spellEnd"/>
       <w:r>
         <w:t xml:space="preserve"> (</w:t>
       </w:r>
@@ -4906,11 +4694,9 @@
       <w:pPr>
         <w:pStyle w:val="StandardList"/>
       </w:pPr>
-      <w:proofErr w:type="spellStart"/>
       <w:r>
         <w:t>GetCustomerLineDetailsResponse</w:t>
       </w:r>
-      <w:proofErr w:type="spellEnd"/>
       <w:r>
         <w:t>:</w:t>
       </w:r>
@@ -4923,14 +4709,12 @@
           <w:numId w:val="5"/>
         </w:numPr>
       </w:pPr>
-      <w:proofErr w:type="spellStart"/>
       <w:r>
         <w:rPr>
           <w:color w:val="C45911" w:themeColor="accent2" w:themeShade="BF"/>
         </w:rPr>
         <w:t>XDSLNo</w:t>
       </w:r>
-      <w:proofErr w:type="spellEnd"/>
       <w:r>
         <w:t xml:space="preserve"> (</w:t>
       </w:r>
@@ -4955,14 +4739,12 @@
           <w:numId w:val="5"/>
         </w:numPr>
       </w:pPr>
-      <w:proofErr w:type="spellStart"/>
       <w:r>
         <w:rPr>
           <w:color w:val="C45911" w:themeColor="accent2" w:themeShade="BF"/>
         </w:rPr>
         <w:t>IsActive</w:t>
       </w:r>
-      <w:proofErr w:type="spellEnd"/>
       <w:r>
         <w:t xml:space="preserve"> (</w:t>
       </w:r>
@@ -4984,14 +4766,12 @@
           <w:numId w:val="5"/>
         </w:numPr>
       </w:pPr>
-      <w:proofErr w:type="spellStart"/>
       <w:r>
         <w:rPr>
           <w:color w:val="C45911" w:themeColor="accent2" w:themeShade="BF"/>
         </w:rPr>
         <w:t>DownloadNoiseMargin</w:t>
       </w:r>
-      <w:proofErr w:type="spellEnd"/>
       <w:r>
         <w:t xml:space="preserve"> (</w:t>
       </w:r>
@@ -5031,14 +4811,12 @@
           <w:numId w:val="5"/>
         </w:numPr>
       </w:pPr>
-      <w:proofErr w:type="spellStart"/>
       <w:r>
         <w:rPr>
           <w:color w:val="C45911" w:themeColor="accent2" w:themeShade="BF"/>
         </w:rPr>
         <w:t>UploadNoiseMargin</w:t>
       </w:r>
-      <w:proofErr w:type="spellEnd"/>
       <w:r>
         <w:t xml:space="preserve"> (</w:t>
       </w:r>
@@ -5078,14 +4856,12 @@
           <w:numId w:val="5"/>
         </w:numPr>
       </w:pPr>
-      <w:proofErr w:type="spellStart"/>
       <w:r>
         <w:rPr>
           <w:color w:val="C45911" w:themeColor="accent2" w:themeShade="BF"/>
         </w:rPr>
         <w:t>CurrentDownloadSpeed</w:t>
       </w:r>
-      <w:proofErr w:type="spellEnd"/>
       <w:r>
         <w:t xml:space="preserve"> (</w:t>
       </w:r>
@@ -5125,14 +4901,12 @@
           <w:numId w:val="5"/>
         </w:numPr>
       </w:pPr>
-      <w:proofErr w:type="spellStart"/>
       <w:r>
         <w:rPr>
           <w:color w:val="C45911" w:themeColor="accent2" w:themeShade="BF"/>
         </w:rPr>
         <w:t>CurrentUploadSpeed</w:t>
       </w:r>
-      <w:proofErr w:type="spellEnd"/>
       <w:r>
         <w:t xml:space="preserve"> (</w:t>
       </w:r>
@@ -5172,14 +4946,12 @@
           <w:numId w:val="5"/>
         </w:numPr>
       </w:pPr>
-      <w:proofErr w:type="spellStart"/>
       <w:r>
         <w:rPr>
           <w:color w:val="C45911" w:themeColor="accent2" w:themeShade="BF"/>
         </w:rPr>
         <w:t>DownloadSpeedCapacity</w:t>
       </w:r>
-      <w:proofErr w:type="spellEnd"/>
       <w:r>
         <w:t xml:space="preserve"> (</w:t>
       </w:r>
@@ -5219,14 +4991,12 @@
           <w:numId w:val="5"/>
         </w:numPr>
       </w:pPr>
-      <w:proofErr w:type="spellStart"/>
       <w:r>
         <w:rPr>
           <w:color w:val="C45911" w:themeColor="accent2" w:themeShade="BF"/>
         </w:rPr>
         <w:t>UploadSpeedCapacity</w:t>
       </w:r>
-      <w:proofErr w:type="spellEnd"/>
       <w:r>
         <w:t xml:space="preserve"> (</w:t>
       </w:r>
@@ -5259,6 +5029,36 @@
       </w:r>
     </w:p>
     <w:p>
+      <w:pPr>
+        <w:pStyle w:val="StandardList"/>
+        <w:numPr>
+          <w:ilvl w:val="1"/>
+          <w:numId w:val="5"/>
+        </w:numPr>
+      </w:pPr>
+      <w:r>
+        <w:rPr>
+          <w:color w:val="C45911" w:themeColor="accent2" w:themeShade="BF"/>
+        </w:rPr>
+        <w:t xml:space="preserve">ShelfCardPort </w:t>
+      </w:r>
+      <w:r>
+        <w:t>(</w:t>
+      </w:r>
+      <w:r>
+        <w:rPr>
+          <w:color w:val="2E74B5" w:themeColor="accent5" w:themeShade="BF"/>
+        </w:rPr>
+        <w:t>string</w:t>
+      </w:r>
+      <w:r>
+        <w:t>):</w:t>
+      </w:r>
+      <w:r>
+        <w:t xml:space="preserve"> Shelf/Card/Port info.</w:t>
+      </w:r>
+    </w:p>
+    <w:p>
       <w:r>
         <w:br w:type="page"/>
       </w:r>
@@ -5267,14 +5067,12 @@
       <w:pPr>
         <w:pStyle w:val="Head2"/>
       </w:pPr>
-      <w:bookmarkStart w:id="17" w:name="_Toc61445262"/>
-      <w:proofErr w:type="spellStart"/>
+      <w:bookmarkStart w:id="17" w:name="_Toc61453143"/>
       <w:r>
         <w:lastRenderedPageBreak/>
         <w:t>GetCustomerSessionInfo</w:t>
       </w:r>
       <w:bookmarkEnd w:id="17"/>
-      <w:proofErr w:type="spellEnd"/>
     </w:p>
     <w:p>
       <w:r>
@@ -5290,11 +5088,9 @@
       <w:pPr>
         <w:pStyle w:val="StandardList"/>
       </w:pPr>
-      <w:proofErr w:type="spellStart"/>
       <w:r>
         <w:t>TaskNoRequest</w:t>
       </w:r>
-      <w:proofErr w:type="spellEnd"/>
       <w:r>
         <w:t>:</w:t>
       </w:r>
@@ -5307,14 +5103,12 @@
           <w:numId w:val="5"/>
         </w:numPr>
       </w:pPr>
-      <w:proofErr w:type="spellStart"/>
       <w:r>
         <w:rPr>
           <w:color w:val="C45911" w:themeColor="accent2" w:themeShade="BF"/>
         </w:rPr>
         <w:t>TaskNo</w:t>
       </w:r>
-      <w:proofErr w:type="spellEnd"/>
       <w:r>
         <w:t xml:space="preserve"> (</w:t>
       </w:r>
@@ -5337,11 +5131,9 @@
       <w:pPr>
         <w:pStyle w:val="StandardList"/>
       </w:pPr>
-      <w:proofErr w:type="spellStart"/>
       <w:r>
         <w:t>GetCustomerSessionInfoResponse</w:t>
       </w:r>
-      <w:proofErr w:type="spellEnd"/>
       <w:r>
         <w:t>:</w:t>
       </w:r>
@@ -5354,13 +5146,8 @@
           <w:numId w:val="5"/>
         </w:numPr>
       </w:pPr>
-      <w:proofErr w:type="spellStart"/>
-      <w:r>
-        <w:t>FirstSession</w:t>
-      </w:r>
-      <w:proofErr w:type="spellEnd"/>
-      <w:r>
-        <w:t>:</w:t>
+      <w:r>
+        <w:t>FirstSession:</w:t>
       </w:r>
       <w:r>
         <w:t xml:space="preserve"> The first customer session.</w:t>
@@ -5374,14 +5161,12 @@
           <w:numId w:val="5"/>
         </w:numPr>
       </w:pPr>
-      <w:proofErr w:type="spellStart"/>
       <w:r>
         <w:rPr>
           <w:color w:val="C45911" w:themeColor="accent2" w:themeShade="BF"/>
         </w:rPr>
         <w:t>IsOnline</w:t>
       </w:r>
-      <w:proofErr w:type="spellEnd"/>
       <w:r>
         <w:t xml:space="preserve"> (</w:t>
       </w:r>
@@ -5403,14 +5188,12 @@
           <w:numId w:val="5"/>
         </w:numPr>
       </w:pPr>
-      <w:proofErr w:type="spellStart"/>
       <w:r>
         <w:rPr>
           <w:color w:val="C45911" w:themeColor="accent2" w:themeShade="BF"/>
         </w:rPr>
         <w:t>SessionId</w:t>
       </w:r>
-      <w:proofErr w:type="spellEnd"/>
       <w:r>
         <w:t xml:space="preserve"> (</w:t>
       </w:r>
@@ -5432,14 +5215,12 @@
           <w:numId w:val="5"/>
         </w:numPr>
       </w:pPr>
-      <w:proofErr w:type="spellStart"/>
       <w:r>
         <w:rPr>
           <w:color w:val="C45911" w:themeColor="accent2" w:themeShade="BF"/>
         </w:rPr>
         <w:t>NASIPAddress</w:t>
       </w:r>
-      <w:proofErr w:type="spellEnd"/>
       <w:r>
         <w:t xml:space="preserve"> (</w:t>
       </w:r>
@@ -5461,14 +5242,12 @@
           <w:numId w:val="5"/>
         </w:numPr>
       </w:pPr>
-      <w:proofErr w:type="spellStart"/>
       <w:r>
         <w:rPr>
           <w:color w:val="C45911" w:themeColor="accent2" w:themeShade="BF"/>
         </w:rPr>
         <w:t>IPAddress</w:t>
       </w:r>
-      <w:proofErr w:type="spellEnd"/>
       <w:r>
         <w:t xml:space="preserve"> (</w:t>
       </w:r>
@@ -5490,14 +5269,12 @@
           <w:numId w:val="5"/>
         </w:numPr>
       </w:pPr>
-      <w:proofErr w:type="spellStart"/>
       <w:r>
         <w:rPr>
           <w:color w:val="C45911" w:themeColor="accent2" w:themeShade="BF"/>
         </w:rPr>
         <w:t>SessionTime</w:t>
       </w:r>
-      <w:proofErr w:type="spellEnd"/>
       <w:r>
         <w:t xml:space="preserve"> (</w:t>
       </w:r>
@@ -5520,21 +5297,64 @@
         <w:t>(Date &amp; Time)</w:t>
       </w:r>
       <w:r>
-        <w:t xml:space="preserve">): </w:t>
-      </w:r>
-      <w:proofErr w:type="gramStart"/>
-      <w:r>
-        <w:t>Customer’s</w:t>
-      </w:r>
-      <w:proofErr w:type="gramEnd"/>
-      <w:r>
+        <w:t xml:space="preserve">): Customer’s </w:t>
+      </w:r>
+      <w:r>
+        <w:t>first</w:t>
+      </w:r>
+      <w:r>
+        <w:t xml:space="preserve"> session time.</w:t>
+      </w:r>
+    </w:p>
+    <w:p>
+      <w:pPr>
+        <w:pStyle w:val="StandardList"/>
+        <w:numPr>
+          <w:ilvl w:val="2"/>
+          <w:numId w:val="5"/>
+        </w:numPr>
+      </w:pPr>
+      <w:r>
+        <w:rPr>
+          <w:color w:val="C45911" w:themeColor="accent2" w:themeShade="BF"/>
+        </w:rPr>
+        <w:t xml:space="preserve">SessionStart </w:t>
+      </w:r>
+      <w:r>
+        <w:t>(</w:t>
+      </w:r>
+      <w:r>
+        <w:rPr>
+          <w:color w:val="2E74B5" w:themeColor="accent5" w:themeShade="BF"/>
+        </w:rPr>
+        <w:t>string</w:t>
+      </w:r>
+      <w:r>
+        <w:rPr>
+          <w:color w:val="C45911" w:themeColor="accent2" w:themeShade="BF"/>
+        </w:rPr>
         <w:t xml:space="preserve"> </w:t>
       </w:r>
       <w:r>
-        <w:t>first</w:t>
-      </w:r>
-      <w:r>
-        <w:t xml:space="preserve"> session time.</w:t>
+        <w:rPr>
+          <w:color w:val="FF0000"/>
+        </w:rPr>
+        <w:t>(Date &amp; Time)</w:t>
+      </w:r>
+      <w:r>
+        <w:t>): Customer’s first session start time.</w:t>
+      </w:r>
+    </w:p>
+    <w:p>
+      <w:pPr>
+        <w:pStyle w:val="StandardList"/>
+        <w:numPr>
+          <w:ilvl w:val="1"/>
+          <w:numId w:val="5"/>
+        </w:numPr>
+      </w:pPr>
+      <w:r>
+        <w:t>LastSession: The last customer session.</w:t>
       </w:r>
     </w:p>
     <w:p>
@@ -5545,21 +5365,160 @@
           <w:numId w:val="5"/>
         </w:numPr>
       </w:pPr>
-      <w:proofErr w:type="spellStart"/>
-      <w:r>
-        <w:rPr>
-          <w:color w:val="C45911" w:themeColor="accent2" w:themeShade="BF"/>
-        </w:rPr>
-        <w:t>SessionStart</w:t>
-      </w:r>
-      <w:proofErr w:type="spellEnd"/>
-      <w:r>
-        <w:rPr>
-          <w:color w:val="C45911" w:themeColor="accent2" w:themeShade="BF"/>
+      <w:r>
+        <w:rPr>
+          <w:color w:val="C45911" w:themeColor="accent2" w:themeShade="BF"/>
+        </w:rPr>
+        <w:t>IsOnline</w:t>
+      </w:r>
+      <w:r>
+        <w:t xml:space="preserve"> (</w:t>
+      </w:r>
+      <w:r>
+        <w:rPr>
+          <w:color w:val="2E74B5" w:themeColor="accent5" w:themeShade="BF"/>
+        </w:rPr>
+        <w:t>bool</w:t>
+      </w:r>
+      <w:r>
+        <w:t>): If customer has an online session.</w:t>
+      </w:r>
+    </w:p>
+    <w:p>
+      <w:pPr>
+        <w:pStyle w:val="StandardList"/>
+        <w:numPr>
+          <w:ilvl w:val="2"/>
+          <w:numId w:val="5"/>
+        </w:numPr>
+      </w:pPr>
+      <w:r>
+        <w:rPr>
+          <w:color w:val="C45911" w:themeColor="accent2" w:themeShade="BF"/>
+        </w:rPr>
+        <w:t>SessionId</w:t>
+      </w:r>
+      <w:r>
+        <w:t xml:space="preserve"> (</w:t>
+      </w:r>
+      <w:r>
+        <w:rPr>
+          <w:color w:val="2E74B5" w:themeColor="accent5" w:themeShade="BF"/>
+        </w:rPr>
+        <w:t>string</w:t>
+      </w:r>
+      <w:r>
+        <w:t>): Customer’s last session id.</w:t>
+      </w:r>
+    </w:p>
+    <w:p>
+      <w:pPr>
+        <w:pStyle w:val="StandardList"/>
+        <w:numPr>
+          <w:ilvl w:val="2"/>
+          <w:numId w:val="5"/>
+        </w:numPr>
+      </w:pPr>
+      <w:r>
+        <w:rPr>
+          <w:color w:val="C45911" w:themeColor="accent2" w:themeShade="BF"/>
+        </w:rPr>
+        <w:t>NASIPAddress</w:t>
+      </w:r>
+      <w:r>
+        <w:t xml:space="preserve"> (</w:t>
+      </w:r>
+      <w:r>
+        <w:rPr>
+          <w:color w:val="2E74B5" w:themeColor="accent5" w:themeShade="BF"/>
+        </w:rPr>
+        <w:t>string</w:t>
+      </w:r>
+      <w:r>
+        <w:t>): Customer’s last session NAS IP address.</w:t>
+      </w:r>
+    </w:p>
+    <w:p>
+      <w:pPr>
+        <w:pStyle w:val="StandardList"/>
+        <w:numPr>
+          <w:ilvl w:val="2"/>
+          <w:numId w:val="5"/>
+        </w:numPr>
+      </w:pPr>
+      <w:r>
+        <w:rPr>
+          <w:color w:val="C45911" w:themeColor="accent2" w:themeShade="BF"/>
+        </w:rPr>
+        <w:t>IPAddress</w:t>
+      </w:r>
+      <w:r>
+        <w:t xml:space="preserve"> (</w:t>
+      </w:r>
+      <w:r>
+        <w:rPr>
+          <w:color w:val="2E74B5" w:themeColor="accent5" w:themeShade="BF"/>
+        </w:rPr>
+        <w:t>string</w:t>
+      </w:r>
+      <w:r>
+        <w:t>): Customer’s last IP address.</w:t>
+      </w:r>
+    </w:p>
+    <w:p>
+      <w:pPr>
+        <w:pStyle w:val="StandardList"/>
+        <w:numPr>
+          <w:ilvl w:val="2"/>
+          <w:numId w:val="5"/>
+        </w:numPr>
+      </w:pPr>
+      <w:r>
+        <w:rPr>
+          <w:color w:val="C45911" w:themeColor="accent2" w:themeShade="BF"/>
+        </w:rPr>
+        <w:t>SessionTime</w:t>
+      </w:r>
+      <w:r>
+        <w:t xml:space="preserve"> (</w:t>
+      </w:r>
+      <w:r>
+        <w:rPr>
+          <w:color w:val="2E74B5" w:themeColor="accent5" w:themeShade="BF"/>
+        </w:rPr>
+        <w:t>string</w:t>
+      </w:r>
+      <w:r>
+        <w:rPr>
+          <w:color w:val="2E74B5" w:themeColor="accent5" w:themeShade="BF"/>
         </w:rPr>
         <w:t xml:space="preserve"> </w:t>
       </w:r>
       <w:r>
+        <w:rPr>
+          <w:color w:val="FF0000"/>
+        </w:rPr>
+        <w:t>(Date &amp; Time)</w:t>
+      </w:r>
+      <w:r>
+        <w:t>): Customer’s first session time.</w:t>
+      </w:r>
+    </w:p>
+    <w:p>
+      <w:pPr>
+        <w:pStyle w:val="StandardList"/>
+        <w:numPr>
+          <w:ilvl w:val="2"/>
+          <w:numId w:val="5"/>
+        </w:numPr>
+      </w:pPr>
+      <w:r>
+        <w:rPr>
+          <w:color w:val="C45911" w:themeColor="accent2" w:themeShade="BF"/>
+        </w:rPr>
+        <w:t xml:space="preserve">SessionStart </w:t>
+      </w:r>
+      <w:r>
         <w:t>(</w:t>
       </w:r>
       <w:r>
@@ -5581,258 +5540,7 @@
         <w:t>(Date &amp; Time)</w:t>
       </w:r>
       <w:r>
-        <w:t xml:space="preserve">): </w:t>
-      </w:r>
-      <w:proofErr w:type="gramStart"/>
-      <w:r>
-        <w:t>Customer’s</w:t>
-      </w:r>
-      <w:proofErr w:type="gramEnd"/>
-      <w:r>
-        <w:t xml:space="preserve"> first session start time.</w:t>
-      </w:r>
-    </w:p>
-    <w:p>
-      <w:pPr>
-        <w:pStyle w:val="StandardList"/>
-        <w:numPr>
-          <w:ilvl w:val="1"/>
-          <w:numId w:val="5"/>
-        </w:numPr>
-      </w:pPr>
-      <w:proofErr w:type="spellStart"/>
-      <w:r>
-        <w:t>Last</w:t>
-      </w:r>
-      <w:r>
-        <w:t>Session</w:t>
-      </w:r>
-      <w:proofErr w:type="spellEnd"/>
-      <w:r>
-        <w:t>:</w:t>
-      </w:r>
-      <w:r>
-        <w:t xml:space="preserve"> The last customer session.</w:t>
-      </w:r>
-    </w:p>
-    <w:p>
-      <w:pPr>
-        <w:pStyle w:val="StandardList"/>
-        <w:numPr>
-          <w:ilvl w:val="2"/>
-          <w:numId w:val="5"/>
-        </w:numPr>
-      </w:pPr>
-      <w:proofErr w:type="spellStart"/>
-      <w:r>
-        <w:rPr>
-          <w:color w:val="C45911" w:themeColor="accent2" w:themeShade="BF"/>
-        </w:rPr>
-        <w:t>IsOnline</w:t>
-      </w:r>
-      <w:proofErr w:type="spellEnd"/>
-      <w:r>
-        <w:t xml:space="preserve"> (</w:t>
-      </w:r>
-      <w:r>
-        <w:rPr>
-          <w:color w:val="2E74B5" w:themeColor="accent5" w:themeShade="BF"/>
-        </w:rPr>
-        <w:t>bool</w:t>
-      </w:r>
-      <w:r>
-        <w:t>): If customer has an online session.</w:t>
-      </w:r>
-    </w:p>
-    <w:p>
-      <w:pPr>
-        <w:pStyle w:val="StandardList"/>
-        <w:numPr>
-          <w:ilvl w:val="2"/>
-          <w:numId w:val="5"/>
-        </w:numPr>
-      </w:pPr>
-      <w:proofErr w:type="spellStart"/>
-      <w:r>
-        <w:rPr>
-          <w:color w:val="C45911" w:themeColor="accent2" w:themeShade="BF"/>
-        </w:rPr>
-        <w:t>SessionId</w:t>
-      </w:r>
-      <w:proofErr w:type="spellEnd"/>
-      <w:r>
-        <w:t xml:space="preserve"> (</w:t>
-      </w:r>
-      <w:r>
-        <w:rPr>
-          <w:color w:val="2E74B5" w:themeColor="accent5" w:themeShade="BF"/>
-        </w:rPr>
-        <w:t>string</w:t>
-      </w:r>
-      <w:r>
-        <w:t>): Customer’s last session id.</w:t>
-      </w:r>
-    </w:p>
-    <w:p>
-      <w:pPr>
-        <w:pStyle w:val="StandardList"/>
-        <w:numPr>
-          <w:ilvl w:val="2"/>
-          <w:numId w:val="5"/>
-        </w:numPr>
-      </w:pPr>
-      <w:proofErr w:type="spellStart"/>
-      <w:r>
-        <w:rPr>
-          <w:color w:val="C45911" w:themeColor="accent2" w:themeShade="BF"/>
-        </w:rPr>
-        <w:t>NASIPAddress</w:t>
-      </w:r>
-      <w:proofErr w:type="spellEnd"/>
-      <w:r>
-        <w:t xml:space="preserve"> (</w:t>
-      </w:r>
-      <w:r>
-        <w:rPr>
-          <w:color w:val="2E74B5" w:themeColor="accent5" w:themeShade="BF"/>
-        </w:rPr>
-        <w:t>string</w:t>
-      </w:r>
-      <w:r>
-        <w:t>): Customer’s last session NAS IP address.</w:t>
-      </w:r>
-    </w:p>
-    <w:p>
-      <w:pPr>
-        <w:pStyle w:val="StandardList"/>
-        <w:numPr>
-          <w:ilvl w:val="2"/>
-          <w:numId w:val="5"/>
-        </w:numPr>
-      </w:pPr>
-      <w:proofErr w:type="spellStart"/>
-      <w:r>
-        <w:rPr>
-          <w:color w:val="C45911" w:themeColor="accent2" w:themeShade="BF"/>
-        </w:rPr>
-        <w:t>IPAddress</w:t>
-      </w:r>
-      <w:proofErr w:type="spellEnd"/>
-      <w:r>
-        <w:t xml:space="preserve"> (</w:t>
-      </w:r>
-      <w:r>
-        <w:rPr>
-          <w:color w:val="2E74B5" w:themeColor="accent5" w:themeShade="BF"/>
-        </w:rPr>
-        <w:t>string</w:t>
-      </w:r>
-      <w:r>
-        <w:t>): Customer’s last IP address.</w:t>
-      </w:r>
-    </w:p>
-    <w:p>
-      <w:pPr>
-        <w:pStyle w:val="StandardList"/>
-        <w:numPr>
-          <w:ilvl w:val="2"/>
-          <w:numId w:val="5"/>
-        </w:numPr>
-      </w:pPr>
-      <w:proofErr w:type="spellStart"/>
-      <w:r>
-        <w:rPr>
-          <w:color w:val="C45911" w:themeColor="accent2" w:themeShade="BF"/>
-        </w:rPr>
-        <w:t>SessionTime</w:t>
-      </w:r>
-      <w:proofErr w:type="spellEnd"/>
-      <w:r>
-        <w:t xml:space="preserve"> (</w:t>
-      </w:r>
-      <w:r>
-        <w:rPr>
-          <w:color w:val="2E74B5" w:themeColor="accent5" w:themeShade="BF"/>
-        </w:rPr>
-        <w:t>string</w:t>
-      </w:r>
-      <w:r>
-        <w:rPr>
-          <w:color w:val="2E74B5" w:themeColor="accent5" w:themeShade="BF"/>
-        </w:rPr>
-        <w:t xml:space="preserve"> </w:t>
-      </w:r>
-      <w:r>
-        <w:rPr>
-          <w:color w:val="FF0000"/>
-        </w:rPr>
-        <w:t>(Date &amp; Time)</w:t>
-      </w:r>
-      <w:r>
-        <w:t xml:space="preserve">): </w:t>
-      </w:r>
-      <w:proofErr w:type="gramStart"/>
-      <w:r>
-        <w:t>Customer’s</w:t>
-      </w:r>
-      <w:proofErr w:type="gramEnd"/>
-      <w:r>
-        <w:t xml:space="preserve"> first session time.</w:t>
-      </w:r>
-    </w:p>
-    <w:p>
-      <w:pPr>
-        <w:pStyle w:val="StandardList"/>
-        <w:numPr>
-          <w:ilvl w:val="2"/>
-          <w:numId w:val="5"/>
-        </w:numPr>
-      </w:pPr>
-      <w:proofErr w:type="spellStart"/>
-      <w:r>
-        <w:rPr>
-          <w:color w:val="C45911" w:themeColor="accent2" w:themeShade="BF"/>
-        </w:rPr>
-        <w:t>SessionStart</w:t>
-      </w:r>
-      <w:proofErr w:type="spellEnd"/>
-      <w:r>
-        <w:rPr>
-          <w:color w:val="C45911" w:themeColor="accent2" w:themeShade="BF"/>
-        </w:rPr>
-        <w:t xml:space="preserve"> </w:t>
-      </w:r>
-      <w:r>
-        <w:t>(</w:t>
-      </w:r>
-      <w:r>
-        <w:rPr>
-          <w:color w:val="2E74B5" w:themeColor="accent5" w:themeShade="BF"/>
-        </w:rPr>
-        <w:t>string</w:t>
-      </w:r>
-      <w:r>
-        <w:rPr>
-          <w:color w:val="C45911" w:themeColor="accent2" w:themeShade="BF"/>
-        </w:rPr>
-        <w:t xml:space="preserve"> </w:t>
-      </w:r>
-      <w:r>
-        <w:rPr>
-          <w:color w:val="FF0000"/>
-        </w:rPr>
-        <w:t>(Date &amp; Time)</w:t>
-      </w:r>
-      <w:r>
-        <w:t xml:space="preserve">): </w:t>
-      </w:r>
-      <w:proofErr w:type="gramStart"/>
-      <w:r>
-        <w:t>Customer’s</w:t>
-      </w:r>
-      <w:proofErr w:type="gramEnd"/>
-      <w:r>
-        <w:t xml:space="preserve"> first session start time.</w:t>
+        <w:t>): Customer’s first session start time.</w:t>
       </w:r>
     </w:p>
     <w:p>
@@ -5844,8 +5552,7 @@
       <w:pPr>
         <w:pStyle w:val="Head2"/>
       </w:pPr>
-      <w:bookmarkStart w:id="18" w:name="_Toc61445263"/>
-      <w:proofErr w:type="spellStart"/>
+      <w:bookmarkStart w:id="18" w:name="_Toc61453144"/>
       <w:r>
         <w:rPr>
           <w:highlight w:val="white"/>
@@ -5854,7 +5561,6 @@
         <w:t>AddTaskStatusUpdate</w:t>
       </w:r>
       <w:bookmarkEnd w:id="18"/>
-      <w:proofErr w:type="spellEnd"/>
     </w:p>
     <w:p>
       <w:r>
@@ -5870,11 +5576,9 @@
       <w:pPr>
         <w:pStyle w:val="StandardList"/>
       </w:pPr>
-      <w:proofErr w:type="spellStart"/>
       <w:r>
         <w:t>AddTaskStatusUpdateRequest</w:t>
       </w:r>
-      <w:proofErr w:type="spellEnd"/>
       <w:r>
         <w:t>:</w:t>
       </w:r>
@@ -5887,14 +5591,12 @@
           <w:numId w:val="5"/>
         </w:numPr>
       </w:pPr>
-      <w:proofErr w:type="spellStart"/>
       <w:r>
         <w:rPr>
           <w:color w:val="C45911" w:themeColor="accent2" w:themeShade="BF"/>
         </w:rPr>
         <w:t>TaskNo</w:t>
       </w:r>
-      <w:proofErr w:type="spellEnd"/>
       <w:r>
         <w:t xml:space="preserve"> (</w:t>
       </w:r>
@@ -5919,14 +5621,12 @@
           <w:numId w:val="5"/>
         </w:numPr>
       </w:pPr>
-      <w:proofErr w:type="spellStart"/>
       <w:r>
         <w:rPr>
           <w:color w:val="C45911" w:themeColor="accent2" w:themeShade="BF"/>
         </w:rPr>
         <w:t>FaultCode</w:t>
       </w:r>
-      <w:proofErr w:type="spellEnd"/>
       <w:r>
         <w:t xml:space="preserve"> (</w:t>
       </w:r>
@@ -5948,14 +5648,12 @@
           <w:numId w:val="5"/>
         </w:numPr>
       </w:pPr>
-      <w:proofErr w:type="spellStart"/>
       <w:r>
         <w:rPr>
           <w:color w:val="C45911" w:themeColor="accent2" w:themeShade="BF"/>
         </w:rPr>
         <w:t>ReservationDate</w:t>
       </w:r>
-      <w:proofErr w:type="spellEnd"/>
       <w:r>
         <w:t xml:space="preserve"> (</w:t>
       </w:r>
@@ -6023,11 +5721,9 @@
       <w:pPr>
         <w:pStyle w:val="StandardList"/>
       </w:pPr>
-      <w:proofErr w:type="spellStart"/>
       <w:r>
         <w:t>BasicResponse</w:t>
       </w:r>
-      <w:proofErr w:type="spellEnd"/>
     </w:p>
     <w:p>
       <w:pPr>
@@ -6050,8 +5746,7 @@
       <w:pPr>
         <w:pStyle w:val="Head2"/>
       </w:pPr>
-      <w:bookmarkStart w:id="19" w:name="_Toc61445264"/>
-      <w:proofErr w:type="spellStart"/>
+      <w:bookmarkStart w:id="19" w:name="_Toc61453145"/>
       <w:r>
         <w:rPr>
           <w:highlight w:val="white"/>
@@ -6060,7 +5755,6 @@
         <w:t>UpdateClientLocation</w:t>
       </w:r>
       <w:bookmarkEnd w:id="19"/>
-      <w:proofErr w:type="spellEnd"/>
     </w:p>
     <w:p>
       <w:r>
@@ -6076,11 +5770,9 @@
       <w:pPr>
         <w:pStyle w:val="StandardList"/>
       </w:pPr>
-      <w:proofErr w:type="spellStart"/>
       <w:r>
         <w:t>UpdateCustomerLocationRequest</w:t>
       </w:r>
-      <w:proofErr w:type="spellEnd"/>
       <w:r>
         <w:t>:</w:t>
       </w:r>
@@ -6093,14 +5785,12 @@
           <w:numId w:val="5"/>
         </w:numPr>
       </w:pPr>
-      <w:proofErr w:type="spellStart"/>
       <w:r>
         <w:rPr>
           <w:color w:val="C45911" w:themeColor="accent2" w:themeShade="BF"/>
         </w:rPr>
         <w:t>TaskNo</w:t>
       </w:r>
-      <w:proofErr w:type="spellEnd"/>
       <w:r>
         <w:t xml:space="preserve"> (</w:t>
       </w:r>
@@ -6177,11 +5867,9 @@
       <w:pPr>
         <w:pStyle w:val="StandardList"/>
       </w:pPr>
-      <w:proofErr w:type="spellStart"/>
       <w:r>
         <w:t>BasicResponse</w:t>
       </w:r>
-      <w:proofErr w:type="spellEnd"/>
     </w:p>
     <w:p>
       <w:pPr>
@@ -6204,8 +5892,7 @@
       <w:pPr>
         <w:pStyle w:val="Head2"/>
       </w:pPr>
-      <w:bookmarkStart w:id="20" w:name="_Toc61445265"/>
-      <w:proofErr w:type="spellStart"/>
+      <w:bookmarkStart w:id="20" w:name="_Toc61453146"/>
       <w:r>
         <w:rPr>
           <w:highlight w:val="white"/>
@@ -6214,7 +5901,6 @@
         <w:t>AddCustomerAttachment</w:t>
       </w:r>
       <w:bookmarkEnd w:id="20"/>
-      <w:proofErr w:type="spellEnd"/>
     </w:p>
     <w:p>
       <w:r>
@@ -6230,11 +5916,9 @@
       <w:pPr>
         <w:pStyle w:val="StandardList"/>
       </w:pPr>
-      <w:proofErr w:type="spellStart"/>
       <w:r>
         <w:t>AddCustomerAttachmentRequest</w:t>
       </w:r>
-      <w:proofErr w:type="spellEnd"/>
       <w:r>
         <w:t>:</w:t>
       </w:r>
@@ -6247,14 +5931,12 @@
           <w:numId w:val="5"/>
         </w:numPr>
       </w:pPr>
-      <w:proofErr w:type="spellStart"/>
       <w:r>
         <w:rPr>
           <w:color w:val="C45911" w:themeColor="accent2" w:themeShade="BF"/>
         </w:rPr>
         <w:t>TaskNo</w:t>
       </w:r>
-      <w:proofErr w:type="spellEnd"/>
       <w:r>
         <w:t xml:space="preserve"> (</w:t>
       </w:r>
@@ -6276,14 +5958,12 @@
           <w:numId w:val="5"/>
         </w:numPr>
       </w:pPr>
-      <w:proofErr w:type="spellStart"/>
       <w:r>
         <w:rPr>
           <w:color w:val="C45911" w:themeColor="accent2" w:themeShade="BF"/>
         </w:rPr>
         <w:t>FileData</w:t>
       </w:r>
-      <w:proofErr w:type="spellEnd"/>
       <w:r>
         <w:t xml:space="preserve"> (</w:t>
       </w:r>
@@ -6305,14 +5985,12 @@
           <w:numId w:val="5"/>
         </w:numPr>
       </w:pPr>
-      <w:proofErr w:type="spellStart"/>
       <w:r>
         <w:rPr>
           <w:color w:val="C45911" w:themeColor="accent2" w:themeShade="BF"/>
         </w:rPr>
         <w:t>FileType</w:t>
       </w:r>
-      <w:proofErr w:type="spellEnd"/>
       <w:r>
         <w:t xml:space="preserve"> (</w:t>
       </w:r>
@@ -6326,57 +6004,41 @@
         <w:t>): File type as described in enumerators section.</w:t>
       </w:r>
       <w:r>
-        <w:t xml:space="preserve"> (ex: </w:t>
-      </w:r>
-      <w:proofErr w:type="spellStart"/>
-      <w:r>
-        <w:t>png</w:t>
-      </w:r>
-      <w:proofErr w:type="spellEnd"/>
+        <w:t xml:space="preserve"> (ex: png)</w:t>
+      </w:r>
+    </w:p>
+    <w:p>
+      <w:pPr>
+        <w:pStyle w:val="StandardList"/>
+        <w:numPr>
+          <w:ilvl w:val="1"/>
+          <w:numId w:val="5"/>
+        </w:numPr>
+      </w:pPr>
+      <w:r>
+        <w:rPr>
+          <w:color w:val="C45911" w:themeColor="accent2" w:themeShade="BF"/>
+        </w:rPr>
+        <w:t>Attachment</w:t>
+      </w:r>
+      <w:r>
+        <w:rPr>
+          <w:color w:val="C45911" w:themeColor="accent2" w:themeShade="BF"/>
+        </w:rPr>
+        <w:t xml:space="preserve">Type </w:t>
+      </w:r>
+      <w:r>
+        <w:t>(</w:t>
+      </w:r>
+      <w:r>
+        <w:rPr>
+          <w:color w:val="2E74B5" w:themeColor="accent5" w:themeShade="BF"/>
+        </w:rPr>
+        <w:t>short</w:t>
+      </w:r>
       <w:r>
         <w:t>)</w:t>
       </w:r>
-    </w:p>
-    <w:p>
-      <w:pPr>
-        <w:pStyle w:val="StandardList"/>
-        <w:numPr>
-          <w:ilvl w:val="1"/>
-          <w:numId w:val="5"/>
-        </w:numPr>
-      </w:pPr>
-      <w:proofErr w:type="spellStart"/>
-      <w:r>
-        <w:rPr>
-          <w:color w:val="C45911" w:themeColor="accent2" w:themeShade="BF"/>
-        </w:rPr>
-        <w:t>Attachment</w:t>
-      </w:r>
-      <w:r>
-        <w:rPr>
-          <w:color w:val="C45911" w:themeColor="accent2" w:themeShade="BF"/>
-        </w:rPr>
-        <w:t>Type</w:t>
-      </w:r>
-      <w:proofErr w:type="spellEnd"/>
-      <w:r>
-        <w:rPr>
-          <w:color w:val="C45911" w:themeColor="accent2" w:themeShade="BF"/>
-        </w:rPr>
-        <w:t xml:space="preserve"> </w:t>
-      </w:r>
-      <w:r>
-        <w:t>(</w:t>
-      </w:r>
-      <w:r>
-        <w:rPr>
-          <w:color w:val="2E74B5" w:themeColor="accent5" w:themeShade="BF"/>
-        </w:rPr>
-        <w:t>short</w:t>
-      </w:r>
-      <w:r>
-        <w:t>)</w:t>
-      </w:r>
       <w:r>
         <w:t xml:space="preserve">: </w:t>
       </w:r>
@@ -6393,11 +6055,9 @@
       <w:pPr>
         <w:pStyle w:val="StandardList"/>
       </w:pPr>
-      <w:proofErr w:type="spellStart"/>
       <w:r>
         <w:t>BasicResponse</w:t>
       </w:r>
-      <w:proofErr w:type="spellEnd"/>
     </w:p>
     <w:p>
       <w:r>
@@ -6408,14 +6068,12 @@
       <w:pPr>
         <w:pStyle w:val="Head2"/>
       </w:pPr>
-      <w:bookmarkStart w:id="21" w:name="_Toc61445266"/>
-      <w:proofErr w:type="spellStart"/>
+      <w:bookmarkStart w:id="21" w:name="_Toc61453147"/>
       <w:r>
         <w:lastRenderedPageBreak/>
         <w:t>GetCustomerContract</w:t>
       </w:r>
       <w:bookmarkEnd w:id="21"/>
-      <w:proofErr w:type="spellEnd"/>
     </w:p>
     <w:p>
       <w:r>
@@ -6431,11 +6089,9 @@
       <w:pPr>
         <w:pStyle w:val="StandardList"/>
       </w:pPr>
-      <w:proofErr w:type="spellStart"/>
       <w:r>
         <w:t>TaskNoRequest</w:t>
       </w:r>
-      <w:proofErr w:type="spellEnd"/>
       <w:r>
         <w:t>:</w:t>
       </w:r>
@@ -6448,14 +6104,12 @@
           <w:numId w:val="5"/>
         </w:numPr>
       </w:pPr>
-      <w:proofErr w:type="spellStart"/>
       <w:r>
         <w:rPr>
           <w:color w:val="C45911" w:themeColor="accent2" w:themeShade="BF"/>
         </w:rPr>
         <w:t>TaskNo</w:t>
       </w:r>
-      <w:proofErr w:type="spellEnd"/>
       <w:r>
         <w:t xml:space="preserve"> (</w:t>
       </w:r>
@@ -6478,11 +6132,9 @@
       <w:pPr>
         <w:pStyle w:val="StandardList"/>
       </w:pPr>
-      <w:proofErr w:type="spellStart"/>
       <w:r>
         <w:t>GetCustomerContractResponse</w:t>
       </w:r>
-      <w:proofErr w:type="spellEnd"/>
       <w:r>
         <w:t>:</w:t>
       </w:r>
@@ -6495,13 +6147,8 @@
           <w:numId w:val="5"/>
         </w:numPr>
       </w:pPr>
-      <w:proofErr w:type="spellStart"/>
-      <w:r>
-        <w:t>FileCode</w:t>
-      </w:r>
-      <w:proofErr w:type="spellEnd"/>
-      <w:r>
-        <w:t xml:space="preserve"> (</w:t>
+      <w:r>
+        <w:t>FileCode (</w:t>
       </w:r>
       <w:r>
         <w:rPr>
@@ -6524,13 +6171,8 @@
           <w:numId w:val="5"/>
         </w:numPr>
       </w:pPr>
-      <w:proofErr w:type="spellStart"/>
-      <w:r>
-        <w:t>FileName</w:t>
-      </w:r>
-      <w:proofErr w:type="spellEnd"/>
-      <w:r>
-        <w:t xml:space="preserve"> (</w:t>
+      <w:r>
+        <w:t>FileName (</w:t>
       </w:r>
       <w:r>
         <w:rPr>
@@ -6610,11 +6252,9 @@
           <w:pPr>
             <w:pStyle w:val="Footer"/>
           </w:pPr>
-          <w:proofErr w:type="spellStart"/>
           <w:r>
             <w:t>MasterISS</w:t>
           </w:r>
-          <w:proofErr w:type="spellEnd"/>
           <w:r>
             <w:t xml:space="preserve"> Customer Setup Service </w:t>
           </w:r>
@@ -7820,6 +7460,7 @@
   <w:style w:type="character" w:default="1" w:styleId="DefaultParagraphFont">
     <w:name w:val="Default Paragraph Font"/>
     <w:uiPriority w:val="1"/>
+    <w:semiHidden/>
     <w:unhideWhenUsed/>
   </w:style>
   <w:style w:type="table" w:default="1" w:styleId="TableNormal">

</xml_diff>

<commit_message>
V 2.4.2.0 - Added task updates to get task details method.
</commit_message>
<xml_diff>
--- a/RadiusR Customer Setup Service/User Manual/MasterISS Customer Setup Service V2.docx
+++ b/RadiusR Customer Setup Service/User Manual/MasterISS Customer Setup Service V2.docx
@@ -148,8 +148,16 @@
                                         <w:rPr>
                                           <w:color w:val="FFFFFF" w:themeColor="background1"/>
                                         </w:rPr>
-                                        <w:t>Reza Barzegaran</w:t>
+                                        <w:t xml:space="preserve">Reza </w:t>
                                       </w:r>
+                                      <w:proofErr w:type="spellStart"/>
+                                      <w:r>
+                                        <w:rPr>
+                                          <w:color w:val="FFFFFF" w:themeColor="background1"/>
+                                        </w:rPr>
+                                        <w:t>Barzegaran</w:t>
+                                      </w:r>
+                                      <w:proofErr w:type="spellEnd"/>
                                     </w:p>
                                   </w:sdtContent>
                                 </w:sdt>
@@ -353,8 +361,16 @@
                                   <w:rPr>
                                     <w:color w:val="FFFFFF" w:themeColor="background1"/>
                                   </w:rPr>
-                                  <w:t>Reza Barzegaran</w:t>
+                                  <w:t xml:space="preserve">Reza </w:t>
                                 </w:r>
+                                <w:proofErr w:type="spellStart"/>
+                                <w:r>
+                                  <w:rPr>
+                                    <w:color w:val="FFFFFF" w:themeColor="background1"/>
+                                  </w:rPr>
+                                  <w:t>Barzegaran</w:t>
+                                </w:r>
+                                <w:proofErr w:type="spellEnd"/>
                               </w:p>
                             </w:sdtContent>
                           </w:sdt>
@@ -499,10 +515,12 @@
         <w:pStyle w:val="Head1"/>
       </w:pPr>
       <w:bookmarkStart w:id="0" w:name="_Toc61453127"/>
+      <w:proofErr w:type="spellStart"/>
       <w:r>
         <w:lastRenderedPageBreak/>
         <w:t>MasterISS</w:t>
       </w:r>
+      <w:proofErr w:type="spellEnd"/>
       <w:r>
         <w:t xml:space="preserve"> Customer Setup Service</w:t>
       </w:r>
@@ -1789,7 +1807,23 @@
             <w:noProof/>
             <w:highlight w:val="white"/>
           </w:rPr>
-          <w:t>AddTaskStatusUpdate</w:t>
+          <w:t>AddTaskSt</w:t>
+        </w:r>
+        <w:r>
+          <w:rPr>
+            <w:rStyle w:val="Hyperlink"/>
+            <w:noProof/>
+            <w:highlight w:val="white"/>
+          </w:rPr>
+          <w:t>a</w:t>
+        </w:r>
+        <w:r>
+          <w:rPr>
+            <w:rStyle w:val="Hyperlink"/>
+            <w:noProof/>
+            <w:highlight w:val="white"/>
+          </w:rPr>
+          <w:t>tusUpdate</w:t>
         </w:r>
         <w:r>
           <w:rPr>
@@ -2090,11 +2124,13 @@
         <w:pStyle w:val="Head1"/>
       </w:pPr>
       <w:bookmarkStart w:id="1" w:name="_Toc61453128"/>
+      <w:proofErr w:type="spellStart"/>
       <w:r>
         <w:lastRenderedPageBreak/>
         <w:t>Prequisites</w:t>
       </w:r>
       <w:bookmarkEnd w:id="1"/>
+      <w:proofErr w:type="spellEnd"/>
     </w:p>
     <w:p>
       <w:r>
@@ -2181,12 +2217,14 @@
       <w:r>
         <w:t xml:space="preserve">, </w:t>
       </w:r>
+      <w:proofErr w:type="spellStart"/>
       <w:r>
         <w:rPr>
           <w:color w:val="C45911" w:themeColor="accent2" w:themeShade="BF"/>
         </w:rPr>
         <w:t>png</w:t>
       </w:r>
+      <w:proofErr w:type="spellEnd"/>
       <w:r>
         <w:t>,</w:t>
       </w:r>
@@ -2233,11 +2271,19 @@
       <w:r>
         <w:t xml:space="preserve">Date is used in this format: </w:t>
       </w:r>
-      <w:r>
-        <w:rPr>
-          <w:color w:val="C45911" w:themeColor="accent2" w:themeShade="BF"/>
-        </w:rPr>
-        <w:t>yyyy-</w:t>
+      <w:proofErr w:type="spellStart"/>
+      <w:r>
+        <w:rPr>
+          <w:color w:val="C45911" w:themeColor="accent2" w:themeShade="BF"/>
+        </w:rPr>
+        <w:t>yyyy</w:t>
+      </w:r>
+      <w:proofErr w:type="spellEnd"/>
+      <w:r>
+        <w:rPr>
+          <w:color w:val="C45911" w:themeColor="accent2" w:themeShade="BF"/>
+        </w:rPr>
+        <w:t>-</w:t>
       </w:r>
       <w:r>
         <w:rPr>
@@ -2253,11 +2299,19 @@
       </w:r>
     </w:p>
     <w:p>
-      <w:r>
-        <w:rPr>
-          <w:color w:val="C45911" w:themeColor="accent2" w:themeShade="BF"/>
-        </w:rPr>
-        <w:t xml:space="preserve">yyyy </w:t>
+      <w:proofErr w:type="spellStart"/>
+      <w:r>
+        <w:rPr>
+          <w:color w:val="C45911" w:themeColor="accent2" w:themeShade="BF"/>
+        </w:rPr>
+        <w:t>yyyy</w:t>
+      </w:r>
+      <w:proofErr w:type="spellEnd"/>
+      <w:r>
+        <w:rPr>
+          <w:color w:val="C45911" w:themeColor="accent2" w:themeShade="BF"/>
+        </w:rPr>
+        <w:t xml:space="preserve"> </w:t>
       </w:r>
       <w:r>
         <w:t xml:space="preserve">is year, </w:t>
@@ -2292,8 +2346,13 @@
         <w:pStyle w:val="Head2"/>
       </w:pPr>
       <w:bookmarkStart w:id="5" w:name="_Toc61453132"/>
-      <w:r>
-        <w:t>DateTime Format</w:t>
+      <w:proofErr w:type="spellStart"/>
+      <w:r>
+        <w:t>DateTime</w:t>
+      </w:r>
+      <w:proofErr w:type="spellEnd"/>
+      <w:r>
+        <w:t xml:space="preserve"> Format</w:t>
       </w:r>
       <w:bookmarkEnd w:id="5"/>
     </w:p>
@@ -2306,11 +2365,19 @@
       <w:r>
         <w:t xml:space="preserve">Date is used in this format: </w:t>
       </w:r>
-      <w:r>
-        <w:rPr>
-          <w:color w:val="C45911" w:themeColor="accent2" w:themeShade="BF"/>
-        </w:rPr>
-        <w:t>yyyy-</w:t>
+      <w:proofErr w:type="spellStart"/>
+      <w:r>
+        <w:rPr>
+          <w:color w:val="C45911" w:themeColor="accent2" w:themeShade="BF"/>
+        </w:rPr>
+        <w:t>yyyy</w:t>
+      </w:r>
+      <w:proofErr w:type="spellEnd"/>
+      <w:r>
+        <w:rPr>
+          <w:color w:val="C45911" w:themeColor="accent2" w:themeShade="BF"/>
+        </w:rPr>
+        <w:t>-</w:t>
       </w:r>
       <w:r>
         <w:rPr>
@@ -2328,15 +2395,31 @@
         <w:rPr>
           <w:color w:val="C45911" w:themeColor="accent2" w:themeShade="BF"/>
         </w:rPr>
-        <w:t xml:space="preserve"> HH:mm:ss</w:t>
-      </w:r>
-    </w:p>
-    <w:p>
-      <w:r>
-        <w:rPr>
-          <w:color w:val="C45911" w:themeColor="accent2" w:themeShade="BF"/>
-        </w:rPr>
-        <w:t xml:space="preserve">yyyy </w:t>
+        <w:t xml:space="preserve"> </w:t>
+      </w:r>
+      <w:proofErr w:type="spellStart"/>
+      <w:r>
+        <w:rPr>
+          <w:color w:val="C45911" w:themeColor="accent2" w:themeShade="BF"/>
+        </w:rPr>
+        <w:t>HH:mm:ss</w:t>
+      </w:r>
+      <w:proofErr w:type="spellEnd"/>
+    </w:p>
+    <w:p>
+      <w:proofErr w:type="spellStart"/>
+      <w:r>
+        <w:rPr>
+          <w:color w:val="C45911" w:themeColor="accent2" w:themeShade="BF"/>
+        </w:rPr>
+        <w:t>yyyy</w:t>
+      </w:r>
+      <w:proofErr w:type="spellEnd"/>
+      <w:r>
+        <w:rPr>
+          <w:color w:val="C45911" w:themeColor="accent2" w:themeShade="BF"/>
+        </w:rPr>
+        <w:t xml:space="preserve"> </w:t>
       </w:r>
       <w:r>
         <w:t xml:space="preserve">is year, </w:t>
@@ -2507,11 +2590,19 @@
       <w:r>
         <w:t xml:space="preserve"> for Turkish or </w:t>
       </w:r>
+      <w:proofErr w:type="spellStart"/>
       <w:r>
         <w:rPr>
           <w:color w:val="BF8F00" w:themeColor="accent4" w:themeShade="BF"/>
         </w:rPr>
-        <w:t>en-us</w:t>
+        <w:t>en</w:t>
+      </w:r>
+      <w:proofErr w:type="spellEnd"/>
+      <w:r>
+        <w:rPr>
+          <w:color w:val="BF8F00" w:themeColor="accent4" w:themeShade="BF"/>
+        </w:rPr>
+        <w:t>-us</w:t>
       </w:r>
       <w:r>
         <w:t xml:space="preserve"> for English.</w:t>
@@ -2556,12 +2647,14 @@
           <w:numId w:val="4"/>
         </w:numPr>
       </w:pPr>
+      <w:proofErr w:type="spellStart"/>
       <w:r>
         <w:rPr>
           <w:color w:val="2E74B5" w:themeColor="accent5" w:themeShade="BF"/>
         </w:rPr>
         <w:t>ResponseMessage</w:t>
       </w:r>
+      <w:proofErr w:type="spellEnd"/>
       <w:r>
         <w:t>:</w:t>
       </w:r>
@@ -2577,12 +2670,14 @@
           <w:numId w:val="6"/>
         </w:numPr>
       </w:pPr>
+      <w:proofErr w:type="spellStart"/>
       <w:r>
         <w:rPr>
           <w:color w:val="2E74B5" w:themeColor="accent5" w:themeShade="BF"/>
         </w:rPr>
         <w:t>ErrorCode</w:t>
       </w:r>
+      <w:proofErr w:type="spellEnd"/>
       <w:r>
         <w:t>: Error code for the response.</w:t>
       </w:r>
@@ -2595,12 +2690,14 @@
           <w:numId w:val="6"/>
         </w:numPr>
       </w:pPr>
+      <w:proofErr w:type="spellStart"/>
       <w:r>
         <w:rPr>
           <w:color w:val="2E74B5" w:themeColor="accent5" w:themeShade="BF"/>
         </w:rPr>
         <w:t>ErrorMessage</w:t>
       </w:r>
+      <w:proofErr w:type="spellEnd"/>
       <w:r>
         <w:t>: Error message for the response.</w:t>
       </w:r>
@@ -3446,10 +3543,12 @@
         <w:pStyle w:val="Head2"/>
       </w:pPr>
       <w:bookmarkStart w:id="11" w:name="_Toc61453138"/>
+      <w:proofErr w:type="spellStart"/>
       <w:r>
         <w:t>GetKeyFragment</w:t>
       </w:r>
       <w:bookmarkEnd w:id="11"/>
+      <w:proofErr w:type="spellEnd"/>
     </w:p>
     <w:p>
       <w:r>
@@ -3523,11 +3622,13 @@
         <w:pStyle w:val="Head2"/>
       </w:pPr>
       <w:bookmarkStart w:id="12" w:name="_Toc61453139"/>
+      <w:proofErr w:type="spellStart"/>
       <w:r>
         <w:lastRenderedPageBreak/>
         <w:t>GetTaskList</w:t>
       </w:r>
       <w:bookmarkEnd w:id="12"/>
+      <w:proofErr w:type="spellEnd"/>
     </w:p>
     <w:p>
       <w:r>
@@ -3543,7 +3644,15 @@
         <w:t>.</w:t>
       </w:r>
       <w:r>
-        <w:t xml:space="preserve"> Note that this time period can not be longer than 30 days.</w:t>
+        <w:t xml:space="preserve"> Note that this time period </w:t>
+      </w:r>
+      <w:proofErr w:type="spellStart"/>
+      <w:r>
+        <w:t>can not</w:t>
+      </w:r>
+      <w:proofErr w:type="spellEnd"/>
+      <w:r>
+        <w:t xml:space="preserve"> be longer than 30 days.</w:t>
       </w:r>
     </w:p>
     <w:p>
@@ -3555,9 +3664,11 @@
       <w:pPr>
         <w:pStyle w:val="StandardList"/>
       </w:pPr>
+      <w:proofErr w:type="spellStart"/>
       <w:r>
         <w:t>GetTaskListRequest</w:t>
       </w:r>
+      <w:proofErr w:type="spellEnd"/>
       <w:r>
         <w:t>:</w:t>
       </w:r>
@@ -3633,11 +3744,19 @@
           <w:numId w:val="5"/>
         </w:numPr>
       </w:pPr>
-      <w:r>
-        <w:rPr>
-          <w:color w:val="C45911" w:themeColor="accent2" w:themeShade="BF"/>
-        </w:rPr>
-        <w:t xml:space="preserve">EndDate </w:t>
+      <w:proofErr w:type="spellStart"/>
+      <w:r>
+        <w:rPr>
+          <w:color w:val="C45911" w:themeColor="accent2" w:themeShade="BF"/>
+        </w:rPr>
+        <w:t>EndDate</w:t>
+      </w:r>
+      <w:proofErr w:type="spellEnd"/>
+      <w:r>
+        <w:rPr>
+          <w:color w:val="C45911" w:themeColor="accent2" w:themeShade="BF"/>
+        </w:rPr>
+        <w:t xml:space="preserve"> </w:t>
       </w:r>
       <w:r>
         <w:t>(</w:t>
@@ -3704,9 +3823,11 @@
       <w:pPr>
         <w:pStyle w:val="StandardList"/>
       </w:pPr>
+      <w:proofErr w:type="spellStart"/>
       <w:r>
         <w:t>GetTaskListResponse</w:t>
       </w:r>
+      <w:proofErr w:type="spellEnd"/>
       <w:r>
         <w:t>:</w:t>
       </w:r>
@@ -3719,21 +3840,25 @@
           <w:numId w:val="5"/>
         </w:numPr>
       </w:pPr>
+      <w:proofErr w:type="spellStart"/>
       <w:r>
         <w:rPr>
           <w:color w:val="C45911" w:themeColor="accent2" w:themeShade="BF"/>
         </w:rPr>
         <w:t>TaskList</w:t>
       </w:r>
+      <w:proofErr w:type="spellEnd"/>
       <w:r>
         <w:t xml:space="preserve"> (</w:t>
       </w:r>
+      <w:proofErr w:type="spellStart"/>
       <w:r>
         <w:rPr>
           <w:color w:val="2E74B5" w:themeColor="accent5" w:themeShade="BF"/>
         </w:rPr>
         <w:t>SetupTask</w:t>
       </w:r>
+      <w:proofErr w:type="spellEnd"/>
       <w:r>
         <w:t>):</w:t>
       </w:r>
@@ -3746,11 +3871,19 @@
           <w:numId w:val="5"/>
         </w:numPr>
       </w:pPr>
-      <w:r>
-        <w:rPr>
-          <w:color w:val="C45911" w:themeColor="accent2" w:themeShade="BF"/>
-        </w:rPr>
-        <w:t xml:space="preserve">TaskNo </w:t>
+      <w:proofErr w:type="spellStart"/>
+      <w:r>
+        <w:rPr>
+          <w:color w:val="C45911" w:themeColor="accent2" w:themeShade="BF"/>
+        </w:rPr>
+        <w:t>TaskNo</w:t>
+      </w:r>
+      <w:proofErr w:type="spellEnd"/>
+      <w:r>
+        <w:rPr>
+          <w:color w:val="C45911" w:themeColor="accent2" w:themeShade="BF"/>
+        </w:rPr>
+        <w:t xml:space="preserve"> </w:t>
       </w:r>
       <w:r>
         <w:t>(</w:t>
@@ -3773,12 +3906,14 @@
           <w:numId w:val="5"/>
         </w:numPr>
       </w:pPr>
+      <w:proofErr w:type="spellStart"/>
       <w:r>
         <w:rPr>
           <w:color w:val="C45911" w:themeColor="accent2" w:themeShade="BF"/>
         </w:rPr>
         <w:t>CustomerNo</w:t>
       </w:r>
+      <w:proofErr w:type="spellEnd"/>
       <w:r>
         <w:t xml:space="preserve"> (</w:t>
       </w:r>
@@ -3806,12 +3941,14 @@
           <w:numId w:val="5"/>
         </w:numPr>
       </w:pPr>
+      <w:proofErr w:type="spellStart"/>
       <w:r>
         <w:rPr>
           <w:color w:val="C45911" w:themeColor="accent2" w:themeShade="BF"/>
         </w:rPr>
         <w:t>SubscriberNo</w:t>
       </w:r>
+      <w:proofErr w:type="spellEnd"/>
       <w:r>
         <w:t xml:space="preserve"> (</w:t>
       </w:r>
@@ -3953,12 +4090,14 @@
           <w:numId w:val="5"/>
         </w:numPr>
       </w:pPr>
+      <w:proofErr w:type="spellStart"/>
       <w:r>
         <w:rPr>
           <w:color w:val="C45911" w:themeColor="accent2" w:themeShade="BF"/>
         </w:rPr>
         <w:t>XDSLNo</w:t>
       </w:r>
+      <w:proofErr w:type="spellEnd"/>
       <w:r>
         <w:t xml:space="preserve"> (</w:t>
       </w:r>
@@ -4012,12 +4151,14 @@
           <w:numId w:val="5"/>
         </w:numPr>
       </w:pPr>
+      <w:proofErr w:type="spellStart"/>
       <w:r>
         <w:rPr>
           <w:color w:val="C45911" w:themeColor="accent2" w:themeShade="BF"/>
         </w:rPr>
         <w:t>HasModem</w:t>
       </w:r>
+      <w:proofErr w:type="spellEnd"/>
       <w:r>
         <w:t xml:space="preserve"> (</w:t>
       </w:r>
@@ -4042,12 +4183,14 @@
           <w:numId w:val="5"/>
         </w:numPr>
       </w:pPr>
+      <w:proofErr w:type="spellStart"/>
       <w:r>
         <w:rPr>
           <w:color w:val="C45911" w:themeColor="accent2" w:themeShade="BF"/>
         </w:rPr>
         <w:t>ModemName</w:t>
       </w:r>
+      <w:proofErr w:type="spellEnd"/>
       <w:r>
         <w:t xml:space="preserve"> (</w:t>
       </w:r>
@@ -4069,12 +4212,14 @@
           <w:numId w:val="5"/>
         </w:numPr>
       </w:pPr>
+      <w:proofErr w:type="spellStart"/>
       <w:r>
         <w:rPr>
           <w:color w:val="C45911" w:themeColor="accent2" w:themeShade="BF"/>
         </w:rPr>
         <w:t>XDSLType</w:t>
       </w:r>
+      <w:proofErr w:type="spellEnd"/>
       <w:r>
         <w:t xml:space="preserve"> (</w:t>
       </w:r>
@@ -4096,12 +4241,14 @@
           <w:numId w:val="5"/>
         </w:numPr>
       </w:pPr>
+      <w:proofErr w:type="spellStart"/>
       <w:r>
         <w:rPr>
           <w:color w:val="C45911" w:themeColor="accent2" w:themeShade="BF"/>
         </w:rPr>
         <w:t>CustomerPhoneNo</w:t>
       </w:r>
+      <w:proofErr w:type="spellEnd"/>
       <w:r>
         <w:t xml:space="preserve"> (</w:t>
       </w:r>
@@ -4123,12 +4270,14 @@
           <w:numId w:val="5"/>
         </w:numPr>
       </w:pPr>
+      <w:proofErr w:type="spellStart"/>
       <w:r>
         <w:rPr>
           <w:color w:val="C45911" w:themeColor="accent2" w:themeShade="BF"/>
         </w:rPr>
         <w:t>ContactName</w:t>
       </w:r>
+      <w:proofErr w:type="spellEnd"/>
       <w:r>
         <w:t xml:space="preserve"> (</w:t>
       </w:r>
@@ -4150,12 +4299,14 @@
           <w:numId w:val="5"/>
         </w:numPr>
       </w:pPr>
+      <w:proofErr w:type="spellStart"/>
       <w:r>
         <w:rPr>
           <w:color w:val="C45911" w:themeColor="accent2" w:themeShade="BF"/>
         </w:rPr>
         <w:t>CustomerType</w:t>
       </w:r>
+      <w:proofErr w:type="spellEnd"/>
       <w:r>
         <w:t xml:space="preserve"> (</w:t>
       </w:r>
@@ -4177,12 +4328,14 @@
           <w:numId w:val="5"/>
         </w:numPr>
       </w:pPr>
+      <w:proofErr w:type="spellStart"/>
       <w:r>
         <w:rPr>
           <w:color w:val="C45911" w:themeColor="accent2" w:themeShade="BF"/>
         </w:rPr>
         <w:t>ReservationDate</w:t>
       </w:r>
+      <w:proofErr w:type="spellEnd"/>
       <w:r>
         <w:t xml:space="preserve"> (</w:t>
       </w:r>
@@ -4216,12 +4369,14 @@
           <w:numId w:val="5"/>
         </w:numPr>
       </w:pPr>
+      <w:proofErr w:type="spellStart"/>
       <w:r>
         <w:rPr>
           <w:color w:val="C45911" w:themeColor="accent2" w:themeShade="BF"/>
         </w:rPr>
         <w:t>TaskIssueDate</w:t>
       </w:r>
+      <w:proofErr w:type="spellEnd"/>
       <w:r>
         <w:t xml:space="preserve"> (</w:t>
       </w:r>
@@ -4255,6 +4410,7 @@
           <w:numId w:val="5"/>
         </w:numPr>
       </w:pPr>
+      <w:proofErr w:type="spellStart"/>
       <w:r>
         <w:rPr>
           <w:color w:val="C45911" w:themeColor="accent2" w:themeShade="BF"/>
@@ -4267,6 +4423,7 @@
         </w:rPr>
         <w:t>ConnectionDate</w:t>
       </w:r>
+      <w:proofErr w:type="spellEnd"/>
       <w:r>
         <w:t xml:space="preserve"> (</w:t>
       </w:r>
@@ -4306,12 +4463,14 @@
           <w:numId w:val="5"/>
         </w:numPr>
       </w:pPr>
+      <w:proofErr w:type="spellStart"/>
       <w:r>
         <w:rPr>
           <w:color w:val="C45911" w:themeColor="accent2" w:themeShade="BF"/>
         </w:rPr>
         <w:t>TaskType</w:t>
       </w:r>
+      <w:proofErr w:type="spellEnd"/>
       <w:r>
         <w:t xml:space="preserve"> (</w:t>
       </w:r>
@@ -4339,12 +4498,14 @@
           <w:numId w:val="5"/>
         </w:numPr>
       </w:pPr>
+      <w:proofErr w:type="spellStart"/>
       <w:r>
         <w:rPr>
           <w:color w:val="C45911" w:themeColor="accent2" w:themeShade="BF"/>
         </w:rPr>
         <w:t>TaskStatus</w:t>
       </w:r>
+      <w:proofErr w:type="spellEnd"/>
       <w:r>
         <w:t xml:space="preserve"> (</w:t>
       </w:r>
@@ -4386,6 +4547,228 @@
       </w:r>
     </w:p>
     <w:p>
+      <w:pPr>
+        <w:pStyle w:val="StandardList"/>
+        <w:numPr>
+          <w:ilvl w:val="2"/>
+          <w:numId w:val="5"/>
+        </w:numPr>
+        <w:rPr>
+          <w:color w:val="C45911" w:themeColor="accent2" w:themeShade="BF"/>
+        </w:rPr>
+      </w:pPr>
+      <w:proofErr w:type="spellStart"/>
+      <w:r>
+        <w:rPr>
+          <w:color w:val="C45911" w:themeColor="accent2" w:themeShade="BF"/>
+        </w:rPr>
+        <w:t>TaskUpdates</w:t>
+      </w:r>
+      <w:proofErr w:type="spellEnd"/>
+      <w:r>
+        <w:t>(</w:t>
+      </w:r>
+      <w:proofErr w:type="spellStart"/>
+      <w:r>
+        <w:rPr>
+          <w:color w:val="2E74B5" w:themeColor="accent5" w:themeShade="BF"/>
+        </w:rPr>
+        <w:t>SavedTaskUpdate</w:t>
+      </w:r>
+      <w:proofErr w:type="spellEnd"/>
+      <w:r>
+        <w:t>):</w:t>
+      </w:r>
+      <w:r>
+        <w:t xml:space="preserve"> A list of task updates.</w:t>
+      </w:r>
+      <w:r>
+        <w:t xml:space="preserve"> (this is empty here but will be full when calling </w:t>
+      </w:r>
+      <w:proofErr w:type="spellStart"/>
+      <w:r>
+        <w:rPr>
+          <w:b/>
+          <w:bCs/>
+          <w:i/>
+          <w:iCs/>
+        </w:rPr>
+        <w:t>GetTaskDetails</w:t>
+      </w:r>
+      <w:proofErr w:type="spellEnd"/>
+      <w:r>
+        <w:t xml:space="preserve"> method)</w:t>
+      </w:r>
+    </w:p>
+    <w:p>
+      <w:pPr>
+        <w:pStyle w:val="StandardList"/>
+        <w:numPr>
+          <w:ilvl w:val="3"/>
+          <w:numId w:val="5"/>
+        </w:numPr>
+        <w:spacing w:after="0"/>
+        <w:rPr>
+          <w:color w:val="C45911" w:themeColor="accent2" w:themeShade="BF"/>
+        </w:rPr>
+      </w:pPr>
+      <w:proofErr w:type="spellStart"/>
+      <w:r>
+        <w:rPr>
+          <w:color w:val="C45911" w:themeColor="accent2" w:themeShade="BF"/>
+        </w:rPr>
+        <w:t>FaultCode</w:t>
+      </w:r>
+      <w:proofErr w:type="spellEnd"/>
+      <w:r>
+        <w:t xml:space="preserve"> (</w:t>
+      </w:r>
+      <w:r>
+        <w:rPr>
+          <w:color w:val="2E74B5" w:themeColor="accent5" w:themeShade="BF"/>
+        </w:rPr>
+        <w:t>short</w:t>
+      </w:r>
+      <w:r>
+        <w:t>): Changed status code.</w:t>
+      </w:r>
+    </w:p>
+    <w:p>
+      <w:pPr>
+        <w:pStyle w:val="StandardList"/>
+        <w:numPr>
+          <w:ilvl w:val="3"/>
+          <w:numId w:val="5"/>
+        </w:numPr>
+        <w:spacing w:after="0"/>
+        <w:rPr>
+          <w:color w:val="C45911" w:themeColor="accent2" w:themeShade="BF"/>
+        </w:rPr>
+      </w:pPr>
+      <w:proofErr w:type="spellStart"/>
+      <w:r>
+        <w:rPr>
+          <w:color w:val="C45911" w:themeColor="accent2" w:themeShade="BF"/>
+        </w:rPr>
+        <w:t>CreationDate</w:t>
+      </w:r>
+      <w:proofErr w:type="spellEnd"/>
+      <w:r>
+        <w:rPr>
+          <w:color w:val="C45911" w:themeColor="accent2" w:themeShade="BF"/>
+        </w:rPr>
+        <w:t xml:space="preserve"> </w:t>
+      </w:r>
+      <w:r>
+        <w:t>(</w:t>
+      </w:r>
+      <w:r>
+        <w:rPr>
+          <w:color w:val="2E74B5" w:themeColor="accent5" w:themeShade="BF"/>
+        </w:rPr>
+        <w:t>string</w:t>
+      </w:r>
+      <w:r>
+        <w:rPr>
+          <w:color w:val="2E74B5" w:themeColor="accent5" w:themeShade="BF"/>
+        </w:rPr>
+        <w:t xml:space="preserve"> </w:t>
+      </w:r>
+      <w:r>
+        <w:rPr>
+          <w:color w:val="FF0000"/>
+        </w:rPr>
+        <w:t>(Date &amp; Time)</w:t>
+      </w:r>
+      <w:r>
+        <w:t xml:space="preserve">): </w:t>
+      </w:r>
+      <w:r>
+        <w:t>When this update is made.</w:t>
+      </w:r>
+    </w:p>
+    <w:p>
+      <w:pPr>
+        <w:pStyle w:val="ListParagraph"/>
+        <w:numPr>
+          <w:ilvl w:val="3"/>
+          <w:numId w:val="5"/>
+        </w:numPr>
+        <w:spacing w:after="0"/>
+        <w:rPr>
+          <w:color w:val="C45911" w:themeColor="accent2" w:themeShade="BF"/>
+        </w:rPr>
+      </w:pPr>
+      <w:r>
+        <w:rPr>
+          <w:color w:val="C45911" w:themeColor="accent2" w:themeShade="BF"/>
+        </w:rPr>
+        <w:t xml:space="preserve">Description </w:t>
+      </w:r>
+      <w:r>
+        <w:t>(</w:t>
+      </w:r>
+      <w:r>
+        <w:rPr>
+          <w:color w:val="2E74B5" w:themeColor="accent5" w:themeShade="BF"/>
+        </w:rPr>
+        <w:t>string</w:t>
+      </w:r>
+      <w:r>
+        <w:t>): Details (max length: 450 characters).</w:t>
+      </w:r>
+    </w:p>
+    <w:p>
+      <w:pPr>
+        <w:pStyle w:val="StandardList"/>
+        <w:numPr>
+          <w:ilvl w:val="3"/>
+          <w:numId w:val="5"/>
+        </w:numPr>
+        <w:rPr>
+          <w:color w:val="C45911" w:themeColor="accent2" w:themeShade="BF"/>
+        </w:rPr>
+      </w:pPr>
+      <w:proofErr w:type="spellStart"/>
+      <w:r>
+        <w:rPr>
+          <w:color w:val="C45911" w:themeColor="accent2" w:themeShade="BF"/>
+        </w:rPr>
+        <w:t>ReservationDate</w:t>
+      </w:r>
+      <w:proofErr w:type="spellEnd"/>
+      <w:r>
+        <w:rPr>
+          <w:color w:val="C45911" w:themeColor="accent2" w:themeShade="BF"/>
+        </w:rPr>
+        <w:t xml:space="preserve"> </w:t>
+      </w:r>
+      <w:r>
+        <w:t>(</w:t>
+      </w:r>
+      <w:r>
+        <w:rPr>
+          <w:color w:val="2E74B5" w:themeColor="accent5" w:themeShade="BF"/>
+        </w:rPr>
+        <w:t>string</w:t>
+      </w:r>
+      <w:r>
+        <w:rPr>
+          <w:color w:val="2E74B5" w:themeColor="accent5" w:themeShade="BF"/>
+        </w:rPr>
+        <w:t xml:space="preserve"> </w:t>
+      </w:r>
+      <w:r>
+        <w:rPr>
+          <w:color w:val="FF0000"/>
+        </w:rPr>
+        <w:t>(Date &amp; Time)</w:t>
+      </w:r>
+      <w:r>
+        <w:t>): Reservation date if available.</w:t>
+      </w:r>
+    </w:p>
+    <w:p>
       <w:r>
         <w:br w:type="page"/>
       </w:r>
@@ -4395,11 +4778,13 @@
         <w:pStyle w:val="Head2"/>
       </w:pPr>
       <w:bookmarkStart w:id="14" w:name="_Toc61453140"/>
+      <w:proofErr w:type="spellStart"/>
       <w:r>
         <w:lastRenderedPageBreak/>
         <w:t>GetTaskDetails</w:t>
       </w:r>
       <w:bookmarkEnd w:id="14"/>
+      <w:proofErr w:type="spellEnd"/>
     </w:p>
     <w:p>
       <w:r>
@@ -4415,9 +4800,11 @@
       <w:pPr>
         <w:pStyle w:val="StandardList"/>
       </w:pPr>
+      <w:proofErr w:type="spellStart"/>
       <w:r>
         <w:t>TaskNoRequest</w:t>
       </w:r>
+      <w:proofErr w:type="spellEnd"/>
       <w:r>
         <w:t>:</w:t>
       </w:r>
@@ -4430,12 +4817,14 @@
           <w:numId w:val="5"/>
         </w:numPr>
       </w:pPr>
+      <w:proofErr w:type="spellStart"/>
       <w:r>
         <w:rPr>
           <w:color w:val="C45911" w:themeColor="accent2" w:themeShade="BF"/>
         </w:rPr>
         <w:t>TaskNo</w:t>
       </w:r>
+      <w:proofErr w:type="spellEnd"/>
       <w:r>
         <w:t xml:space="preserve"> (</w:t>
       </w:r>
@@ -4456,7 +4845,15 @@
     </w:p>
     <w:p>
       <w:r>
-        <w:t>The same as a single item from GetTaskList method</w:t>
+        <w:t xml:space="preserve">The same as a single item from </w:t>
+      </w:r>
+      <w:proofErr w:type="spellStart"/>
+      <w:r>
+        <w:t>GetTaskList</w:t>
+      </w:r>
+      <w:proofErr w:type="spellEnd"/>
+      <w:r>
+        <w:t xml:space="preserve"> method</w:t>
       </w:r>
       <w:r>
         <w:t xml:space="preserve"> output</w:t>
@@ -4484,6 +4881,7 @@
         <w:pStyle w:val="Head2"/>
       </w:pPr>
       <w:bookmarkStart w:id="15" w:name="_Toc61453141"/>
+      <w:proofErr w:type="spellStart"/>
       <w:r>
         <w:rPr>
           <w:highlight w:val="white"/>
@@ -4492,6 +4890,7 @@
         <w:t>GetCustomerCredentials</w:t>
       </w:r>
       <w:bookmarkEnd w:id="15"/>
+      <w:proofErr w:type="spellEnd"/>
     </w:p>
     <w:p>
       <w:r>
@@ -4510,9 +4909,11 @@
       <w:pPr>
         <w:pStyle w:val="StandardList"/>
       </w:pPr>
+      <w:proofErr w:type="spellStart"/>
       <w:r>
         <w:t>TaskNoRequest</w:t>
       </w:r>
+      <w:proofErr w:type="spellEnd"/>
       <w:r>
         <w:t>:</w:t>
       </w:r>
@@ -4525,12 +4926,14 @@
           <w:numId w:val="5"/>
         </w:numPr>
       </w:pPr>
+      <w:proofErr w:type="spellStart"/>
       <w:r>
         <w:rPr>
           <w:color w:val="C45911" w:themeColor="accent2" w:themeShade="BF"/>
         </w:rPr>
         <w:t>TaskNo</w:t>
       </w:r>
+      <w:proofErr w:type="spellEnd"/>
       <w:r>
         <w:t xml:space="preserve"> (</w:t>
       </w:r>
@@ -4560,9 +4963,11 @@
       <w:pPr>
         <w:pStyle w:val="StandardList"/>
       </w:pPr>
+      <w:proofErr w:type="spellStart"/>
       <w:r>
         <w:t>GetCustomerCredentialResponse</w:t>
       </w:r>
+      <w:proofErr w:type="spellEnd"/>
       <w:r>
         <w:t>:</w:t>
       </w:r>
@@ -4631,11 +5036,13 @@
         <w:pStyle w:val="Head2"/>
       </w:pPr>
       <w:bookmarkStart w:id="16" w:name="_Toc61453142"/>
+      <w:proofErr w:type="spellStart"/>
       <w:r>
         <w:lastRenderedPageBreak/>
         <w:t>GetCustomerLineDetails</w:t>
       </w:r>
       <w:bookmarkEnd w:id="16"/>
+      <w:proofErr w:type="spellEnd"/>
     </w:p>
     <w:p>
       <w:r>
@@ -4651,9 +5058,11 @@
       <w:pPr>
         <w:pStyle w:val="StandardList"/>
       </w:pPr>
+      <w:proofErr w:type="spellStart"/>
       <w:r>
         <w:t>TaskNoRequest</w:t>
       </w:r>
+      <w:proofErr w:type="spellEnd"/>
       <w:r>
         <w:t>:</w:t>
       </w:r>
@@ -4666,12 +5075,14 @@
           <w:numId w:val="5"/>
         </w:numPr>
       </w:pPr>
+      <w:proofErr w:type="spellStart"/>
       <w:r>
         <w:rPr>
           <w:color w:val="C45911" w:themeColor="accent2" w:themeShade="BF"/>
         </w:rPr>
         <w:t>TaskNo</w:t>
       </w:r>
+      <w:proofErr w:type="spellEnd"/>
       <w:r>
         <w:t xml:space="preserve"> (</w:t>
       </w:r>
@@ -4694,9 +5105,11 @@
       <w:pPr>
         <w:pStyle w:val="StandardList"/>
       </w:pPr>
+      <w:proofErr w:type="spellStart"/>
       <w:r>
         <w:t>GetCustomerLineDetailsResponse</w:t>
       </w:r>
+      <w:proofErr w:type="spellEnd"/>
       <w:r>
         <w:t>:</w:t>
       </w:r>
@@ -4709,12 +5122,14 @@
           <w:numId w:val="5"/>
         </w:numPr>
       </w:pPr>
+      <w:proofErr w:type="spellStart"/>
       <w:r>
         <w:rPr>
           <w:color w:val="C45911" w:themeColor="accent2" w:themeShade="BF"/>
         </w:rPr>
         <w:t>XDSLNo</w:t>
       </w:r>
+      <w:proofErr w:type="spellEnd"/>
       <w:r>
         <w:t xml:space="preserve"> (</w:t>
       </w:r>
@@ -4739,12 +5154,14 @@
           <w:numId w:val="5"/>
         </w:numPr>
       </w:pPr>
+      <w:proofErr w:type="spellStart"/>
       <w:r>
         <w:rPr>
           <w:color w:val="C45911" w:themeColor="accent2" w:themeShade="BF"/>
         </w:rPr>
         <w:t>IsActive</w:t>
       </w:r>
+      <w:proofErr w:type="spellEnd"/>
       <w:r>
         <w:t xml:space="preserve"> (</w:t>
       </w:r>
@@ -4766,12 +5183,14 @@
           <w:numId w:val="5"/>
         </w:numPr>
       </w:pPr>
+      <w:proofErr w:type="spellStart"/>
       <w:r>
         <w:rPr>
           <w:color w:val="C45911" w:themeColor="accent2" w:themeShade="BF"/>
         </w:rPr>
         <w:t>DownloadNoiseMargin</w:t>
       </w:r>
+      <w:proofErr w:type="spellEnd"/>
       <w:r>
         <w:t xml:space="preserve"> (</w:t>
       </w:r>
@@ -4811,12 +5230,14 @@
           <w:numId w:val="5"/>
         </w:numPr>
       </w:pPr>
+      <w:proofErr w:type="spellStart"/>
       <w:r>
         <w:rPr>
           <w:color w:val="C45911" w:themeColor="accent2" w:themeShade="BF"/>
         </w:rPr>
         <w:t>UploadNoiseMargin</w:t>
       </w:r>
+      <w:proofErr w:type="spellEnd"/>
       <w:r>
         <w:t xml:space="preserve"> (</w:t>
       </w:r>
@@ -4856,12 +5277,14 @@
           <w:numId w:val="5"/>
         </w:numPr>
       </w:pPr>
+      <w:proofErr w:type="spellStart"/>
       <w:r>
         <w:rPr>
           <w:color w:val="C45911" w:themeColor="accent2" w:themeShade="BF"/>
         </w:rPr>
         <w:t>CurrentDownloadSpeed</w:t>
       </w:r>
+      <w:proofErr w:type="spellEnd"/>
       <w:r>
         <w:t xml:space="preserve"> (</w:t>
       </w:r>
@@ -4901,12 +5324,14 @@
           <w:numId w:val="5"/>
         </w:numPr>
       </w:pPr>
+      <w:proofErr w:type="spellStart"/>
       <w:r>
         <w:rPr>
           <w:color w:val="C45911" w:themeColor="accent2" w:themeShade="BF"/>
         </w:rPr>
         <w:t>CurrentUploadSpeed</w:t>
       </w:r>
+      <w:proofErr w:type="spellEnd"/>
       <w:r>
         <w:t xml:space="preserve"> (</w:t>
       </w:r>
@@ -4946,12 +5371,14 @@
           <w:numId w:val="5"/>
         </w:numPr>
       </w:pPr>
+      <w:proofErr w:type="spellStart"/>
       <w:r>
         <w:rPr>
           <w:color w:val="C45911" w:themeColor="accent2" w:themeShade="BF"/>
         </w:rPr>
         <w:t>DownloadSpeedCapacity</w:t>
       </w:r>
+      <w:proofErr w:type="spellEnd"/>
       <w:r>
         <w:t xml:space="preserve"> (</w:t>
       </w:r>
@@ -4991,12 +5418,14 @@
           <w:numId w:val="5"/>
         </w:numPr>
       </w:pPr>
+      <w:proofErr w:type="spellStart"/>
       <w:r>
         <w:rPr>
           <w:color w:val="C45911" w:themeColor="accent2" w:themeShade="BF"/>
         </w:rPr>
         <w:t>UploadSpeedCapacity</w:t>
       </w:r>
+      <w:proofErr w:type="spellEnd"/>
       <w:r>
         <w:t xml:space="preserve"> (</w:t>
       </w:r>
@@ -5036,11 +5465,19 @@
           <w:numId w:val="5"/>
         </w:numPr>
       </w:pPr>
-      <w:r>
-        <w:rPr>
-          <w:color w:val="C45911" w:themeColor="accent2" w:themeShade="BF"/>
-        </w:rPr>
-        <w:t xml:space="preserve">ShelfCardPort </w:t>
+      <w:proofErr w:type="spellStart"/>
+      <w:r>
+        <w:rPr>
+          <w:color w:val="C45911" w:themeColor="accent2" w:themeShade="BF"/>
+        </w:rPr>
+        <w:t>ShelfCardPort</w:t>
+      </w:r>
+      <w:proofErr w:type="spellEnd"/>
+      <w:r>
+        <w:rPr>
+          <w:color w:val="C45911" w:themeColor="accent2" w:themeShade="BF"/>
+        </w:rPr>
+        <w:t xml:space="preserve"> </w:t>
       </w:r>
       <w:r>
         <w:t>(</w:t>
@@ -5068,11 +5505,13 @@
         <w:pStyle w:val="Head2"/>
       </w:pPr>
       <w:bookmarkStart w:id="17" w:name="_Toc61453143"/>
+      <w:proofErr w:type="spellStart"/>
       <w:r>
         <w:lastRenderedPageBreak/>
         <w:t>GetCustomerSessionInfo</w:t>
       </w:r>
       <w:bookmarkEnd w:id="17"/>
+      <w:proofErr w:type="spellEnd"/>
     </w:p>
     <w:p>
       <w:r>
@@ -5088,9 +5527,11 @@
       <w:pPr>
         <w:pStyle w:val="StandardList"/>
       </w:pPr>
+      <w:proofErr w:type="spellStart"/>
       <w:r>
         <w:t>TaskNoRequest</w:t>
       </w:r>
+      <w:proofErr w:type="spellEnd"/>
       <w:r>
         <w:t>:</w:t>
       </w:r>
@@ -5103,12 +5544,14 @@
           <w:numId w:val="5"/>
         </w:numPr>
       </w:pPr>
+      <w:proofErr w:type="spellStart"/>
       <w:r>
         <w:rPr>
           <w:color w:val="C45911" w:themeColor="accent2" w:themeShade="BF"/>
         </w:rPr>
         <w:t>TaskNo</w:t>
       </w:r>
+      <w:proofErr w:type="spellEnd"/>
       <w:r>
         <w:t xml:space="preserve"> (</w:t>
       </w:r>
@@ -5131,9 +5574,11 @@
       <w:pPr>
         <w:pStyle w:val="StandardList"/>
       </w:pPr>
+      <w:proofErr w:type="spellStart"/>
       <w:r>
         <w:t>GetCustomerSessionInfoResponse</w:t>
       </w:r>
+      <w:proofErr w:type="spellEnd"/>
       <w:r>
         <w:t>:</w:t>
       </w:r>
@@ -5146,8 +5591,13 @@
           <w:numId w:val="5"/>
         </w:numPr>
       </w:pPr>
-      <w:r>
-        <w:t>FirstSession:</w:t>
+      <w:proofErr w:type="spellStart"/>
+      <w:r>
+        <w:t>FirstSession</w:t>
+      </w:r>
+      <w:proofErr w:type="spellEnd"/>
+      <w:r>
+        <w:t>:</w:t>
       </w:r>
       <w:r>
         <w:t xml:space="preserve"> The first customer session.</w:t>
@@ -5161,12 +5611,14 @@
           <w:numId w:val="5"/>
         </w:numPr>
       </w:pPr>
+      <w:proofErr w:type="spellStart"/>
       <w:r>
         <w:rPr>
           <w:color w:val="C45911" w:themeColor="accent2" w:themeShade="BF"/>
         </w:rPr>
         <w:t>IsOnline</w:t>
       </w:r>
+      <w:proofErr w:type="spellEnd"/>
       <w:r>
         <w:t xml:space="preserve"> (</w:t>
       </w:r>
@@ -5188,12 +5640,14 @@
           <w:numId w:val="5"/>
         </w:numPr>
       </w:pPr>
+      <w:proofErr w:type="spellStart"/>
       <w:r>
         <w:rPr>
           <w:color w:val="C45911" w:themeColor="accent2" w:themeShade="BF"/>
         </w:rPr>
         <w:t>SessionId</w:t>
       </w:r>
+      <w:proofErr w:type="spellEnd"/>
       <w:r>
         <w:t xml:space="preserve"> (</w:t>
       </w:r>
@@ -5215,12 +5669,14 @@
           <w:numId w:val="5"/>
         </w:numPr>
       </w:pPr>
+      <w:proofErr w:type="spellStart"/>
       <w:r>
         <w:rPr>
           <w:color w:val="C45911" w:themeColor="accent2" w:themeShade="BF"/>
         </w:rPr>
         <w:t>NASIPAddress</w:t>
       </w:r>
+      <w:proofErr w:type="spellEnd"/>
       <w:r>
         <w:t xml:space="preserve"> (</w:t>
       </w:r>
@@ -5242,12 +5698,14 @@
           <w:numId w:val="5"/>
         </w:numPr>
       </w:pPr>
+      <w:proofErr w:type="spellStart"/>
       <w:r>
         <w:rPr>
           <w:color w:val="C45911" w:themeColor="accent2" w:themeShade="BF"/>
         </w:rPr>
         <w:t>IPAddress</w:t>
       </w:r>
+      <w:proofErr w:type="spellEnd"/>
       <w:r>
         <w:t xml:space="preserve"> (</w:t>
       </w:r>
@@ -5269,12 +5727,14 @@
           <w:numId w:val="5"/>
         </w:numPr>
       </w:pPr>
+      <w:proofErr w:type="spellStart"/>
       <w:r>
         <w:rPr>
           <w:color w:val="C45911" w:themeColor="accent2" w:themeShade="BF"/>
         </w:rPr>
         <w:t>SessionTime</w:t>
       </w:r>
+      <w:proofErr w:type="spellEnd"/>
       <w:r>
         <w:t xml:space="preserve"> (</w:t>
       </w:r>
@@ -5314,11 +5774,19 @@
           <w:numId w:val="5"/>
         </w:numPr>
       </w:pPr>
-      <w:r>
-        <w:rPr>
-          <w:color w:val="C45911" w:themeColor="accent2" w:themeShade="BF"/>
-        </w:rPr>
-        <w:t xml:space="preserve">SessionStart </w:t>
+      <w:proofErr w:type="spellStart"/>
+      <w:r>
+        <w:rPr>
+          <w:color w:val="C45911" w:themeColor="accent2" w:themeShade="BF"/>
+        </w:rPr>
+        <w:t>SessionStart</w:t>
+      </w:r>
+      <w:proofErr w:type="spellEnd"/>
+      <w:r>
+        <w:rPr>
+          <w:color w:val="C45911" w:themeColor="accent2" w:themeShade="BF"/>
+        </w:rPr>
+        <w:t xml:space="preserve"> </w:t>
       </w:r>
       <w:r>
         <w:t>(</w:t>
@@ -5353,8 +5821,13 @@
           <w:numId w:val="5"/>
         </w:numPr>
       </w:pPr>
-      <w:r>
-        <w:t>LastSession: The last customer session.</w:t>
+      <w:proofErr w:type="spellStart"/>
+      <w:r>
+        <w:t>LastSession</w:t>
+      </w:r>
+      <w:proofErr w:type="spellEnd"/>
+      <w:r>
+        <w:t>: The last customer session.</w:t>
       </w:r>
     </w:p>
     <w:p>
@@ -5365,12 +5838,14 @@
           <w:numId w:val="5"/>
         </w:numPr>
       </w:pPr>
+      <w:proofErr w:type="spellStart"/>
       <w:r>
         <w:rPr>
           <w:color w:val="C45911" w:themeColor="accent2" w:themeShade="BF"/>
         </w:rPr>
         <w:t>IsOnline</w:t>
       </w:r>
+      <w:proofErr w:type="spellEnd"/>
       <w:r>
         <w:t xml:space="preserve"> (</w:t>
       </w:r>
@@ -5392,12 +5867,14 @@
           <w:numId w:val="5"/>
         </w:numPr>
       </w:pPr>
+      <w:proofErr w:type="spellStart"/>
       <w:r>
         <w:rPr>
           <w:color w:val="C45911" w:themeColor="accent2" w:themeShade="BF"/>
         </w:rPr>
         <w:t>SessionId</w:t>
       </w:r>
+      <w:proofErr w:type="spellEnd"/>
       <w:r>
         <w:t xml:space="preserve"> (</w:t>
       </w:r>
@@ -5419,12 +5896,14 @@
           <w:numId w:val="5"/>
         </w:numPr>
       </w:pPr>
+      <w:proofErr w:type="spellStart"/>
       <w:r>
         <w:rPr>
           <w:color w:val="C45911" w:themeColor="accent2" w:themeShade="BF"/>
         </w:rPr>
         <w:t>NASIPAddress</w:t>
       </w:r>
+      <w:proofErr w:type="spellEnd"/>
       <w:r>
         <w:t xml:space="preserve"> (</w:t>
       </w:r>
@@ -5446,12 +5925,14 @@
           <w:numId w:val="5"/>
         </w:numPr>
       </w:pPr>
+      <w:proofErr w:type="spellStart"/>
       <w:r>
         <w:rPr>
           <w:color w:val="C45911" w:themeColor="accent2" w:themeShade="BF"/>
         </w:rPr>
         <w:t>IPAddress</w:t>
       </w:r>
+      <w:proofErr w:type="spellEnd"/>
       <w:r>
         <w:t xml:space="preserve"> (</w:t>
       </w:r>
@@ -5473,12 +5954,14 @@
           <w:numId w:val="5"/>
         </w:numPr>
       </w:pPr>
+      <w:proofErr w:type="spellStart"/>
       <w:r>
         <w:rPr>
           <w:color w:val="C45911" w:themeColor="accent2" w:themeShade="BF"/>
         </w:rPr>
         <w:t>SessionTime</w:t>
       </w:r>
+      <w:proofErr w:type="spellEnd"/>
       <w:r>
         <w:t xml:space="preserve"> (</w:t>
       </w:r>
@@ -5512,11 +5995,19 @@
           <w:numId w:val="5"/>
         </w:numPr>
       </w:pPr>
-      <w:r>
-        <w:rPr>
-          <w:color w:val="C45911" w:themeColor="accent2" w:themeShade="BF"/>
-        </w:rPr>
-        <w:t xml:space="preserve">SessionStart </w:t>
+      <w:proofErr w:type="spellStart"/>
+      <w:r>
+        <w:rPr>
+          <w:color w:val="C45911" w:themeColor="accent2" w:themeShade="BF"/>
+        </w:rPr>
+        <w:t>SessionStart</w:t>
+      </w:r>
+      <w:proofErr w:type="spellEnd"/>
+      <w:r>
+        <w:rPr>
+          <w:color w:val="C45911" w:themeColor="accent2" w:themeShade="BF"/>
+        </w:rPr>
+        <w:t xml:space="preserve"> </w:t>
       </w:r>
       <w:r>
         <w:t>(</w:t>
@@ -5553,6 +6044,7 @@
         <w:pStyle w:val="Head2"/>
       </w:pPr>
       <w:bookmarkStart w:id="18" w:name="_Toc61453144"/>
+      <w:proofErr w:type="spellStart"/>
       <w:r>
         <w:rPr>
           <w:highlight w:val="white"/>
@@ -5561,6 +6053,7 @@
         <w:t>AddTaskStatusUpdate</w:t>
       </w:r>
       <w:bookmarkEnd w:id="18"/>
+      <w:proofErr w:type="spellEnd"/>
     </w:p>
     <w:p>
       <w:r>
@@ -5576,9 +6069,11 @@
       <w:pPr>
         <w:pStyle w:val="StandardList"/>
       </w:pPr>
+      <w:proofErr w:type="spellStart"/>
       <w:r>
         <w:t>AddTaskStatusUpdateRequest</w:t>
       </w:r>
+      <w:proofErr w:type="spellEnd"/>
       <w:r>
         <w:t>:</w:t>
       </w:r>
@@ -5591,12 +6086,14 @@
           <w:numId w:val="5"/>
         </w:numPr>
       </w:pPr>
+      <w:proofErr w:type="spellStart"/>
       <w:r>
         <w:rPr>
           <w:color w:val="C45911" w:themeColor="accent2" w:themeShade="BF"/>
         </w:rPr>
         <w:t>TaskNo</w:t>
       </w:r>
+      <w:proofErr w:type="spellEnd"/>
       <w:r>
         <w:t xml:space="preserve"> (</w:t>
       </w:r>
@@ -5621,12 +6118,14 @@
           <w:numId w:val="5"/>
         </w:numPr>
       </w:pPr>
+      <w:proofErr w:type="spellStart"/>
       <w:r>
         <w:rPr>
           <w:color w:val="C45911" w:themeColor="accent2" w:themeShade="BF"/>
         </w:rPr>
         <w:t>FaultCode</w:t>
       </w:r>
+      <w:proofErr w:type="spellEnd"/>
       <w:r>
         <w:t xml:space="preserve"> (</w:t>
       </w:r>
@@ -5648,12 +6147,14 @@
           <w:numId w:val="5"/>
         </w:numPr>
       </w:pPr>
+      <w:proofErr w:type="spellStart"/>
       <w:r>
         <w:rPr>
           <w:color w:val="C45911" w:themeColor="accent2" w:themeShade="BF"/>
         </w:rPr>
         <w:t>ReservationDate</w:t>
       </w:r>
+      <w:proofErr w:type="spellEnd"/>
       <w:r>
         <w:t xml:space="preserve"> (</w:t>
       </w:r>
@@ -5687,6 +6188,7 @@
           <w:numId w:val="5"/>
         </w:numPr>
       </w:pPr>
+      <w:bookmarkStart w:id="19" w:name="_Hlk62323062"/>
       <w:r>
         <w:rPr>
           <w:color w:val="C45911" w:themeColor="accent2" w:themeShade="BF"/>
@@ -5712,6 +6214,7 @@
         <w:t>.</w:t>
       </w:r>
     </w:p>
+    <w:bookmarkEnd w:id="19"/>
     <w:p>
       <w:r>
         <w:t>Output:</w:t>
@@ -5721,9 +6224,11 @@
       <w:pPr>
         <w:pStyle w:val="StandardList"/>
       </w:pPr>
+      <w:proofErr w:type="spellStart"/>
       <w:r>
         <w:t>BasicResponse</w:t>
       </w:r>
+      <w:proofErr w:type="spellEnd"/>
     </w:p>
     <w:p>
       <w:pPr>
@@ -5746,7 +6251,8 @@
       <w:pPr>
         <w:pStyle w:val="Head2"/>
       </w:pPr>
-      <w:bookmarkStart w:id="19" w:name="_Toc61453145"/>
+      <w:bookmarkStart w:id="20" w:name="_Toc61453145"/>
+      <w:proofErr w:type="spellStart"/>
       <w:r>
         <w:rPr>
           <w:highlight w:val="white"/>
@@ -5754,7 +6260,8 @@
         <w:lastRenderedPageBreak/>
         <w:t>UpdateClientLocation</w:t>
       </w:r>
-      <w:bookmarkEnd w:id="19"/>
+      <w:bookmarkEnd w:id="20"/>
+      <w:proofErr w:type="spellEnd"/>
     </w:p>
     <w:p>
       <w:r>
@@ -5770,9 +6277,11 @@
       <w:pPr>
         <w:pStyle w:val="StandardList"/>
       </w:pPr>
+      <w:proofErr w:type="spellStart"/>
       <w:r>
         <w:t>UpdateCustomerLocationRequest</w:t>
       </w:r>
+      <w:proofErr w:type="spellEnd"/>
       <w:r>
         <w:t>:</w:t>
       </w:r>
@@ -5785,12 +6294,14 @@
           <w:numId w:val="5"/>
         </w:numPr>
       </w:pPr>
+      <w:proofErr w:type="spellStart"/>
       <w:r>
         <w:rPr>
           <w:color w:val="C45911" w:themeColor="accent2" w:themeShade="BF"/>
         </w:rPr>
         <w:t>TaskNo</w:t>
       </w:r>
+      <w:proofErr w:type="spellEnd"/>
       <w:r>
         <w:t xml:space="preserve"> (</w:t>
       </w:r>
@@ -5867,9 +6378,11 @@
       <w:pPr>
         <w:pStyle w:val="StandardList"/>
       </w:pPr>
+      <w:proofErr w:type="spellStart"/>
       <w:r>
         <w:t>BasicResponse</w:t>
       </w:r>
+      <w:proofErr w:type="spellEnd"/>
     </w:p>
     <w:p>
       <w:pPr>
@@ -5892,7 +6405,8 @@
       <w:pPr>
         <w:pStyle w:val="Head2"/>
       </w:pPr>
-      <w:bookmarkStart w:id="20" w:name="_Toc61453146"/>
+      <w:bookmarkStart w:id="21" w:name="_Toc61453146"/>
+      <w:proofErr w:type="spellStart"/>
       <w:r>
         <w:rPr>
           <w:highlight w:val="white"/>
@@ -5900,7 +6414,8 @@
         <w:lastRenderedPageBreak/>
         <w:t>AddCustomerAttachment</w:t>
       </w:r>
-      <w:bookmarkEnd w:id="20"/>
+      <w:bookmarkEnd w:id="21"/>
+      <w:proofErr w:type="spellEnd"/>
     </w:p>
     <w:p>
       <w:r>
@@ -5916,9 +6431,11 @@
       <w:pPr>
         <w:pStyle w:val="StandardList"/>
       </w:pPr>
+      <w:proofErr w:type="spellStart"/>
       <w:r>
         <w:t>AddCustomerAttachmentRequest</w:t>
       </w:r>
+      <w:proofErr w:type="spellEnd"/>
       <w:r>
         <w:t>:</w:t>
       </w:r>
@@ -5931,12 +6448,14 @@
           <w:numId w:val="5"/>
         </w:numPr>
       </w:pPr>
+      <w:proofErr w:type="spellStart"/>
       <w:r>
         <w:rPr>
           <w:color w:val="C45911" w:themeColor="accent2" w:themeShade="BF"/>
         </w:rPr>
         <w:t>TaskNo</w:t>
       </w:r>
+      <w:proofErr w:type="spellEnd"/>
       <w:r>
         <w:t xml:space="preserve"> (</w:t>
       </w:r>
@@ -5958,12 +6477,14 @@
           <w:numId w:val="5"/>
         </w:numPr>
       </w:pPr>
+      <w:proofErr w:type="spellStart"/>
       <w:r>
         <w:rPr>
           <w:color w:val="C45911" w:themeColor="accent2" w:themeShade="BF"/>
         </w:rPr>
         <w:t>FileData</w:t>
       </w:r>
+      <w:proofErr w:type="spellEnd"/>
       <w:r>
         <w:t xml:space="preserve"> (</w:t>
       </w:r>
@@ -5985,12 +6506,14 @@
           <w:numId w:val="5"/>
         </w:numPr>
       </w:pPr>
+      <w:proofErr w:type="spellStart"/>
       <w:r>
         <w:rPr>
           <w:color w:val="C45911" w:themeColor="accent2" w:themeShade="BF"/>
         </w:rPr>
         <w:t>FileType</w:t>
       </w:r>
+      <w:proofErr w:type="spellEnd"/>
       <w:r>
         <w:t xml:space="preserve"> (</w:t>
       </w:r>
@@ -6004,7 +6527,15 @@
         <w:t>): File type as described in enumerators section.</w:t>
       </w:r>
       <w:r>
-        <w:t xml:space="preserve"> (ex: png)</w:t>
+        <w:t xml:space="preserve"> (ex: </w:t>
+      </w:r>
+      <w:proofErr w:type="spellStart"/>
+      <w:r>
+        <w:t>png</w:t>
+      </w:r>
+      <w:proofErr w:type="spellEnd"/>
+      <w:r>
+        <w:t>)</w:t>
       </w:r>
     </w:p>
     <w:p>
@@ -6015,6 +6546,7 @@
           <w:numId w:val="5"/>
         </w:numPr>
       </w:pPr>
+      <w:proofErr w:type="spellStart"/>
       <w:r>
         <w:rPr>
           <w:color w:val="C45911" w:themeColor="accent2" w:themeShade="BF"/>
@@ -6025,7 +6557,14 @@
         <w:rPr>
           <w:color w:val="C45911" w:themeColor="accent2" w:themeShade="BF"/>
         </w:rPr>
-        <w:t xml:space="preserve">Type </w:t>
+        <w:t>Type</w:t>
+      </w:r>
+      <w:proofErr w:type="spellEnd"/>
+      <w:r>
+        <w:rPr>
+          <w:color w:val="C45911" w:themeColor="accent2" w:themeShade="BF"/>
+        </w:rPr>
+        <w:t xml:space="preserve"> </w:t>
       </w:r>
       <w:r>
         <w:t>(</w:t>
@@ -6055,9 +6594,11 @@
       <w:pPr>
         <w:pStyle w:val="StandardList"/>
       </w:pPr>
+      <w:proofErr w:type="spellStart"/>
       <w:r>
         <w:t>BasicResponse</w:t>
       </w:r>
+      <w:proofErr w:type="spellEnd"/>
     </w:p>
     <w:p>
       <w:r>
@@ -6068,12 +6609,14 @@
       <w:pPr>
         <w:pStyle w:val="Head2"/>
       </w:pPr>
-      <w:bookmarkStart w:id="21" w:name="_Toc61453147"/>
+      <w:bookmarkStart w:id="22" w:name="_Toc61453147"/>
+      <w:proofErr w:type="spellStart"/>
       <w:r>
         <w:lastRenderedPageBreak/>
         <w:t>GetCustomerContract</w:t>
       </w:r>
-      <w:bookmarkEnd w:id="21"/>
+      <w:bookmarkEnd w:id="22"/>
+      <w:proofErr w:type="spellEnd"/>
     </w:p>
     <w:p>
       <w:r>
@@ -6089,9 +6632,11 @@
       <w:pPr>
         <w:pStyle w:val="StandardList"/>
       </w:pPr>
+      <w:proofErr w:type="spellStart"/>
       <w:r>
         <w:t>TaskNoRequest</w:t>
       </w:r>
+      <w:proofErr w:type="spellEnd"/>
       <w:r>
         <w:t>:</w:t>
       </w:r>
@@ -6104,12 +6649,14 @@
           <w:numId w:val="5"/>
         </w:numPr>
       </w:pPr>
+      <w:proofErr w:type="spellStart"/>
       <w:r>
         <w:rPr>
           <w:color w:val="C45911" w:themeColor="accent2" w:themeShade="BF"/>
         </w:rPr>
         <w:t>TaskNo</w:t>
       </w:r>
+      <w:proofErr w:type="spellEnd"/>
       <w:r>
         <w:t xml:space="preserve"> (</w:t>
       </w:r>
@@ -6132,9 +6679,11 @@
       <w:pPr>
         <w:pStyle w:val="StandardList"/>
       </w:pPr>
+      <w:proofErr w:type="spellStart"/>
       <w:r>
         <w:t>GetCustomerContractResponse</w:t>
       </w:r>
+      <w:proofErr w:type="spellEnd"/>
       <w:r>
         <w:t>:</w:t>
       </w:r>
@@ -6147,8 +6696,13 @@
           <w:numId w:val="5"/>
         </w:numPr>
       </w:pPr>
-      <w:r>
-        <w:t>FileCode (</w:t>
+      <w:proofErr w:type="spellStart"/>
+      <w:r>
+        <w:t>FileCode</w:t>
+      </w:r>
+      <w:proofErr w:type="spellEnd"/>
+      <w:r>
+        <w:t xml:space="preserve"> (</w:t>
       </w:r>
       <w:r>
         <w:rPr>
@@ -6171,8 +6725,13 @@
           <w:numId w:val="5"/>
         </w:numPr>
       </w:pPr>
-      <w:r>
-        <w:t>FileName (</w:t>
+      <w:proofErr w:type="spellStart"/>
+      <w:r>
+        <w:t>FileName</w:t>
+      </w:r>
+      <w:proofErr w:type="spellEnd"/>
+      <w:r>
+        <w:t xml:space="preserve"> (</w:t>
       </w:r>
       <w:r>
         <w:rPr>
@@ -6252,9 +6811,11 @@
           <w:pPr>
             <w:pStyle w:val="Footer"/>
           </w:pPr>
+          <w:proofErr w:type="spellStart"/>
           <w:r>
             <w:t>MasterISS</w:t>
           </w:r>
+          <w:proofErr w:type="spellEnd"/>
           <w:r>
             <w:t xml:space="preserve"> Customer Setup Service </w:t>
           </w:r>
@@ -6881,7 +7442,7 @@
   <w:abstractNum w:abstractNumId="5" w15:restartNumberingAfterBreak="0">
     <w:nsid w:val="7C494982"/>
     <w:multiLevelType w:val="hybridMultilevel"/>
-    <w:tmpl w:val="5426A81C"/>
+    <w:tmpl w:val="CCD24AFE"/>
     <w:lvl w:ilvl="0" w:tplc="44C0D4D8">
       <w:start w:val="1"/>
       <w:numFmt w:val="bullet"/>
@@ -6907,7 +7468,7 @@
         <w:rFonts w:ascii="Wingdings 2" w:hAnsi="Wingdings 2" w:hint="default"/>
       </w:rPr>
     </w:lvl>
-    <w:lvl w:ilvl="2" w:tplc="A7E4801C">
+    <w:lvl w:ilvl="2" w:tplc="8DEAAD9E">
       <w:start w:val="1"/>
       <w:numFmt w:val="bullet"/>
       <w:lvlText w:val=""/>
@@ -6917,18 +7478,20 @@
       </w:pPr>
       <w:rPr>
         <w:rFonts w:ascii="Wingdings 2" w:hAnsi="Wingdings 2" w:hint="default"/>
+        <w:color w:val="auto"/>
       </w:rPr>
     </w:lvl>
-    <w:lvl w:ilvl="3" w:tplc="04090001" w:tentative="1">
+    <w:lvl w:ilvl="3" w:tplc="4F7A57BA">
       <w:start w:val="1"/>
       <w:numFmt w:val="bullet"/>
-      <w:lvlText w:val=""/>
+      <w:lvlText w:val=""/>
       <w:lvlJc w:val="left"/>
       <w:pPr>
-        <w:ind w:left="2880" w:hanging="360"/>
+        <w:ind w:left="2970" w:hanging="360"/>
       </w:pPr>
       <w:rPr>
-        <w:rFonts w:ascii="Symbol" w:hAnsi="Symbol" w:hint="default"/>
+        <w:rFonts w:ascii="Wingdings 2" w:hAnsi="Wingdings 2" w:hint="default"/>
+        <w:color w:val="auto"/>
       </w:rPr>
     </w:lvl>
     <w:lvl w:ilvl="4" w:tplc="04090003" w:tentative="1">
@@ -7009,6 +7572,12 @@
   </w:num>
   <w:num w:numId="6">
     <w:abstractNumId w:val="4"/>
+  </w:num>
+  <w:num w:numId="7">
+    <w:abstractNumId w:val="5"/>
+  </w:num>
+  <w:num w:numId="8">
+    <w:abstractNumId w:val="5"/>
   </w:num>
   <w:numIdMacAtCleanup w:val="5"/>
 </w:numbering>

</xml_diff>

<commit_message>
V 2.5.0.0 - Added GetCustomerAttachments method. - Added hash to add attachment method.
</commit_message>
<xml_diff>
--- a/RadiusR Customer Setup Service/User Manual/MasterISS Customer Setup Service V2.docx
+++ b/RadiusR Customer Setup Service/User Manual/MasterISS Customer Setup Service V2.docx
@@ -514,7 +514,7 @@
       <w:pPr>
         <w:pStyle w:val="Head1"/>
       </w:pPr>
-      <w:bookmarkStart w:id="0" w:name="_Toc61453127"/>
+      <w:bookmarkStart w:id="0" w:name="_Toc62641944"/>
       <w:proofErr w:type="spellStart"/>
       <w:r>
         <w:lastRenderedPageBreak/>
@@ -569,7 +569,7 @@
         </w:rPr>
         <w:fldChar w:fldCharType="separate"/>
       </w:r>
-      <w:hyperlink w:anchor="_Toc61453127" w:history="1">
+      <w:hyperlink w:anchor="_Toc62641944" w:history="1">
         <w:r>
           <w:rPr>
             <w:rStyle w:val="Hyperlink"/>
@@ -596,7 +596,7 @@
             <w:noProof/>
             <w:webHidden/>
           </w:rPr>
-          <w:instrText xml:space="preserve"> PAGEREF _Toc61453127 \h </w:instrText>
+          <w:instrText xml:space="preserve"> PAGEREF _Toc62641944 \h </w:instrText>
         </w:r>
         <w:r>
           <w:rPr>
@@ -643,7 +643,7 @@
           <w:szCs w:val="22"/>
         </w:rPr>
       </w:pPr>
-      <w:hyperlink w:anchor="_Toc61453128" w:history="1">
+      <w:hyperlink w:anchor="_Toc62641945" w:history="1">
         <w:r>
           <w:rPr>
             <w:rStyle w:val="Hyperlink"/>
@@ -670,7 +670,7 @@
             <w:noProof/>
             <w:webHidden/>
           </w:rPr>
-          <w:instrText xml:space="preserve"> PAGEREF _Toc61453128 \h </w:instrText>
+          <w:instrText xml:space="preserve"> PAGEREF _Toc62641945 \h </w:instrText>
         </w:r>
         <w:r>
           <w:rPr>
@@ -715,7 +715,7 @@
           <w:szCs w:val="22"/>
         </w:rPr>
       </w:pPr>
-      <w:hyperlink w:anchor="_Toc61453129" w:history="1">
+      <w:hyperlink w:anchor="_Toc62641946" w:history="1">
         <w:r>
           <w:rPr>
             <w:rStyle w:val="Hyperlink"/>
@@ -742,7 +742,7 @@
             <w:noProof/>
             <w:webHidden/>
           </w:rPr>
-          <w:instrText xml:space="preserve"> PAGEREF _Toc61453129 \h </w:instrText>
+          <w:instrText xml:space="preserve"> PAGEREF _Toc62641946 \h </w:instrText>
         </w:r>
         <w:r>
           <w:rPr>
@@ -787,7 +787,7 @@
           <w:szCs w:val="22"/>
         </w:rPr>
       </w:pPr>
-      <w:hyperlink w:anchor="_Toc61453130" w:history="1">
+      <w:hyperlink w:anchor="_Toc62641947" w:history="1">
         <w:r>
           <w:rPr>
             <w:rStyle w:val="Hyperlink"/>
@@ -814,7 +814,7 @@
             <w:noProof/>
             <w:webHidden/>
           </w:rPr>
-          <w:instrText xml:space="preserve"> PAGEREF _Toc61453130 \h </w:instrText>
+          <w:instrText xml:space="preserve"> PAGEREF _Toc62641947 \h </w:instrText>
         </w:r>
         <w:r>
           <w:rPr>
@@ -859,7 +859,7 @@
           <w:szCs w:val="22"/>
         </w:rPr>
       </w:pPr>
-      <w:hyperlink w:anchor="_Toc61453131" w:history="1">
+      <w:hyperlink w:anchor="_Toc62641948" w:history="1">
         <w:r>
           <w:rPr>
             <w:rStyle w:val="Hyperlink"/>
@@ -886,7 +886,7 @@
             <w:noProof/>
             <w:webHidden/>
           </w:rPr>
-          <w:instrText xml:space="preserve"> PAGEREF _Toc61453131 \h </w:instrText>
+          <w:instrText xml:space="preserve"> PAGEREF _Toc62641948 \h </w:instrText>
         </w:r>
         <w:r>
           <w:rPr>
@@ -931,7 +931,7 @@
           <w:szCs w:val="22"/>
         </w:rPr>
       </w:pPr>
-      <w:hyperlink w:anchor="_Toc61453132" w:history="1">
+      <w:hyperlink w:anchor="_Toc62641949" w:history="1">
         <w:r>
           <w:rPr>
             <w:rStyle w:val="Hyperlink"/>
@@ -958,7 +958,7 @@
             <w:noProof/>
             <w:webHidden/>
           </w:rPr>
-          <w:instrText xml:space="preserve"> PAGEREF _Toc61453132 \h </w:instrText>
+          <w:instrText xml:space="preserve"> PAGEREF _Toc62641949 \h </w:instrText>
         </w:r>
         <w:r>
           <w:rPr>
@@ -1005,7 +1005,7 @@
           <w:szCs w:val="22"/>
         </w:rPr>
       </w:pPr>
-      <w:hyperlink w:anchor="_Toc61453133" w:history="1">
+      <w:hyperlink w:anchor="_Toc62641950" w:history="1">
         <w:r>
           <w:rPr>
             <w:rStyle w:val="Hyperlink"/>
@@ -1032,7 +1032,7 @@
             <w:noProof/>
             <w:webHidden/>
           </w:rPr>
-          <w:instrText xml:space="preserve"> PAGEREF _Toc61453133 \h </w:instrText>
+          <w:instrText xml:space="preserve"> PAGEREF _Toc62641950 \h </w:instrText>
         </w:r>
         <w:r>
           <w:rPr>
@@ -1077,7 +1077,7 @@
           <w:szCs w:val="22"/>
         </w:rPr>
       </w:pPr>
-      <w:hyperlink w:anchor="_Toc61453134" w:history="1">
+      <w:hyperlink w:anchor="_Toc62641951" w:history="1">
         <w:r>
           <w:rPr>
             <w:rStyle w:val="Hyperlink"/>
@@ -1104,7 +1104,7 @@
             <w:noProof/>
             <w:webHidden/>
           </w:rPr>
-          <w:instrText xml:space="preserve"> PAGEREF _Toc61453134 \h </w:instrText>
+          <w:instrText xml:space="preserve"> PAGEREF _Toc62641951 \h </w:instrText>
         </w:r>
         <w:r>
           <w:rPr>
@@ -1149,7 +1149,7 @@
           <w:szCs w:val="22"/>
         </w:rPr>
       </w:pPr>
-      <w:hyperlink w:anchor="_Toc61453135" w:history="1">
+      <w:hyperlink w:anchor="_Toc62641952" w:history="1">
         <w:r>
           <w:rPr>
             <w:rStyle w:val="Hyperlink"/>
@@ -1176,7 +1176,7 @@
             <w:noProof/>
             <w:webHidden/>
           </w:rPr>
-          <w:instrText xml:space="preserve"> PAGEREF _Toc61453135 \h </w:instrText>
+          <w:instrText xml:space="preserve"> PAGEREF _Toc62641952 \h </w:instrText>
         </w:r>
         <w:r>
           <w:rPr>
@@ -1221,7 +1221,7 @@
           <w:szCs w:val="22"/>
         </w:rPr>
       </w:pPr>
-      <w:hyperlink w:anchor="_Toc61453136" w:history="1">
+      <w:hyperlink w:anchor="_Toc62641953" w:history="1">
         <w:r>
           <w:rPr>
             <w:rStyle w:val="Hyperlink"/>
@@ -1248,7 +1248,7 @@
             <w:noProof/>
             <w:webHidden/>
           </w:rPr>
-          <w:instrText xml:space="preserve"> PAGEREF _Toc61453136 \h </w:instrText>
+          <w:instrText xml:space="preserve"> PAGEREF _Toc62641953 \h </w:instrText>
         </w:r>
         <w:r>
           <w:rPr>
@@ -1295,7 +1295,7 @@
           <w:szCs w:val="22"/>
         </w:rPr>
       </w:pPr>
-      <w:hyperlink w:anchor="_Toc61453137" w:history="1">
+      <w:hyperlink w:anchor="_Toc62641954" w:history="1">
         <w:r>
           <w:rPr>
             <w:rStyle w:val="Hyperlink"/>
@@ -1322,7 +1322,7 @@
             <w:noProof/>
             <w:webHidden/>
           </w:rPr>
-          <w:instrText xml:space="preserve"> PAGEREF _Toc61453137 \h </w:instrText>
+          <w:instrText xml:space="preserve"> PAGEREF _Toc62641954 \h </w:instrText>
         </w:r>
         <w:r>
           <w:rPr>
@@ -1367,7 +1367,7 @@
           <w:szCs w:val="22"/>
         </w:rPr>
       </w:pPr>
-      <w:hyperlink w:anchor="_Toc61453138" w:history="1">
+      <w:hyperlink w:anchor="_Toc62641955" w:history="1">
         <w:r>
           <w:rPr>
             <w:rStyle w:val="Hyperlink"/>
@@ -1394,7 +1394,7 @@
             <w:noProof/>
             <w:webHidden/>
           </w:rPr>
-          <w:instrText xml:space="preserve"> PAGEREF _Toc61453138 \h </w:instrText>
+          <w:instrText xml:space="preserve"> PAGEREF _Toc62641955 \h </w:instrText>
         </w:r>
         <w:r>
           <w:rPr>
@@ -1439,7 +1439,7 @@
           <w:szCs w:val="22"/>
         </w:rPr>
       </w:pPr>
-      <w:hyperlink w:anchor="_Toc61453139" w:history="1">
+      <w:hyperlink w:anchor="_Toc62641956" w:history="1">
         <w:r>
           <w:rPr>
             <w:rStyle w:val="Hyperlink"/>
@@ -1466,7 +1466,7 @@
             <w:noProof/>
             <w:webHidden/>
           </w:rPr>
-          <w:instrText xml:space="preserve"> PAGEREF _Toc61453139 \h </w:instrText>
+          <w:instrText xml:space="preserve"> PAGEREF _Toc62641956 \h </w:instrText>
         </w:r>
         <w:r>
           <w:rPr>
@@ -1511,7 +1511,7 @@
           <w:szCs w:val="22"/>
         </w:rPr>
       </w:pPr>
-      <w:hyperlink w:anchor="_Toc61453140" w:history="1">
+      <w:hyperlink w:anchor="_Toc62641957" w:history="1">
         <w:r>
           <w:rPr>
             <w:rStyle w:val="Hyperlink"/>
@@ -1538,7 +1538,7 @@
             <w:noProof/>
             <w:webHidden/>
           </w:rPr>
-          <w:instrText xml:space="preserve"> PAGEREF _Toc61453140 \h </w:instrText>
+          <w:instrText xml:space="preserve"> PAGEREF _Toc62641957 \h </w:instrText>
         </w:r>
         <w:r>
           <w:rPr>
@@ -1583,7 +1583,7 @@
           <w:szCs w:val="22"/>
         </w:rPr>
       </w:pPr>
-      <w:hyperlink w:anchor="_Toc61453141" w:history="1">
+      <w:hyperlink w:anchor="_Toc62641958" w:history="1">
         <w:r>
           <w:rPr>
             <w:rStyle w:val="Hyperlink"/>
@@ -1611,7 +1611,7 @@
             <w:noProof/>
             <w:webHidden/>
           </w:rPr>
-          <w:instrText xml:space="preserve"> PAGEREF _Toc61453141 \h </w:instrText>
+          <w:instrText xml:space="preserve"> PAGEREF _Toc62641958 \h </w:instrText>
         </w:r>
         <w:r>
           <w:rPr>
@@ -1656,7 +1656,7 @@
           <w:szCs w:val="22"/>
         </w:rPr>
       </w:pPr>
-      <w:hyperlink w:anchor="_Toc61453142" w:history="1">
+      <w:hyperlink w:anchor="_Toc62641959" w:history="1">
         <w:r>
           <w:rPr>
             <w:rStyle w:val="Hyperlink"/>
@@ -1683,7 +1683,7 @@
             <w:noProof/>
             <w:webHidden/>
           </w:rPr>
-          <w:instrText xml:space="preserve"> PAGEREF _Toc61453142 \h </w:instrText>
+          <w:instrText xml:space="preserve"> PAGEREF _Toc62641959 \h </w:instrText>
         </w:r>
         <w:r>
           <w:rPr>
@@ -1728,7 +1728,7 @@
           <w:szCs w:val="22"/>
         </w:rPr>
       </w:pPr>
-      <w:hyperlink w:anchor="_Toc61453143" w:history="1">
+      <w:hyperlink w:anchor="_Toc62641960" w:history="1">
         <w:r>
           <w:rPr>
             <w:rStyle w:val="Hyperlink"/>
@@ -1755,7 +1755,7 @@
             <w:noProof/>
             <w:webHidden/>
           </w:rPr>
-          <w:instrText xml:space="preserve"> PAGEREF _Toc61453143 \h </w:instrText>
+          <w:instrText xml:space="preserve"> PAGEREF _Toc62641960 \h </w:instrText>
         </w:r>
         <w:r>
           <w:rPr>
@@ -1800,30 +1800,14 @@
           <w:szCs w:val="22"/>
         </w:rPr>
       </w:pPr>
-      <w:hyperlink w:anchor="_Toc61453144" w:history="1">
+      <w:hyperlink w:anchor="_Toc62641961" w:history="1">
         <w:r>
           <w:rPr>
             <w:rStyle w:val="Hyperlink"/>
             <w:noProof/>
             <w:highlight w:val="white"/>
           </w:rPr>
-          <w:t>AddTaskSt</w:t>
-        </w:r>
-        <w:r>
-          <w:rPr>
-            <w:rStyle w:val="Hyperlink"/>
-            <w:noProof/>
-            <w:highlight w:val="white"/>
-          </w:rPr>
-          <w:t>a</w:t>
-        </w:r>
-        <w:r>
-          <w:rPr>
-            <w:rStyle w:val="Hyperlink"/>
-            <w:noProof/>
-            <w:highlight w:val="white"/>
-          </w:rPr>
-          <w:t>tusUpdate</w:t>
+          <w:t>AddTaskStatusUpdate</w:t>
         </w:r>
         <w:r>
           <w:rPr>
@@ -1844,7 +1828,7 @@
             <w:noProof/>
             <w:webHidden/>
           </w:rPr>
-          <w:instrText xml:space="preserve"> PAGEREF _Toc61453144 \h </w:instrText>
+          <w:instrText xml:space="preserve"> PAGEREF _Toc62641961 \h </w:instrText>
         </w:r>
         <w:r>
           <w:rPr>
@@ -1889,7 +1873,7 @@
           <w:szCs w:val="22"/>
         </w:rPr>
       </w:pPr>
-      <w:hyperlink w:anchor="_Toc61453145" w:history="1">
+      <w:hyperlink w:anchor="_Toc62641962" w:history="1">
         <w:r>
           <w:rPr>
             <w:rStyle w:val="Hyperlink"/>
@@ -1917,7 +1901,7 @@
             <w:noProof/>
             <w:webHidden/>
           </w:rPr>
-          <w:instrText xml:space="preserve"> PAGEREF _Toc61453145 \h </w:instrText>
+          <w:instrText xml:space="preserve"> PAGEREF _Toc62641962 \h </w:instrText>
         </w:r>
         <w:r>
           <w:rPr>
@@ -1962,7 +1946,7 @@
           <w:szCs w:val="22"/>
         </w:rPr>
       </w:pPr>
-      <w:hyperlink w:anchor="_Toc61453146" w:history="1">
+      <w:hyperlink w:anchor="_Toc62641963" w:history="1">
         <w:r>
           <w:rPr>
             <w:rStyle w:val="Hyperlink"/>
@@ -1990,7 +1974,7 @@
             <w:noProof/>
             <w:webHidden/>
           </w:rPr>
-          <w:instrText xml:space="preserve"> PAGEREF _Toc61453146 \h </w:instrText>
+          <w:instrText xml:space="preserve"> PAGEREF _Toc62641963 \h </w:instrText>
         </w:r>
         <w:r>
           <w:rPr>
@@ -2035,7 +2019,7 @@
           <w:szCs w:val="22"/>
         </w:rPr>
       </w:pPr>
-      <w:hyperlink w:anchor="_Toc61453147" w:history="1">
+      <w:hyperlink w:anchor="_Toc62641964" w:history="1">
         <w:r>
           <w:rPr>
             <w:rStyle w:val="Hyperlink"/>
@@ -2062,7 +2046,7 @@
             <w:noProof/>
             <w:webHidden/>
           </w:rPr>
-          <w:instrText xml:space="preserve"> PAGEREF _Toc61453147 \h </w:instrText>
+          <w:instrText xml:space="preserve"> PAGEREF _Toc62641964 \h </w:instrText>
         </w:r>
         <w:r>
           <w:rPr>
@@ -2083,6 +2067,78 @@
             <w:webHidden/>
           </w:rPr>
           <w:t>14</w:t>
+        </w:r>
+        <w:r>
+          <w:rPr>
+            <w:noProof/>
+            <w:webHidden/>
+          </w:rPr>
+          <w:fldChar w:fldCharType="end"/>
+        </w:r>
+      </w:hyperlink>
+    </w:p>
+    <w:p>
+      <w:pPr>
+        <w:pStyle w:val="TOC2"/>
+        <w:tabs>
+          <w:tab w:val="right" w:leader="dot" w:pos="10790"/>
+        </w:tabs>
+        <w:rPr>
+          <w:rFonts w:eastAsiaTheme="minorEastAsia" w:cstheme="minorBidi"/>
+          <w:smallCaps w:val="0"/>
+          <w:noProof/>
+          <w:sz w:val="22"/>
+          <w:szCs w:val="22"/>
+        </w:rPr>
+      </w:pPr>
+      <w:hyperlink w:anchor="_Toc62641965" w:history="1">
+        <w:r>
+          <w:rPr>
+            <w:rStyle w:val="Hyperlink"/>
+            <w:noProof/>
+          </w:rPr>
+          <w:t>GetCustomerAttachments</w:t>
+        </w:r>
+        <w:r>
+          <w:rPr>
+            <w:noProof/>
+            <w:webHidden/>
+          </w:rPr>
+          <w:tab/>
+        </w:r>
+        <w:r>
+          <w:rPr>
+            <w:noProof/>
+            <w:webHidden/>
+          </w:rPr>
+          <w:fldChar w:fldCharType="begin"/>
+        </w:r>
+        <w:r>
+          <w:rPr>
+            <w:noProof/>
+            <w:webHidden/>
+          </w:rPr>
+          <w:instrText xml:space="preserve"> PAGEREF _Toc62641965 \h </w:instrText>
+        </w:r>
+        <w:r>
+          <w:rPr>
+            <w:noProof/>
+            <w:webHidden/>
+          </w:rPr>
+        </w:r>
+        <w:r>
+          <w:rPr>
+            <w:noProof/>
+            <w:webHidden/>
+          </w:rPr>
+          <w:fldChar w:fldCharType="separate"/>
+        </w:r>
+        <w:r>
+          <w:rPr>
+            <w:noProof/>
+            <w:webHidden/>
+          </w:rPr>
+          <w:t>15</w:t>
         </w:r>
         <w:r>
           <w:rPr>
@@ -2123,7 +2179,7 @@
       <w:pPr>
         <w:pStyle w:val="Head1"/>
       </w:pPr>
-      <w:bookmarkStart w:id="1" w:name="_Toc61453128"/>
+      <w:bookmarkStart w:id="1" w:name="_Toc62641945"/>
       <w:proofErr w:type="spellStart"/>
       <w:r>
         <w:lastRenderedPageBreak/>
@@ -2152,7 +2208,7 @@
       <w:pPr>
         <w:pStyle w:val="Head2"/>
       </w:pPr>
-      <w:bookmarkStart w:id="2" w:name="_Toc61453129"/>
+      <w:bookmarkStart w:id="2" w:name="_Toc62641946"/>
       <w:r>
         <w:t>Authentication</w:t>
       </w:r>
@@ -2177,7 +2233,7 @@
       <w:pPr>
         <w:pStyle w:val="Head2"/>
       </w:pPr>
-      <w:bookmarkStart w:id="3" w:name="_Toc61453130"/>
+      <w:bookmarkStart w:id="3" w:name="_Toc62641947"/>
       <w:r>
         <w:t>File Encoding</w:t>
       </w:r>
@@ -2240,7 +2296,15 @@
     </w:p>
     <w:p>
       <w:r>
-        <w:t xml:space="preserve">Encoding files to text is simple. Just convert the byte array aka byte[] to </w:t>
+        <w:t xml:space="preserve">Encoding files to text is simple. Just convert the byte array aka </w:t>
+      </w:r>
+      <w:proofErr w:type="gramStart"/>
+      <w:r>
+        <w:t>byte[</w:t>
+      </w:r>
+      <w:proofErr w:type="gramEnd"/>
+      <w:r>
+        <w:t xml:space="preserve">] to </w:t>
       </w:r>
       <w:r>
         <w:rPr>
@@ -2256,7 +2320,7 @@
       <w:pPr>
         <w:pStyle w:val="Head2"/>
       </w:pPr>
-      <w:bookmarkStart w:id="4" w:name="_Toc61453131"/>
+      <w:bookmarkStart w:id="4" w:name="_Toc62641948"/>
       <w:r>
         <w:t>Date Format</w:t>
       </w:r>
@@ -2345,7 +2409,7 @@
       <w:pPr>
         <w:pStyle w:val="Head2"/>
       </w:pPr>
-      <w:bookmarkStart w:id="5" w:name="_Toc61453132"/>
+      <w:bookmarkStart w:id="5" w:name="_Toc62641949"/>
       <w:proofErr w:type="spellStart"/>
       <w:r>
         <w:t>DateTime</w:t>
@@ -2402,9 +2466,17 @@
         <w:rPr>
           <w:color w:val="C45911" w:themeColor="accent2" w:themeShade="BF"/>
         </w:rPr>
-        <w:t>HH:mm:ss</w:t>
-      </w:r>
-      <w:proofErr w:type="spellEnd"/>
+        <w:t>HH:</w:t>
+      </w:r>
+      <w:proofErr w:type="gramStart"/>
+      <w:r>
+        <w:rPr>
+          <w:color w:val="C45911" w:themeColor="accent2" w:themeShade="BF"/>
+        </w:rPr>
+        <w:t>mm:ss</w:t>
+      </w:r>
+      <w:proofErr w:type="spellEnd"/>
+      <w:proofErr w:type="gramEnd"/>
     </w:p>
     <w:p>
       <w:proofErr w:type="spellStart"/>
@@ -2455,7 +2527,15 @@
         <w:t>HH</w:t>
       </w:r>
       <w:r>
-        <w:t xml:space="preserve"> is hour in 24 format, </w:t>
+        <w:t xml:space="preserve"> is hour in 24 </w:t>
+      </w:r>
+      <w:proofErr w:type="gramStart"/>
+      <w:r>
+        <w:t>format</w:t>
+      </w:r>
+      <w:proofErr w:type="gramEnd"/>
+      <w:r>
+        <w:t xml:space="preserve">, </w:t>
       </w:r>
       <w:r>
         <w:rPr>
@@ -2496,7 +2576,7 @@
       <w:pPr>
         <w:pStyle w:val="Head1"/>
       </w:pPr>
-      <w:bookmarkStart w:id="6" w:name="_Toc61453133"/>
+      <w:bookmarkStart w:id="6" w:name="_Toc62641950"/>
       <w:r>
         <w:lastRenderedPageBreak/>
         <w:t>Common Parameters</w:t>
@@ -2507,7 +2587,7 @@
       <w:pPr>
         <w:pStyle w:val="Head2"/>
       </w:pPr>
-      <w:bookmarkStart w:id="7" w:name="_Toc61453134"/>
+      <w:bookmarkStart w:id="7" w:name="_Toc62641951"/>
       <w:r>
         <w:t>Common</w:t>
       </w:r>
@@ -2633,7 +2713,7 @@
       <w:pPr>
         <w:pStyle w:val="Head2"/>
       </w:pPr>
-      <w:bookmarkStart w:id="8" w:name="_Toc61453135"/>
+      <w:bookmarkStart w:id="8" w:name="_Toc62641952"/>
       <w:r>
         <w:t>Common Response Parameters</w:t>
       </w:r>
@@ -2786,14 +2866,22 @@
         <w:t>:</w:t>
       </w:r>
       <w:r>
-        <w:t xml:space="preserve"> Generated hash for response. To validate this check the hashing document.</w:t>
+        <w:t xml:space="preserve"> Generated hash for response. To validate </w:t>
+      </w:r>
+      <w:proofErr w:type="gramStart"/>
+      <w:r>
+        <w:t>this</w:t>
+      </w:r>
+      <w:proofErr w:type="gramEnd"/>
+      <w:r>
+        <w:t xml:space="preserve"> check the hashing document.</w:t>
       </w:r>
     </w:p>
     <w:p>
       <w:pPr>
         <w:pStyle w:val="Head2"/>
       </w:pPr>
-      <w:bookmarkStart w:id="9" w:name="_Toc61453136"/>
+      <w:bookmarkStart w:id="9" w:name="_Toc62641953"/>
       <w:r>
         <w:t>Enumerators (Pre-defined codes)</w:t>
       </w:r>
@@ -3215,7 +3303,15 @@
         </w:numPr>
       </w:pPr>
       <w:r>
-        <w:t>Waiting For New Rendezvous = 12</w:t>
+        <w:t xml:space="preserve">Waiting </w:t>
+      </w:r>
+      <w:proofErr w:type="gramStart"/>
+      <w:r>
+        <w:t>For</w:t>
+      </w:r>
+      <w:proofErr w:type="gramEnd"/>
+      <w:r>
+        <w:t xml:space="preserve"> New Rendezvous = 12</w:t>
       </w:r>
     </w:p>
     <w:p>
@@ -3531,7 +3627,7 @@
       <w:pPr>
         <w:pStyle w:val="Head1"/>
       </w:pPr>
-      <w:bookmarkStart w:id="10" w:name="_Toc61453137"/>
+      <w:bookmarkStart w:id="10" w:name="_Toc62641954"/>
       <w:r>
         <w:lastRenderedPageBreak/>
         <w:t>Webservice Functions</w:t>
@@ -3542,7 +3638,7 @@
       <w:pPr>
         <w:pStyle w:val="Head2"/>
       </w:pPr>
-      <w:bookmarkStart w:id="11" w:name="_Toc61453138"/>
+      <w:bookmarkStart w:id="11" w:name="_Toc62641955"/>
       <w:proofErr w:type="spellStart"/>
       <w:r>
         <w:t>GetKeyFragment</w:t>
@@ -3580,7 +3676,15 @@
         <w:t>string</w:t>
       </w:r>
       <w:r>
-        <w:t>): Your given user name.</w:t>
+        <w:t xml:space="preserve">): Your given </w:t>
+      </w:r>
+      <w:proofErr w:type="gramStart"/>
+      <w:r>
+        <w:t>user name</w:t>
+      </w:r>
+      <w:proofErr w:type="gramEnd"/>
+      <w:r>
+        <w:t>.</w:t>
       </w:r>
     </w:p>
     <w:p>
@@ -3609,7 +3713,15 @@
         <w:t>string</w:t>
       </w:r>
       <w:r>
-        <w:t>): The generated key fragment for your user name.</w:t>
+        <w:t xml:space="preserve">): The generated key fragment for your </w:t>
+      </w:r>
+      <w:proofErr w:type="gramStart"/>
+      <w:r>
+        <w:t>user name</w:t>
+      </w:r>
+      <w:proofErr w:type="gramEnd"/>
+      <w:r>
+        <w:t>.</w:t>
       </w:r>
     </w:p>
     <w:p>
@@ -3621,7 +3733,7 @@
       <w:pPr>
         <w:pStyle w:val="Head2"/>
       </w:pPr>
-      <w:bookmarkStart w:id="12" w:name="_Toc61453139"/>
+      <w:bookmarkStart w:id="12" w:name="_Toc62641956"/>
       <w:proofErr w:type="spellStart"/>
       <w:r>
         <w:lastRenderedPageBreak/>
@@ -3638,13 +3750,26 @@
         <w:t>s</w:t>
       </w:r>
       <w:r>
-        <w:t xml:space="preserve"> in a time period</w:t>
-      </w:r>
+        <w:t xml:space="preserve"> in </w:t>
+      </w:r>
+      <w:proofErr w:type="gramStart"/>
+      <w:r>
+        <w:t>a time period</w:t>
+      </w:r>
+      <w:proofErr w:type="gramEnd"/>
       <w:r>
         <w:t>.</w:t>
       </w:r>
       <w:r>
-        <w:t xml:space="preserve"> Note that this time period </w:t>
+        <w:t xml:space="preserve"> Note that this </w:t>
+      </w:r>
+      <w:proofErr w:type="gramStart"/>
+      <w:r>
+        <w:t>time period</w:t>
+      </w:r>
+      <w:proofErr w:type="gramEnd"/>
+      <w:r>
+        <w:t xml:space="preserve"> </w:t>
       </w:r>
       <w:proofErr w:type="spellStart"/>
       <w:r>
@@ -4558,6 +4683,7 @@
         </w:rPr>
       </w:pPr>
       <w:proofErr w:type="spellStart"/>
+      <w:proofErr w:type="gramStart"/>
       <w:r>
         <w:rPr>
           <w:color w:val="C45911" w:themeColor="accent2" w:themeShade="BF"/>
@@ -4569,6 +4695,7 @@
         <w:t>(</w:t>
       </w:r>
       <w:proofErr w:type="spellStart"/>
+      <w:proofErr w:type="gramEnd"/>
       <w:r>
         <w:rPr>
           <w:color w:val="2E74B5" w:themeColor="accent5" w:themeShade="BF"/>
@@ -4777,7 +4904,7 @@
       <w:pPr>
         <w:pStyle w:val="Head2"/>
       </w:pPr>
-      <w:bookmarkStart w:id="14" w:name="_Toc61453140"/>
+      <w:bookmarkStart w:id="14" w:name="_Toc62641957"/>
       <w:proofErr w:type="spellStart"/>
       <w:r>
         <w:lastRenderedPageBreak/>
@@ -4880,7 +5007,7 @@
       <w:pPr>
         <w:pStyle w:val="Head2"/>
       </w:pPr>
-      <w:bookmarkStart w:id="15" w:name="_Toc61453141"/>
+      <w:bookmarkStart w:id="15" w:name="_Toc62641958"/>
       <w:proofErr w:type="spellStart"/>
       <w:r>
         <w:rPr>
@@ -5035,7 +5162,7 @@
       <w:pPr>
         <w:pStyle w:val="Head2"/>
       </w:pPr>
-      <w:bookmarkStart w:id="16" w:name="_Toc61453142"/>
+      <w:bookmarkStart w:id="16" w:name="_Toc62641959"/>
       <w:proofErr w:type="spellStart"/>
       <w:r>
         <w:lastRenderedPageBreak/>
@@ -5504,7 +5631,7 @@
       <w:pPr>
         <w:pStyle w:val="Head2"/>
       </w:pPr>
-      <w:bookmarkStart w:id="17" w:name="_Toc61453143"/>
+      <w:bookmarkStart w:id="17" w:name="_Toc62641960"/>
       <w:proofErr w:type="spellStart"/>
       <w:r>
         <w:lastRenderedPageBreak/>
@@ -5757,7 +5884,15 @@
         <w:t>(Date &amp; Time)</w:t>
       </w:r>
       <w:r>
-        <w:t xml:space="preserve">): Customer’s </w:t>
+        <w:t xml:space="preserve">): </w:t>
+      </w:r>
+      <w:proofErr w:type="gramStart"/>
+      <w:r>
+        <w:t>Customer’s</w:t>
+      </w:r>
+      <w:proofErr w:type="gramEnd"/>
+      <w:r>
+        <w:t xml:space="preserve"> </w:t>
       </w:r>
       <w:r>
         <w:t>first</w:t>
@@ -5810,7 +5945,15 @@
         <w:t>(Date &amp; Time)</w:t>
       </w:r>
       <w:r>
-        <w:t>): Customer’s first session start time.</w:t>
+        <w:t xml:space="preserve">): </w:t>
+      </w:r>
+      <w:proofErr w:type="gramStart"/>
+      <w:r>
+        <w:t>Customer’s</w:t>
+      </w:r>
+      <w:proofErr w:type="gramEnd"/>
+      <w:r>
+        <w:t xml:space="preserve"> first session start time.</w:t>
       </w:r>
     </w:p>
     <w:p>
@@ -5984,7 +6127,15 @@
         <w:t>(Date &amp; Time)</w:t>
       </w:r>
       <w:r>
-        <w:t>): Customer’s first session time.</w:t>
+        <w:t xml:space="preserve">): </w:t>
+      </w:r>
+      <w:proofErr w:type="gramStart"/>
+      <w:r>
+        <w:t>Customer’s</w:t>
+      </w:r>
+      <w:proofErr w:type="gramEnd"/>
+      <w:r>
+        <w:t xml:space="preserve"> first session time.</w:t>
       </w:r>
     </w:p>
     <w:p>
@@ -6031,7 +6182,15 @@
         <w:t>(Date &amp; Time)</w:t>
       </w:r>
       <w:r>
-        <w:t>): Customer’s first session start time.</w:t>
+        <w:t xml:space="preserve">): </w:t>
+      </w:r>
+      <w:proofErr w:type="gramStart"/>
+      <w:r>
+        <w:t>Customer’s</w:t>
+      </w:r>
+      <w:proofErr w:type="gramEnd"/>
+      <w:r>
+        <w:t xml:space="preserve"> first session start time.</w:t>
       </w:r>
     </w:p>
     <w:p>
@@ -6043,7 +6202,7 @@
       <w:pPr>
         <w:pStyle w:val="Head2"/>
       </w:pPr>
-      <w:bookmarkStart w:id="18" w:name="_Toc61453144"/>
+      <w:bookmarkStart w:id="18" w:name="_Toc62641961"/>
       <w:proofErr w:type="spellStart"/>
       <w:r>
         <w:rPr>
@@ -6251,7 +6410,7 @@
       <w:pPr>
         <w:pStyle w:val="Head2"/>
       </w:pPr>
-      <w:bookmarkStart w:id="20" w:name="_Toc61453145"/>
+      <w:bookmarkStart w:id="20" w:name="_Toc62641962"/>
       <w:proofErr w:type="spellStart"/>
       <w:r>
         <w:rPr>
@@ -6405,7 +6564,7 @@
       <w:pPr>
         <w:pStyle w:val="Head2"/>
       </w:pPr>
-      <w:bookmarkStart w:id="21" w:name="_Toc61453146"/>
+      <w:bookmarkStart w:id="21" w:name="_Toc62641963"/>
       <w:proofErr w:type="spellStart"/>
       <w:r>
         <w:rPr>
@@ -6596,9 +6755,77 @@
       </w:pPr>
       <w:proofErr w:type="spellStart"/>
       <w:r>
-        <w:t>BasicResponse</w:t>
-      </w:r>
-      <w:proofErr w:type="spellEnd"/>
+        <w:t>AddCustomerAttachmentResponse</w:t>
+      </w:r>
+      <w:proofErr w:type="spellEnd"/>
+      <w:r>
+        <w:t>:</w:t>
+      </w:r>
+    </w:p>
+    <w:p>
+      <w:pPr>
+        <w:pStyle w:val="StandardList"/>
+        <w:numPr>
+          <w:ilvl w:val="1"/>
+          <w:numId w:val="5"/>
+        </w:numPr>
+      </w:pPr>
+      <w:proofErr w:type="spellStart"/>
+      <w:r>
+        <w:rPr>
+          <w:color w:val="C45911" w:themeColor="accent2" w:themeShade="BF"/>
+        </w:rPr>
+        <w:t>AddedAttachment</w:t>
+      </w:r>
+      <w:proofErr w:type="spellEnd"/>
+      <w:r>
+        <w:rPr>
+          <w:color w:val="C45911" w:themeColor="accent2" w:themeShade="BF"/>
+        </w:rPr>
+        <w:t xml:space="preserve"> </w:t>
+      </w:r>
+      <w:r>
+        <w:t>(</w:t>
+      </w:r>
+      <w:r>
+        <w:rPr>
+          <w:color w:val="2E74B5" w:themeColor="accent5" w:themeShade="BF"/>
+        </w:rPr>
+        <w:t>FileMD5Hash</w:t>
+      </w:r>
+      <w:r>
+        <w:t>)</w:t>
+      </w:r>
+      <w:r>
+        <w:t>:</w:t>
+      </w:r>
+    </w:p>
+    <w:p>
+      <w:pPr>
+        <w:pStyle w:val="StandardList"/>
+        <w:numPr>
+          <w:ilvl w:val="2"/>
+          <w:numId w:val="5"/>
+        </w:numPr>
+      </w:pPr>
+      <w:r>
+        <w:rPr>
+          <w:color w:val="C45911" w:themeColor="accent2" w:themeShade="BF"/>
+        </w:rPr>
+        <w:t>MD5Hash</w:t>
+      </w:r>
+      <w:r>
+        <w:t xml:space="preserve"> (</w:t>
+      </w:r>
+      <w:r>
+        <w:rPr>
+          <w:color w:val="2E74B5" w:themeColor="accent5" w:themeShade="BF"/>
+        </w:rPr>
+        <w:t>string</w:t>
+      </w:r>
+      <w:r>
+        <w:t>): Attached file MD5 hex hash string.</w:t>
+      </w:r>
     </w:p>
     <w:p>
       <w:r>
@@ -6609,7 +6836,7 @@
       <w:pPr>
         <w:pStyle w:val="Head2"/>
       </w:pPr>
-      <w:bookmarkStart w:id="22" w:name="_Toc61453147"/>
+      <w:bookmarkStart w:id="22" w:name="_Toc62641964"/>
       <w:proofErr w:type="spellStart"/>
       <w:r>
         <w:lastRenderedPageBreak/>
@@ -6741,6 +6968,153 @@
       </w:r>
       <w:r>
         <w:t>): File name.</w:t>
+      </w:r>
+    </w:p>
+    <w:p>
+      <w:r>
+        <w:br w:type="page"/>
+      </w:r>
+    </w:p>
+    <w:p>
+      <w:pPr>
+        <w:pStyle w:val="Head2"/>
+      </w:pPr>
+      <w:bookmarkStart w:id="23" w:name="_Toc62641965"/>
+      <w:proofErr w:type="spellStart"/>
+      <w:r>
+        <w:lastRenderedPageBreak/>
+        <w:t>GetCustomerAttachments</w:t>
+      </w:r>
+      <w:bookmarkEnd w:id="23"/>
+      <w:proofErr w:type="spellEnd"/>
+    </w:p>
+    <w:p>
+      <w:r>
+        <w:t>Gets a list of documents hash for a specific task. This method should be used before adding any attachments to check for and prevent duplicates.</w:t>
+      </w:r>
+    </w:p>
+    <w:p>
+      <w:r>
+        <w:t>Input:</w:t>
+      </w:r>
+    </w:p>
+    <w:p>
+      <w:pPr>
+        <w:pStyle w:val="StandardList"/>
+      </w:pPr>
+      <w:proofErr w:type="spellStart"/>
+      <w:r>
+        <w:t>TaskNoRequest</w:t>
+      </w:r>
+      <w:proofErr w:type="spellEnd"/>
+      <w:r>
+        <w:t>:</w:t>
+      </w:r>
+    </w:p>
+    <w:p>
+      <w:pPr>
+        <w:pStyle w:val="StandardList"/>
+        <w:numPr>
+          <w:ilvl w:val="1"/>
+          <w:numId w:val="5"/>
+        </w:numPr>
+      </w:pPr>
+      <w:proofErr w:type="spellStart"/>
+      <w:r>
+        <w:rPr>
+          <w:color w:val="C45911" w:themeColor="accent2" w:themeShade="BF"/>
+        </w:rPr>
+        <w:t>TaskNo</w:t>
+      </w:r>
+      <w:proofErr w:type="spellEnd"/>
+      <w:r>
+        <w:t xml:space="preserve"> (</w:t>
+      </w:r>
+      <w:r>
+        <w:rPr>
+          <w:color w:val="2E74B5" w:themeColor="accent5" w:themeShade="BF"/>
+        </w:rPr>
+        <w:t>long</w:t>
+      </w:r>
+      <w:r>
+        <w:t>): Task code from which the customer info will be shown.</w:t>
+      </w:r>
+    </w:p>
+    <w:p>
+      <w:r>
+        <w:t>Output:</w:t>
+      </w:r>
+    </w:p>
+    <w:p>
+      <w:pPr>
+        <w:pStyle w:val="StandardList"/>
+      </w:pPr>
+      <w:proofErr w:type="spellStart"/>
+      <w:r>
+        <w:t>GetCustomerAttachmentsResponse</w:t>
+      </w:r>
+      <w:proofErr w:type="spellEnd"/>
+      <w:r>
+        <w:t>:</w:t>
+      </w:r>
+    </w:p>
+    <w:p>
+      <w:pPr>
+        <w:pStyle w:val="StandardList"/>
+        <w:numPr>
+          <w:ilvl w:val="1"/>
+          <w:numId w:val="5"/>
+        </w:numPr>
+      </w:pPr>
+      <w:proofErr w:type="spellStart"/>
+      <w:r>
+        <w:rPr>
+          <w:color w:val="C45911" w:themeColor="accent2" w:themeShade="BF"/>
+        </w:rPr>
+        <w:t>AttachmentList</w:t>
+      </w:r>
+      <w:proofErr w:type="spellEnd"/>
+      <w:r>
+        <w:t xml:space="preserve"> (</w:t>
+      </w:r>
+      <w:r>
+        <w:rPr>
+          <w:color w:val="2E74B5" w:themeColor="accent5" w:themeShade="BF"/>
+        </w:rPr>
+        <w:t>FileMD5Hash</w:t>
+      </w:r>
+      <w:r>
+        <w:t>):</w:t>
+      </w:r>
+    </w:p>
+    <w:p>
+      <w:pPr>
+        <w:pStyle w:val="StandardList"/>
+        <w:numPr>
+          <w:ilvl w:val="2"/>
+          <w:numId w:val="5"/>
+        </w:numPr>
+      </w:pPr>
+      <w:r>
+        <w:rPr>
+          <w:color w:val="C45911" w:themeColor="accent2" w:themeShade="BF"/>
+        </w:rPr>
+        <w:t>MD5Hash</w:t>
+      </w:r>
+      <w:r>
+        <w:t xml:space="preserve"> (</w:t>
+      </w:r>
+      <w:r>
+        <w:rPr>
+          <w:color w:val="2E74B5" w:themeColor="accent5" w:themeShade="BF"/>
+        </w:rPr>
+        <w:t>string</w:t>
+      </w:r>
+      <w:r>
+        <w:t xml:space="preserve">): </w:t>
+      </w:r>
+      <w:r>
+        <w:t>Attached file MD5 hex hash string.</w:t>
       </w:r>
     </w:p>
     <w:sectPr>
@@ -8450,6 +8824,74 @@
       <w:rFonts w:eastAsiaTheme="minorEastAsia"/>
     </w:rPr>
   </w:style>
+  <w:style w:type="character" w:styleId="CommentReference">
+    <w:name w:val="annotation reference"/>
+    <w:basedOn w:val="DefaultParagraphFont"/>
+    <w:uiPriority w:val="99"/>
+    <w:semiHidden/>
+    <w:unhideWhenUsed/>
+    <w:rsid w:val="00E619F5"/>
+    <w:rPr>
+      <w:sz w:val="16"/>
+      <w:szCs w:val="16"/>
+    </w:rPr>
+  </w:style>
+  <w:style w:type="paragraph" w:styleId="CommentText">
+    <w:name w:val="annotation text"/>
+    <w:basedOn w:val="Normal"/>
+    <w:link w:val="CommentTextChar"/>
+    <w:uiPriority w:val="99"/>
+    <w:semiHidden/>
+    <w:unhideWhenUsed/>
+    <w:rsid w:val="00E619F5"/>
+    <w:pPr>
+      <w:spacing w:line="240" w:lineRule="auto"/>
+    </w:pPr>
+    <w:rPr>
+      <w:sz w:val="20"/>
+      <w:szCs w:val="20"/>
+    </w:rPr>
+  </w:style>
+  <w:style w:type="character" w:customStyle="1" w:styleId="CommentTextChar">
+    <w:name w:val="Comment Text Char"/>
+    <w:basedOn w:val="DefaultParagraphFont"/>
+    <w:link w:val="CommentText"/>
+    <w:uiPriority w:val="99"/>
+    <w:semiHidden/>
+    <w:rsid w:val="00E619F5"/>
+    <w:rPr>
+      <w:sz w:val="20"/>
+      <w:szCs w:val="20"/>
+    </w:rPr>
+  </w:style>
+  <w:style w:type="paragraph" w:styleId="CommentSubject">
+    <w:name w:val="annotation subject"/>
+    <w:basedOn w:val="CommentText"/>
+    <w:next w:val="CommentText"/>
+    <w:link w:val="CommentSubjectChar"/>
+    <w:uiPriority w:val="99"/>
+    <w:semiHidden/>
+    <w:unhideWhenUsed/>
+    <w:rsid w:val="00E619F5"/>
+    <w:rPr>
+      <w:b/>
+      <w:bCs/>
+    </w:rPr>
+  </w:style>
+  <w:style w:type="character" w:customStyle="1" w:styleId="CommentSubjectChar">
+    <w:name w:val="Comment Subject Char"/>
+    <w:basedOn w:val="CommentTextChar"/>
+    <w:link w:val="CommentSubject"/>
+    <w:uiPriority w:val="99"/>
+    <w:semiHidden/>
+    <w:rsid w:val="00E619F5"/>
+    <w:rPr>
+      <w:b/>
+      <w:bCs/>
+      <w:sz w:val="20"/>
+      <w:szCs w:val="20"/>
+    </w:rPr>
+  </w:style>
 </w:styles>
 </file>
 

</xml_diff>